<commit_message>
[UPDATE] Pridanie kapitoly pre inštaláciu/spustenie softvéru.
</commit_message>
<xml_diff>
--- a/Documentation/User manual.docx
+++ b/Documentation/User manual.docx
@@ -384,7 +384,21 @@
                 <w:rFonts w:ascii="Times New Roman" w:hAnsi="Times New Roman"/>
                 <w:sz w:val="24"/>
               </w:rPr>
-              <w:t>v1.0</w:t>
+              <w:t>v</w:t>
+            </w:r>
+            <w:r>
+              <w:rPr>
+                <w:rFonts w:ascii="Times New Roman" w:hAnsi="Times New Roman"/>
+                <w:sz w:val="24"/>
+              </w:rPr>
+              <w:t>2</w:t>
+            </w:r>
+            <w:r>
+              <w:rPr>
+                <w:rFonts w:ascii="Times New Roman" w:hAnsi="Times New Roman"/>
+                <w:sz w:val="24"/>
+              </w:rPr>
+              <w:t>.0</w:t>
             </w:r>
           </w:p>
         </w:tc>
@@ -649,15 +663,13 @@
               <w:lang w:val="sk-SK"/>
             </w:rPr>
           </w:pPr>
-          <w:proofErr w:type="spellStart"/>
           <w:r>
             <w:rPr>
               <w:rFonts w:ascii="Times New Roman" w:hAnsi="Times New Roman" w:cs="Times New Roman"/>
               <w:lang w:val="sk-SK"/>
             </w:rPr>
-            <w:t>Contents</w:t>
+            <w:t>Obsah</w:t>
           </w:r>
-          <w:proofErr w:type="spellEnd"/>
         </w:p>
         <w:p>
           <w:pPr>
@@ -700,7 +712,7 @@
             </w:rPr>
             <w:fldChar w:fldCharType="separate"/>
           </w:r>
-          <w:hyperlink w:anchor="_Toc104564326" w:history="1">
+          <w:hyperlink w:anchor="_Toc104569315" w:history="1">
             <w:r>
               <w:rPr>
                 <w:rStyle w:val="Hyperlink"/>
@@ -740,104 +752,7 @@
                 <w:sz w:val="24"/>
                 <w:szCs w:val="24"/>
               </w:rPr>
-              <w:instrText xml:space="preserve"> PAGEREF _Toc104564326 \h </w:instrText>
-            </w:r>
-            <w:r>
-              <w:rPr>
-                <w:rFonts w:ascii="Times New Roman" w:hAnsi="Times New Roman" w:cs="Times New Roman"/>
-                <w:noProof/>
-                <w:webHidden/>
-                <w:sz w:val="24"/>
-                <w:szCs w:val="24"/>
-              </w:rPr>
-            </w:r>
-            <w:r>
-              <w:rPr>
-                <w:rFonts w:ascii="Times New Roman" w:hAnsi="Times New Roman" w:cs="Times New Roman"/>
-                <w:noProof/>
-                <w:webHidden/>
-                <w:sz w:val="24"/>
-                <w:szCs w:val="24"/>
-              </w:rPr>
-              <w:fldChar w:fldCharType="separate"/>
-            </w:r>
-            <w:r>
-              <w:rPr>
-                <w:rFonts w:ascii="Times New Roman" w:hAnsi="Times New Roman" w:cs="Times New Roman"/>
-                <w:noProof/>
-                <w:webHidden/>
-                <w:sz w:val="24"/>
-                <w:szCs w:val="24"/>
-              </w:rPr>
-              <w:t>3</w:t>
-            </w:r>
-            <w:r>
-              <w:rPr>
-                <w:rFonts w:ascii="Times New Roman" w:hAnsi="Times New Roman" w:cs="Times New Roman"/>
-                <w:noProof/>
-                <w:webHidden/>
-                <w:sz w:val="24"/>
-                <w:szCs w:val="24"/>
-              </w:rPr>
-              <w:fldChar w:fldCharType="end"/>
-            </w:r>
-          </w:hyperlink>
-        </w:p>
-        <w:p>
-          <w:pPr>
-            <w:pStyle w:val="TOC1"/>
-            <w:tabs>
-              <w:tab w:val="right" w:leader="dot" w:pos="9350"/>
-            </w:tabs>
-            <w:spacing w:line="360" w:lineRule="auto"/>
-            <w:rPr>
-              <w:rFonts w:ascii="Times New Roman" w:hAnsi="Times New Roman" w:cs="Times New Roman"/>
-              <w:noProof/>
-              <w:sz w:val="24"/>
-              <w:szCs w:val="24"/>
-            </w:rPr>
-          </w:pPr>
-          <w:hyperlink w:anchor="_Toc104564327" w:history="1">
-            <w:r>
-              <w:rPr>
-                <w:rStyle w:val="Hyperlink"/>
-                <w:rFonts w:ascii="Times New Roman" w:hAnsi="Times New Roman" w:cs="Times New Roman"/>
-                <w:noProof/>
-                <w:sz w:val="24"/>
-                <w:szCs w:val="24"/>
-                <w:lang w:val="sk-SK"/>
-              </w:rPr>
-              <w:t>Začíname</w:t>
-            </w:r>
-            <w:r>
-              <w:rPr>
-                <w:rFonts w:ascii="Times New Roman" w:hAnsi="Times New Roman" w:cs="Times New Roman"/>
-                <w:noProof/>
-                <w:webHidden/>
-                <w:sz w:val="24"/>
-                <w:szCs w:val="24"/>
-              </w:rPr>
-              <w:tab/>
-            </w:r>
-            <w:r>
-              <w:rPr>
-                <w:rFonts w:ascii="Times New Roman" w:hAnsi="Times New Roman" w:cs="Times New Roman"/>
-                <w:noProof/>
-                <w:webHidden/>
-                <w:sz w:val="24"/>
-                <w:szCs w:val="24"/>
-              </w:rPr>
-              <w:fldChar w:fldCharType="begin"/>
-            </w:r>
-            <w:r>
-              <w:rPr>
-                <w:rFonts w:ascii="Times New Roman" w:hAnsi="Times New Roman" w:cs="Times New Roman"/>
-                <w:noProof/>
-                <w:webHidden/>
-                <w:sz w:val="24"/>
-                <w:szCs w:val="24"/>
-              </w:rPr>
-              <w:instrText xml:space="preserve"> PAGEREF _Toc104564327 \h </w:instrText>
+              <w:instrText xml:space="preserve"> PAGEREF _Toc104569315 \h </w:instrText>
             </w:r>
             <w:r>
               <w:rPr>
@@ -894,7 +809,201 @@
               <w:szCs w:val="24"/>
             </w:rPr>
           </w:pPr>
-          <w:hyperlink w:anchor="_Toc104564328" w:history="1">
+          <w:hyperlink w:anchor="_Toc104569316" w:history="1">
+            <w:r>
+              <w:rPr>
+                <w:rStyle w:val="Hyperlink"/>
+                <w:rFonts w:ascii="Times New Roman" w:hAnsi="Times New Roman" w:cs="Times New Roman"/>
+                <w:noProof/>
+                <w:sz w:val="24"/>
+                <w:szCs w:val="24"/>
+                <w:lang w:val="sk-SK"/>
+              </w:rPr>
+              <w:t>Inštalácia/spustenie</w:t>
+            </w:r>
+            <w:r>
+              <w:rPr>
+                <w:rFonts w:ascii="Times New Roman" w:hAnsi="Times New Roman" w:cs="Times New Roman"/>
+                <w:noProof/>
+                <w:webHidden/>
+                <w:sz w:val="24"/>
+                <w:szCs w:val="24"/>
+              </w:rPr>
+              <w:tab/>
+            </w:r>
+            <w:r>
+              <w:rPr>
+                <w:rFonts w:ascii="Times New Roman" w:hAnsi="Times New Roman" w:cs="Times New Roman"/>
+                <w:noProof/>
+                <w:webHidden/>
+                <w:sz w:val="24"/>
+                <w:szCs w:val="24"/>
+              </w:rPr>
+              <w:fldChar w:fldCharType="begin"/>
+            </w:r>
+            <w:r>
+              <w:rPr>
+                <w:rFonts w:ascii="Times New Roman" w:hAnsi="Times New Roman" w:cs="Times New Roman"/>
+                <w:noProof/>
+                <w:webHidden/>
+                <w:sz w:val="24"/>
+                <w:szCs w:val="24"/>
+              </w:rPr>
+              <w:instrText xml:space="preserve"> PAGEREF _Toc104569316 \h </w:instrText>
+            </w:r>
+            <w:r>
+              <w:rPr>
+                <w:rFonts w:ascii="Times New Roman" w:hAnsi="Times New Roman" w:cs="Times New Roman"/>
+                <w:noProof/>
+                <w:webHidden/>
+                <w:sz w:val="24"/>
+                <w:szCs w:val="24"/>
+              </w:rPr>
+            </w:r>
+            <w:r>
+              <w:rPr>
+                <w:rFonts w:ascii="Times New Roman" w:hAnsi="Times New Roman" w:cs="Times New Roman"/>
+                <w:noProof/>
+                <w:webHidden/>
+                <w:sz w:val="24"/>
+                <w:szCs w:val="24"/>
+              </w:rPr>
+              <w:fldChar w:fldCharType="separate"/>
+            </w:r>
+            <w:r>
+              <w:rPr>
+                <w:rFonts w:ascii="Times New Roman" w:hAnsi="Times New Roman" w:cs="Times New Roman"/>
+                <w:noProof/>
+                <w:webHidden/>
+                <w:sz w:val="24"/>
+                <w:szCs w:val="24"/>
+              </w:rPr>
+              <w:t>5</w:t>
+            </w:r>
+            <w:r>
+              <w:rPr>
+                <w:rFonts w:ascii="Times New Roman" w:hAnsi="Times New Roman" w:cs="Times New Roman"/>
+                <w:noProof/>
+                <w:webHidden/>
+                <w:sz w:val="24"/>
+                <w:szCs w:val="24"/>
+              </w:rPr>
+              <w:fldChar w:fldCharType="end"/>
+            </w:r>
+          </w:hyperlink>
+        </w:p>
+        <w:p>
+          <w:pPr>
+            <w:pStyle w:val="TOC1"/>
+            <w:tabs>
+              <w:tab w:val="right" w:leader="dot" w:pos="9350"/>
+            </w:tabs>
+            <w:spacing w:line="360" w:lineRule="auto"/>
+            <w:rPr>
+              <w:rFonts w:ascii="Times New Roman" w:hAnsi="Times New Roman" w:cs="Times New Roman"/>
+              <w:noProof/>
+              <w:sz w:val="24"/>
+              <w:szCs w:val="24"/>
+            </w:rPr>
+          </w:pPr>
+          <w:hyperlink w:anchor="_Toc104569317" w:history="1">
+            <w:r>
+              <w:rPr>
+                <w:rStyle w:val="Hyperlink"/>
+                <w:rFonts w:ascii="Times New Roman" w:hAnsi="Times New Roman" w:cs="Times New Roman"/>
+                <w:noProof/>
+                <w:sz w:val="24"/>
+                <w:szCs w:val="24"/>
+                <w:lang w:val="sk-SK"/>
+              </w:rPr>
+              <w:t>Začíname</w:t>
+            </w:r>
+            <w:r>
+              <w:rPr>
+                <w:rFonts w:ascii="Times New Roman" w:hAnsi="Times New Roman" w:cs="Times New Roman"/>
+                <w:noProof/>
+                <w:webHidden/>
+                <w:sz w:val="24"/>
+                <w:szCs w:val="24"/>
+              </w:rPr>
+              <w:tab/>
+            </w:r>
+            <w:r>
+              <w:rPr>
+                <w:rFonts w:ascii="Times New Roman" w:hAnsi="Times New Roman" w:cs="Times New Roman"/>
+                <w:noProof/>
+                <w:webHidden/>
+                <w:sz w:val="24"/>
+                <w:szCs w:val="24"/>
+              </w:rPr>
+              <w:fldChar w:fldCharType="begin"/>
+            </w:r>
+            <w:r>
+              <w:rPr>
+                <w:rFonts w:ascii="Times New Roman" w:hAnsi="Times New Roman" w:cs="Times New Roman"/>
+                <w:noProof/>
+                <w:webHidden/>
+                <w:sz w:val="24"/>
+                <w:szCs w:val="24"/>
+              </w:rPr>
+              <w:instrText xml:space="preserve"> PAGEREF _Toc104569317 \h </w:instrText>
+            </w:r>
+            <w:r>
+              <w:rPr>
+                <w:rFonts w:ascii="Times New Roman" w:hAnsi="Times New Roman" w:cs="Times New Roman"/>
+                <w:noProof/>
+                <w:webHidden/>
+                <w:sz w:val="24"/>
+                <w:szCs w:val="24"/>
+              </w:rPr>
+            </w:r>
+            <w:r>
+              <w:rPr>
+                <w:rFonts w:ascii="Times New Roman" w:hAnsi="Times New Roman" w:cs="Times New Roman"/>
+                <w:noProof/>
+                <w:webHidden/>
+                <w:sz w:val="24"/>
+                <w:szCs w:val="24"/>
+              </w:rPr>
+              <w:fldChar w:fldCharType="separate"/>
+            </w:r>
+            <w:r>
+              <w:rPr>
+                <w:rFonts w:ascii="Times New Roman" w:hAnsi="Times New Roman" w:cs="Times New Roman"/>
+                <w:noProof/>
+                <w:webHidden/>
+                <w:sz w:val="24"/>
+                <w:szCs w:val="24"/>
+              </w:rPr>
+              <w:t>8</w:t>
+            </w:r>
+            <w:r>
+              <w:rPr>
+                <w:rFonts w:ascii="Times New Roman" w:hAnsi="Times New Roman" w:cs="Times New Roman"/>
+                <w:noProof/>
+                <w:webHidden/>
+                <w:sz w:val="24"/>
+                <w:szCs w:val="24"/>
+              </w:rPr>
+              <w:fldChar w:fldCharType="end"/>
+            </w:r>
+          </w:hyperlink>
+        </w:p>
+        <w:p>
+          <w:pPr>
+            <w:pStyle w:val="TOC1"/>
+            <w:tabs>
+              <w:tab w:val="right" w:leader="dot" w:pos="9350"/>
+            </w:tabs>
+            <w:spacing w:line="360" w:lineRule="auto"/>
+            <w:rPr>
+              <w:rFonts w:ascii="Times New Roman" w:hAnsi="Times New Roman" w:cs="Times New Roman"/>
+              <w:noProof/>
+              <w:sz w:val="24"/>
+              <w:szCs w:val="24"/>
+            </w:rPr>
+          </w:pPr>
+          <w:hyperlink w:anchor="_Toc104569318" w:history="1">
             <w:r>
               <w:rPr>
                 <w:rStyle w:val="Hyperlink"/>
@@ -934,7 +1043,7 @@
                 <w:sz w:val="24"/>
                 <w:szCs w:val="24"/>
               </w:rPr>
-              <w:instrText xml:space="preserve"> PAGEREF _Toc104564328 \h </w:instrText>
+              <w:instrText xml:space="preserve"> PAGEREF _Toc104569318 \h </w:instrText>
             </w:r>
             <w:r>
               <w:rPr>
@@ -963,7 +1072,7 @@
                 <w:sz w:val="24"/>
                 <w:szCs w:val="24"/>
               </w:rPr>
-              <w:t>6</w:t>
+              <w:t>10</w:t>
             </w:r>
             <w:r>
               <w:rPr>
@@ -991,7 +1100,7 @@
               <w:szCs w:val="24"/>
             </w:rPr>
           </w:pPr>
-          <w:hyperlink w:anchor="_Toc104564329" w:history="1">
+          <w:hyperlink w:anchor="_Toc104569319" w:history="1">
             <w:r>
               <w:rPr>
                 <w:rStyle w:val="Hyperlink"/>
@@ -1031,104 +1140,7 @@
                 <w:sz w:val="24"/>
                 <w:szCs w:val="24"/>
               </w:rPr>
-              <w:instrText xml:space="preserve"> PAGEREF _Toc104564329 \h </w:instrText>
-            </w:r>
-            <w:r>
-              <w:rPr>
-                <w:rFonts w:ascii="Times New Roman" w:hAnsi="Times New Roman" w:cs="Times New Roman"/>
-                <w:noProof/>
-                <w:webHidden/>
-                <w:sz w:val="24"/>
-                <w:szCs w:val="24"/>
-              </w:rPr>
-            </w:r>
-            <w:r>
-              <w:rPr>
-                <w:rFonts w:ascii="Times New Roman" w:hAnsi="Times New Roman" w:cs="Times New Roman"/>
-                <w:noProof/>
-                <w:webHidden/>
-                <w:sz w:val="24"/>
-                <w:szCs w:val="24"/>
-              </w:rPr>
-              <w:fldChar w:fldCharType="separate"/>
-            </w:r>
-            <w:r>
-              <w:rPr>
-                <w:rFonts w:ascii="Times New Roman" w:hAnsi="Times New Roman" w:cs="Times New Roman"/>
-                <w:noProof/>
-                <w:webHidden/>
-                <w:sz w:val="24"/>
-                <w:szCs w:val="24"/>
-              </w:rPr>
-              <w:t>7</w:t>
-            </w:r>
-            <w:r>
-              <w:rPr>
-                <w:rFonts w:ascii="Times New Roman" w:hAnsi="Times New Roman" w:cs="Times New Roman"/>
-                <w:noProof/>
-                <w:webHidden/>
-                <w:sz w:val="24"/>
-                <w:szCs w:val="24"/>
-              </w:rPr>
-              <w:fldChar w:fldCharType="end"/>
-            </w:r>
-          </w:hyperlink>
-        </w:p>
-        <w:p>
-          <w:pPr>
-            <w:pStyle w:val="TOC2"/>
-            <w:tabs>
-              <w:tab w:val="right" w:leader="dot" w:pos="9350"/>
-            </w:tabs>
-            <w:spacing w:line="360" w:lineRule="auto"/>
-            <w:rPr>
-              <w:rFonts w:ascii="Times New Roman" w:hAnsi="Times New Roman" w:cs="Times New Roman"/>
-              <w:noProof/>
-              <w:sz w:val="24"/>
-              <w:szCs w:val="24"/>
-            </w:rPr>
-          </w:pPr>
-          <w:hyperlink w:anchor="_Toc104564330" w:history="1">
-            <w:r>
-              <w:rPr>
-                <w:rStyle w:val="Hyperlink"/>
-                <w:rFonts w:ascii="Times New Roman" w:hAnsi="Times New Roman" w:cs="Times New Roman"/>
-                <w:noProof/>
-                <w:sz w:val="24"/>
-                <w:szCs w:val="24"/>
-                <w:lang w:val="sk-SK"/>
-              </w:rPr>
-              <w:t>Peaks editing</w:t>
-            </w:r>
-            <w:r>
-              <w:rPr>
-                <w:rFonts w:ascii="Times New Roman" w:hAnsi="Times New Roman" w:cs="Times New Roman"/>
-                <w:noProof/>
-                <w:webHidden/>
-                <w:sz w:val="24"/>
-                <w:szCs w:val="24"/>
-              </w:rPr>
-              <w:tab/>
-            </w:r>
-            <w:r>
-              <w:rPr>
-                <w:rFonts w:ascii="Times New Roman" w:hAnsi="Times New Roman" w:cs="Times New Roman"/>
-                <w:noProof/>
-                <w:webHidden/>
-                <w:sz w:val="24"/>
-                <w:szCs w:val="24"/>
-              </w:rPr>
-              <w:fldChar w:fldCharType="begin"/>
-            </w:r>
-            <w:r>
-              <w:rPr>
-                <w:rFonts w:ascii="Times New Roman" w:hAnsi="Times New Roman" w:cs="Times New Roman"/>
-                <w:noProof/>
-                <w:webHidden/>
-                <w:sz w:val="24"/>
-                <w:szCs w:val="24"/>
-              </w:rPr>
-              <w:instrText xml:space="preserve"> PAGEREF _Toc104564330 \h </w:instrText>
+              <w:instrText xml:space="preserve"> PAGEREF _Toc104569319 \h </w:instrText>
             </w:r>
             <w:r>
               <w:rPr>
@@ -1173,7 +1185,7 @@
         </w:p>
         <w:p>
           <w:pPr>
-            <w:pStyle w:val="TOC3"/>
+            <w:pStyle w:val="TOC2"/>
             <w:tabs>
               <w:tab w:val="right" w:leader="dot" w:pos="9350"/>
             </w:tabs>
@@ -1185,7 +1197,7 @@
               <w:szCs w:val="24"/>
             </w:rPr>
           </w:pPr>
-          <w:hyperlink w:anchor="_Toc104564331" w:history="1">
+          <w:hyperlink w:anchor="_Toc104569320" w:history="1">
             <w:r>
               <w:rPr>
                 <w:rStyle w:val="Hyperlink"/>
@@ -1195,7 +1207,7 @@
                 <w:szCs w:val="24"/>
                 <w:lang w:val="sk-SK"/>
               </w:rPr>
-              <w:t>Only select peak</w:t>
+              <w:t>Peaks editing</w:t>
             </w:r>
             <w:r>
               <w:rPr>
@@ -1225,201 +1237,7 @@
                 <w:sz w:val="24"/>
                 <w:szCs w:val="24"/>
               </w:rPr>
-              <w:instrText xml:space="preserve"> PAGEREF _Toc104564331 \h </w:instrText>
-            </w:r>
-            <w:r>
-              <w:rPr>
-                <w:rFonts w:ascii="Times New Roman" w:hAnsi="Times New Roman" w:cs="Times New Roman"/>
-                <w:noProof/>
-                <w:webHidden/>
-                <w:sz w:val="24"/>
-                <w:szCs w:val="24"/>
-              </w:rPr>
-            </w:r>
-            <w:r>
-              <w:rPr>
-                <w:rFonts w:ascii="Times New Roman" w:hAnsi="Times New Roman" w:cs="Times New Roman"/>
-                <w:noProof/>
-                <w:webHidden/>
-                <w:sz w:val="24"/>
-                <w:szCs w:val="24"/>
-              </w:rPr>
-              <w:fldChar w:fldCharType="separate"/>
-            </w:r>
-            <w:r>
-              <w:rPr>
-                <w:rFonts w:ascii="Times New Roman" w:hAnsi="Times New Roman" w:cs="Times New Roman"/>
-                <w:noProof/>
-                <w:webHidden/>
-                <w:sz w:val="24"/>
-                <w:szCs w:val="24"/>
-              </w:rPr>
-              <w:t>12</w:t>
-            </w:r>
-            <w:r>
-              <w:rPr>
-                <w:rFonts w:ascii="Times New Roman" w:hAnsi="Times New Roman" w:cs="Times New Roman"/>
-                <w:noProof/>
-                <w:webHidden/>
-                <w:sz w:val="24"/>
-                <w:szCs w:val="24"/>
-              </w:rPr>
-              <w:fldChar w:fldCharType="end"/>
-            </w:r>
-          </w:hyperlink>
-        </w:p>
-        <w:p>
-          <w:pPr>
-            <w:pStyle w:val="TOC3"/>
-            <w:tabs>
-              <w:tab w:val="right" w:leader="dot" w:pos="9350"/>
-            </w:tabs>
-            <w:spacing w:line="360" w:lineRule="auto"/>
-            <w:rPr>
-              <w:rFonts w:ascii="Times New Roman" w:hAnsi="Times New Roman" w:cs="Times New Roman"/>
-              <w:noProof/>
-              <w:sz w:val="24"/>
-              <w:szCs w:val="24"/>
-            </w:rPr>
-          </w:pPr>
-          <w:hyperlink w:anchor="_Toc104564332" w:history="1">
-            <w:r>
-              <w:rPr>
-                <w:rStyle w:val="Hyperlink"/>
-                <w:rFonts w:ascii="Times New Roman" w:hAnsi="Times New Roman" w:cs="Times New Roman"/>
-                <w:noProof/>
-                <w:sz w:val="24"/>
-                <w:szCs w:val="24"/>
-                <w:lang w:val="sk-SK"/>
-              </w:rPr>
-              <w:t>Add peak</w:t>
-            </w:r>
-            <w:r>
-              <w:rPr>
-                <w:rFonts w:ascii="Times New Roman" w:hAnsi="Times New Roman" w:cs="Times New Roman"/>
-                <w:noProof/>
-                <w:webHidden/>
-                <w:sz w:val="24"/>
-                <w:szCs w:val="24"/>
-              </w:rPr>
-              <w:tab/>
-            </w:r>
-            <w:r>
-              <w:rPr>
-                <w:rFonts w:ascii="Times New Roman" w:hAnsi="Times New Roman" w:cs="Times New Roman"/>
-                <w:noProof/>
-                <w:webHidden/>
-                <w:sz w:val="24"/>
-                <w:szCs w:val="24"/>
-              </w:rPr>
-              <w:fldChar w:fldCharType="begin"/>
-            </w:r>
-            <w:r>
-              <w:rPr>
-                <w:rFonts w:ascii="Times New Roman" w:hAnsi="Times New Roman" w:cs="Times New Roman"/>
-                <w:noProof/>
-                <w:webHidden/>
-                <w:sz w:val="24"/>
-                <w:szCs w:val="24"/>
-              </w:rPr>
-              <w:instrText xml:space="preserve"> PAGEREF _Toc104564332 \h </w:instrText>
-            </w:r>
-            <w:r>
-              <w:rPr>
-                <w:rFonts w:ascii="Times New Roman" w:hAnsi="Times New Roman" w:cs="Times New Roman"/>
-                <w:noProof/>
-                <w:webHidden/>
-                <w:sz w:val="24"/>
-                <w:szCs w:val="24"/>
-              </w:rPr>
-            </w:r>
-            <w:r>
-              <w:rPr>
-                <w:rFonts w:ascii="Times New Roman" w:hAnsi="Times New Roman" w:cs="Times New Roman"/>
-                <w:noProof/>
-                <w:webHidden/>
-                <w:sz w:val="24"/>
-                <w:szCs w:val="24"/>
-              </w:rPr>
-              <w:fldChar w:fldCharType="separate"/>
-            </w:r>
-            <w:r>
-              <w:rPr>
-                <w:rFonts w:ascii="Times New Roman" w:hAnsi="Times New Roman" w:cs="Times New Roman"/>
-                <w:noProof/>
-                <w:webHidden/>
-                <w:sz w:val="24"/>
-                <w:szCs w:val="24"/>
-              </w:rPr>
-              <w:t>13</w:t>
-            </w:r>
-            <w:r>
-              <w:rPr>
-                <w:rFonts w:ascii="Times New Roman" w:hAnsi="Times New Roman" w:cs="Times New Roman"/>
-                <w:noProof/>
-                <w:webHidden/>
-                <w:sz w:val="24"/>
-                <w:szCs w:val="24"/>
-              </w:rPr>
-              <w:fldChar w:fldCharType="end"/>
-            </w:r>
-          </w:hyperlink>
-        </w:p>
-        <w:p>
-          <w:pPr>
-            <w:pStyle w:val="TOC3"/>
-            <w:tabs>
-              <w:tab w:val="right" w:leader="dot" w:pos="9350"/>
-            </w:tabs>
-            <w:spacing w:line="360" w:lineRule="auto"/>
-            <w:rPr>
-              <w:rFonts w:ascii="Times New Roman" w:hAnsi="Times New Roman" w:cs="Times New Roman"/>
-              <w:noProof/>
-              <w:sz w:val="24"/>
-              <w:szCs w:val="24"/>
-            </w:rPr>
-          </w:pPr>
-          <w:hyperlink w:anchor="_Toc104564333" w:history="1">
-            <w:r>
-              <w:rPr>
-                <w:rStyle w:val="Hyperlink"/>
-                <w:rFonts w:ascii="Times New Roman" w:hAnsi="Times New Roman" w:cs="Times New Roman"/>
-                <w:noProof/>
-                <w:sz w:val="24"/>
-                <w:szCs w:val="24"/>
-                <w:lang w:val="sk-SK"/>
-              </w:rPr>
-              <w:t>Edit peak bases</w:t>
-            </w:r>
-            <w:r>
-              <w:rPr>
-                <w:rFonts w:ascii="Times New Roman" w:hAnsi="Times New Roman" w:cs="Times New Roman"/>
-                <w:noProof/>
-                <w:webHidden/>
-                <w:sz w:val="24"/>
-                <w:szCs w:val="24"/>
-              </w:rPr>
-              <w:tab/>
-            </w:r>
-            <w:r>
-              <w:rPr>
-                <w:rFonts w:ascii="Times New Roman" w:hAnsi="Times New Roman" w:cs="Times New Roman"/>
-                <w:noProof/>
-                <w:webHidden/>
-                <w:sz w:val="24"/>
-                <w:szCs w:val="24"/>
-              </w:rPr>
-              <w:fldChar w:fldCharType="begin"/>
-            </w:r>
-            <w:r>
-              <w:rPr>
-                <w:rFonts w:ascii="Times New Roman" w:hAnsi="Times New Roman" w:cs="Times New Roman"/>
-                <w:noProof/>
-                <w:webHidden/>
-                <w:sz w:val="24"/>
-                <w:szCs w:val="24"/>
-              </w:rPr>
-              <w:instrText xml:space="preserve"> PAGEREF _Toc104564333 \h </w:instrText>
+              <w:instrText xml:space="preserve"> PAGEREF _Toc104569320 \h </w:instrText>
             </w:r>
             <w:r>
               <w:rPr>
@@ -1476,7 +1294,7 @@
               <w:szCs w:val="24"/>
             </w:rPr>
           </w:pPr>
-          <w:hyperlink w:anchor="_Toc104564334" w:history="1">
+          <w:hyperlink w:anchor="_Toc104569321" w:history="1">
             <w:r>
               <w:rPr>
                 <w:rStyle w:val="Hyperlink"/>
@@ -1486,7 +1304,7 @@
                 <w:szCs w:val="24"/>
                 <w:lang w:val="sk-SK"/>
               </w:rPr>
-              <w:t>Remove peak</w:t>
+              <w:t>Only select peak</w:t>
             </w:r>
             <w:r>
               <w:rPr>
@@ -1516,7 +1334,104 @@
                 <w:sz w:val="24"/>
                 <w:szCs w:val="24"/>
               </w:rPr>
-              <w:instrText xml:space="preserve"> PAGEREF _Toc104564334 \h </w:instrText>
+              <w:instrText xml:space="preserve"> PAGEREF _Toc104569321 \h </w:instrText>
+            </w:r>
+            <w:r>
+              <w:rPr>
+                <w:rFonts w:ascii="Times New Roman" w:hAnsi="Times New Roman" w:cs="Times New Roman"/>
+                <w:noProof/>
+                <w:webHidden/>
+                <w:sz w:val="24"/>
+                <w:szCs w:val="24"/>
+              </w:rPr>
+            </w:r>
+            <w:r>
+              <w:rPr>
+                <w:rFonts w:ascii="Times New Roman" w:hAnsi="Times New Roman" w:cs="Times New Roman"/>
+                <w:noProof/>
+                <w:webHidden/>
+                <w:sz w:val="24"/>
+                <w:szCs w:val="24"/>
+              </w:rPr>
+              <w:fldChar w:fldCharType="separate"/>
+            </w:r>
+            <w:r>
+              <w:rPr>
+                <w:rFonts w:ascii="Times New Roman" w:hAnsi="Times New Roman" w:cs="Times New Roman"/>
+                <w:noProof/>
+                <w:webHidden/>
+                <w:sz w:val="24"/>
+                <w:szCs w:val="24"/>
+              </w:rPr>
+              <w:t>16</w:t>
+            </w:r>
+            <w:r>
+              <w:rPr>
+                <w:rFonts w:ascii="Times New Roman" w:hAnsi="Times New Roman" w:cs="Times New Roman"/>
+                <w:noProof/>
+                <w:webHidden/>
+                <w:sz w:val="24"/>
+                <w:szCs w:val="24"/>
+              </w:rPr>
+              <w:fldChar w:fldCharType="end"/>
+            </w:r>
+          </w:hyperlink>
+        </w:p>
+        <w:p>
+          <w:pPr>
+            <w:pStyle w:val="TOC3"/>
+            <w:tabs>
+              <w:tab w:val="right" w:leader="dot" w:pos="9350"/>
+            </w:tabs>
+            <w:spacing w:line="360" w:lineRule="auto"/>
+            <w:rPr>
+              <w:rFonts w:ascii="Times New Roman" w:hAnsi="Times New Roman" w:cs="Times New Roman"/>
+              <w:noProof/>
+              <w:sz w:val="24"/>
+              <w:szCs w:val="24"/>
+            </w:rPr>
+          </w:pPr>
+          <w:hyperlink w:anchor="_Toc104569322" w:history="1">
+            <w:r>
+              <w:rPr>
+                <w:rStyle w:val="Hyperlink"/>
+                <w:rFonts w:ascii="Times New Roman" w:hAnsi="Times New Roman" w:cs="Times New Roman"/>
+                <w:noProof/>
+                <w:sz w:val="24"/>
+                <w:szCs w:val="24"/>
+                <w:lang w:val="sk-SK"/>
+              </w:rPr>
+              <w:t>Add peak</w:t>
+            </w:r>
+            <w:r>
+              <w:rPr>
+                <w:rFonts w:ascii="Times New Roman" w:hAnsi="Times New Roman" w:cs="Times New Roman"/>
+                <w:noProof/>
+                <w:webHidden/>
+                <w:sz w:val="24"/>
+                <w:szCs w:val="24"/>
+              </w:rPr>
+              <w:tab/>
+            </w:r>
+            <w:r>
+              <w:rPr>
+                <w:rFonts w:ascii="Times New Roman" w:hAnsi="Times New Roman" w:cs="Times New Roman"/>
+                <w:noProof/>
+                <w:webHidden/>
+                <w:sz w:val="24"/>
+                <w:szCs w:val="24"/>
+              </w:rPr>
+              <w:fldChar w:fldCharType="begin"/>
+            </w:r>
+            <w:r>
+              <w:rPr>
+                <w:rFonts w:ascii="Times New Roman" w:hAnsi="Times New Roman" w:cs="Times New Roman"/>
+                <w:noProof/>
+                <w:webHidden/>
+                <w:sz w:val="24"/>
+                <w:szCs w:val="24"/>
+              </w:rPr>
+              <w:instrText xml:space="preserve"> PAGEREF _Toc104569322 \h </w:instrText>
             </w:r>
             <w:r>
               <w:rPr>
@@ -1573,7 +1488,7 @@
               <w:szCs w:val="24"/>
             </w:rPr>
           </w:pPr>
-          <w:hyperlink w:anchor="_Toc104564335" w:history="1">
+          <w:hyperlink w:anchor="_Toc104569323" w:history="1">
             <w:r>
               <w:rPr>
                 <w:rStyle w:val="Hyperlink"/>
@@ -1583,7 +1498,7 @@
                 <w:szCs w:val="24"/>
                 <w:lang w:val="sk-SK"/>
               </w:rPr>
-              <w:t>Search peaks</w:t>
+              <w:t>Edit peak bases</w:t>
             </w:r>
             <w:r>
               <w:rPr>
@@ -1613,7 +1528,7 @@
                 <w:sz w:val="24"/>
                 <w:szCs w:val="24"/>
               </w:rPr>
-              <w:instrText xml:space="preserve"> PAGEREF _Toc104564335 \h </w:instrText>
+              <w:instrText xml:space="preserve"> PAGEREF _Toc104569323 \h </w:instrText>
             </w:r>
             <w:r>
               <w:rPr>
@@ -1642,7 +1557,7 @@
                 <w:sz w:val="24"/>
                 <w:szCs w:val="24"/>
               </w:rPr>
-              <w:t>18</w:t>
+              <w:t>19</w:t>
             </w:r>
             <w:r>
               <w:rPr>
@@ -1658,7 +1573,7 @@
         </w:p>
         <w:p>
           <w:pPr>
-            <w:pStyle w:val="TOC2"/>
+            <w:pStyle w:val="TOC3"/>
             <w:tabs>
               <w:tab w:val="right" w:leader="dot" w:pos="9350"/>
             </w:tabs>
@@ -1670,7 +1585,7 @@
               <w:szCs w:val="24"/>
             </w:rPr>
           </w:pPr>
-          <w:hyperlink w:anchor="_Toc104564336" w:history="1">
+          <w:hyperlink w:anchor="_Toc104569324" w:history="1">
             <w:r>
               <w:rPr>
                 <w:rStyle w:val="Hyperlink"/>
@@ -1680,7 +1595,7 @@
                 <w:szCs w:val="24"/>
                 <w:lang w:val="sk-SK"/>
               </w:rPr>
-              <w:t>Data calibration</w:t>
+              <w:t>Remove peak</w:t>
             </w:r>
             <w:r>
               <w:rPr>
@@ -1710,7 +1625,7 @@
                 <w:sz w:val="24"/>
                 <w:szCs w:val="24"/>
               </w:rPr>
-              <w:instrText xml:space="preserve"> PAGEREF _Toc104564336 \h </w:instrText>
+              <w:instrText xml:space="preserve"> PAGEREF _Toc104569324 \h </w:instrText>
             </w:r>
             <w:r>
               <w:rPr>
@@ -1755,6 +1670,103 @@
         </w:p>
         <w:p>
           <w:pPr>
+            <w:pStyle w:val="TOC3"/>
+            <w:tabs>
+              <w:tab w:val="right" w:leader="dot" w:pos="9350"/>
+            </w:tabs>
+            <w:spacing w:line="360" w:lineRule="auto"/>
+            <w:rPr>
+              <w:rFonts w:ascii="Times New Roman" w:hAnsi="Times New Roman" w:cs="Times New Roman"/>
+              <w:noProof/>
+              <w:sz w:val="24"/>
+              <w:szCs w:val="24"/>
+            </w:rPr>
+          </w:pPr>
+          <w:hyperlink w:anchor="_Toc104569325" w:history="1">
+            <w:r>
+              <w:rPr>
+                <w:rStyle w:val="Hyperlink"/>
+                <w:rFonts w:ascii="Times New Roman" w:hAnsi="Times New Roman" w:cs="Times New Roman"/>
+                <w:noProof/>
+                <w:sz w:val="24"/>
+                <w:szCs w:val="24"/>
+                <w:lang w:val="sk-SK"/>
+              </w:rPr>
+              <w:t>Search peaks</w:t>
+            </w:r>
+            <w:r>
+              <w:rPr>
+                <w:rFonts w:ascii="Times New Roman" w:hAnsi="Times New Roman" w:cs="Times New Roman"/>
+                <w:noProof/>
+                <w:webHidden/>
+                <w:sz w:val="24"/>
+                <w:szCs w:val="24"/>
+              </w:rPr>
+              <w:tab/>
+            </w:r>
+            <w:r>
+              <w:rPr>
+                <w:rFonts w:ascii="Times New Roman" w:hAnsi="Times New Roman" w:cs="Times New Roman"/>
+                <w:noProof/>
+                <w:webHidden/>
+                <w:sz w:val="24"/>
+                <w:szCs w:val="24"/>
+              </w:rPr>
+              <w:fldChar w:fldCharType="begin"/>
+            </w:r>
+            <w:r>
+              <w:rPr>
+                <w:rFonts w:ascii="Times New Roman" w:hAnsi="Times New Roman" w:cs="Times New Roman"/>
+                <w:noProof/>
+                <w:webHidden/>
+                <w:sz w:val="24"/>
+                <w:szCs w:val="24"/>
+              </w:rPr>
+              <w:instrText xml:space="preserve"> PAGEREF _Toc104569325 \h </w:instrText>
+            </w:r>
+            <w:r>
+              <w:rPr>
+                <w:rFonts w:ascii="Times New Roman" w:hAnsi="Times New Roman" w:cs="Times New Roman"/>
+                <w:noProof/>
+                <w:webHidden/>
+                <w:sz w:val="24"/>
+                <w:szCs w:val="24"/>
+              </w:rPr>
+            </w:r>
+            <w:r>
+              <w:rPr>
+                <w:rFonts w:ascii="Times New Roman" w:hAnsi="Times New Roman" w:cs="Times New Roman"/>
+                <w:noProof/>
+                <w:webHidden/>
+                <w:sz w:val="24"/>
+                <w:szCs w:val="24"/>
+              </w:rPr>
+              <w:fldChar w:fldCharType="separate"/>
+            </w:r>
+            <w:r>
+              <w:rPr>
+                <w:rFonts w:ascii="Times New Roman" w:hAnsi="Times New Roman" w:cs="Times New Roman"/>
+                <w:noProof/>
+                <w:webHidden/>
+                <w:sz w:val="24"/>
+                <w:szCs w:val="24"/>
+              </w:rPr>
+              <w:t>22</w:t>
+            </w:r>
+            <w:r>
+              <w:rPr>
+                <w:rFonts w:ascii="Times New Roman" w:hAnsi="Times New Roman" w:cs="Times New Roman"/>
+                <w:noProof/>
+                <w:webHidden/>
+                <w:sz w:val="24"/>
+                <w:szCs w:val="24"/>
+              </w:rPr>
+              <w:fldChar w:fldCharType="end"/>
+            </w:r>
+          </w:hyperlink>
+        </w:p>
+        <w:p>
+          <w:pPr>
             <w:pStyle w:val="TOC2"/>
             <w:tabs>
               <w:tab w:val="right" w:leader="dot" w:pos="9350"/>
@@ -1767,7 +1779,104 @@
               <w:szCs w:val="24"/>
             </w:rPr>
           </w:pPr>
-          <w:hyperlink w:anchor="_Toc104564337" w:history="1">
+          <w:hyperlink w:anchor="_Toc104569326" w:history="1">
+            <w:r>
+              <w:rPr>
+                <w:rStyle w:val="Hyperlink"/>
+                <w:rFonts w:ascii="Times New Roman" w:hAnsi="Times New Roman" w:cs="Times New Roman"/>
+                <w:noProof/>
+                <w:sz w:val="24"/>
+                <w:szCs w:val="24"/>
+                <w:lang w:val="sk-SK"/>
+              </w:rPr>
+              <w:t>Data calibration</w:t>
+            </w:r>
+            <w:r>
+              <w:rPr>
+                <w:rFonts w:ascii="Times New Roman" w:hAnsi="Times New Roman" w:cs="Times New Roman"/>
+                <w:noProof/>
+                <w:webHidden/>
+                <w:sz w:val="24"/>
+                <w:szCs w:val="24"/>
+              </w:rPr>
+              <w:tab/>
+            </w:r>
+            <w:r>
+              <w:rPr>
+                <w:rFonts w:ascii="Times New Roman" w:hAnsi="Times New Roman" w:cs="Times New Roman"/>
+                <w:noProof/>
+                <w:webHidden/>
+                <w:sz w:val="24"/>
+                <w:szCs w:val="24"/>
+              </w:rPr>
+              <w:fldChar w:fldCharType="begin"/>
+            </w:r>
+            <w:r>
+              <w:rPr>
+                <w:rFonts w:ascii="Times New Roman" w:hAnsi="Times New Roman" w:cs="Times New Roman"/>
+                <w:noProof/>
+                <w:webHidden/>
+                <w:sz w:val="24"/>
+                <w:szCs w:val="24"/>
+              </w:rPr>
+              <w:instrText xml:space="preserve"> PAGEREF _Toc104569326 \h </w:instrText>
+            </w:r>
+            <w:r>
+              <w:rPr>
+                <w:rFonts w:ascii="Times New Roman" w:hAnsi="Times New Roman" w:cs="Times New Roman"/>
+                <w:noProof/>
+                <w:webHidden/>
+                <w:sz w:val="24"/>
+                <w:szCs w:val="24"/>
+              </w:rPr>
+            </w:r>
+            <w:r>
+              <w:rPr>
+                <w:rFonts w:ascii="Times New Roman" w:hAnsi="Times New Roman" w:cs="Times New Roman"/>
+                <w:noProof/>
+                <w:webHidden/>
+                <w:sz w:val="24"/>
+                <w:szCs w:val="24"/>
+              </w:rPr>
+              <w:fldChar w:fldCharType="separate"/>
+            </w:r>
+            <w:r>
+              <w:rPr>
+                <w:rFonts w:ascii="Times New Roman" w:hAnsi="Times New Roman" w:cs="Times New Roman"/>
+                <w:noProof/>
+                <w:webHidden/>
+                <w:sz w:val="24"/>
+                <w:szCs w:val="24"/>
+              </w:rPr>
+              <w:t>25</w:t>
+            </w:r>
+            <w:r>
+              <w:rPr>
+                <w:rFonts w:ascii="Times New Roman" w:hAnsi="Times New Roman" w:cs="Times New Roman"/>
+                <w:noProof/>
+                <w:webHidden/>
+                <w:sz w:val="24"/>
+                <w:szCs w:val="24"/>
+              </w:rPr>
+              <w:fldChar w:fldCharType="end"/>
+            </w:r>
+          </w:hyperlink>
+        </w:p>
+        <w:p>
+          <w:pPr>
+            <w:pStyle w:val="TOC2"/>
+            <w:tabs>
+              <w:tab w:val="right" w:leader="dot" w:pos="9350"/>
+            </w:tabs>
+            <w:spacing w:line="360" w:lineRule="auto"/>
+            <w:rPr>
+              <w:rFonts w:ascii="Times New Roman" w:hAnsi="Times New Roman" w:cs="Times New Roman"/>
+              <w:noProof/>
+              <w:sz w:val="24"/>
+              <w:szCs w:val="24"/>
+            </w:rPr>
+          </w:pPr>
+          <w:hyperlink w:anchor="_Toc104569327" w:history="1">
             <w:r>
               <w:rPr>
                 <w:rStyle w:val="Hyperlink"/>
@@ -1807,7 +1916,7 @@
                 <w:sz w:val="24"/>
                 <w:szCs w:val="24"/>
               </w:rPr>
-              <w:instrText xml:space="preserve"> PAGEREF _Toc104564337 \h </w:instrText>
+              <w:instrText xml:space="preserve"> PAGEREF _Toc104569327 \h </w:instrText>
             </w:r>
             <w:r>
               <w:rPr>
@@ -1836,7 +1945,7 @@
                 <w:sz w:val="24"/>
                 <w:szCs w:val="24"/>
               </w:rPr>
-              <w:t>27</w:t>
+              <w:t>31</w:t>
             </w:r>
             <w:r>
               <w:rPr>
@@ -1864,7 +1973,7 @@
               <w:szCs w:val="24"/>
             </w:rPr>
           </w:pPr>
-          <w:hyperlink w:anchor="_Toc104564338" w:history="1">
+          <w:hyperlink w:anchor="_Toc104569328" w:history="1">
             <w:r>
               <w:rPr>
                 <w:rStyle w:val="Hyperlink"/>
@@ -1904,201 +2013,7 @@
                 <w:sz w:val="24"/>
                 <w:szCs w:val="24"/>
               </w:rPr>
-              <w:instrText xml:space="preserve"> PAGEREF _Toc104564338 \h </w:instrText>
-            </w:r>
-            <w:r>
-              <w:rPr>
-                <w:rFonts w:ascii="Times New Roman" w:hAnsi="Times New Roman" w:cs="Times New Roman"/>
-                <w:noProof/>
-                <w:webHidden/>
-                <w:sz w:val="24"/>
-                <w:szCs w:val="24"/>
-              </w:rPr>
-            </w:r>
-            <w:r>
-              <w:rPr>
-                <w:rFonts w:ascii="Times New Roman" w:hAnsi="Times New Roman" w:cs="Times New Roman"/>
-                <w:noProof/>
-                <w:webHidden/>
-                <w:sz w:val="24"/>
-                <w:szCs w:val="24"/>
-              </w:rPr>
-              <w:fldChar w:fldCharType="separate"/>
-            </w:r>
-            <w:r>
-              <w:rPr>
-                <w:rFonts w:ascii="Times New Roman" w:hAnsi="Times New Roman" w:cs="Times New Roman"/>
-                <w:noProof/>
-                <w:webHidden/>
-                <w:sz w:val="24"/>
-                <w:szCs w:val="24"/>
-              </w:rPr>
-              <w:t>30</w:t>
-            </w:r>
-            <w:r>
-              <w:rPr>
-                <w:rFonts w:ascii="Times New Roman" w:hAnsi="Times New Roman" w:cs="Times New Roman"/>
-                <w:noProof/>
-                <w:webHidden/>
-                <w:sz w:val="24"/>
-                <w:szCs w:val="24"/>
-              </w:rPr>
-              <w:fldChar w:fldCharType="end"/>
-            </w:r>
-          </w:hyperlink>
-        </w:p>
-        <w:p>
-          <w:pPr>
-            <w:pStyle w:val="TOC2"/>
-            <w:tabs>
-              <w:tab w:val="right" w:leader="dot" w:pos="9350"/>
-            </w:tabs>
-            <w:spacing w:line="360" w:lineRule="auto"/>
-            <w:rPr>
-              <w:rFonts w:ascii="Times New Roman" w:hAnsi="Times New Roman" w:cs="Times New Roman"/>
-              <w:noProof/>
-              <w:sz w:val="24"/>
-              <w:szCs w:val="24"/>
-            </w:rPr>
-          </w:pPr>
-          <w:hyperlink w:anchor="_Toc104564339" w:history="1">
-            <w:r>
-              <w:rPr>
-                <w:rStyle w:val="Hyperlink"/>
-                <w:rFonts w:ascii="Times New Roman" w:hAnsi="Times New Roman" w:cs="Times New Roman"/>
-                <w:noProof/>
-                <w:sz w:val="24"/>
-                <w:szCs w:val="24"/>
-                <w:lang w:val="sk-SK"/>
-              </w:rPr>
-              <w:t>Net extraction</w:t>
-            </w:r>
-            <w:r>
-              <w:rPr>
-                <w:rFonts w:ascii="Times New Roman" w:hAnsi="Times New Roman" w:cs="Times New Roman"/>
-                <w:noProof/>
-                <w:webHidden/>
-                <w:sz w:val="24"/>
-                <w:szCs w:val="24"/>
-              </w:rPr>
-              <w:tab/>
-            </w:r>
-            <w:r>
-              <w:rPr>
-                <w:rFonts w:ascii="Times New Roman" w:hAnsi="Times New Roman" w:cs="Times New Roman"/>
-                <w:noProof/>
-                <w:webHidden/>
-                <w:sz w:val="24"/>
-                <w:szCs w:val="24"/>
-              </w:rPr>
-              <w:fldChar w:fldCharType="begin"/>
-            </w:r>
-            <w:r>
-              <w:rPr>
-                <w:rFonts w:ascii="Times New Roman" w:hAnsi="Times New Roman" w:cs="Times New Roman"/>
-                <w:noProof/>
-                <w:webHidden/>
-                <w:sz w:val="24"/>
-                <w:szCs w:val="24"/>
-              </w:rPr>
-              <w:instrText xml:space="preserve"> PAGEREF _Toc104564339 \h </w:instrText>
-            </w:r>
-            <w:r>
-              <w:rPr>
-                <w:rFonts w:ascii="Times New Roman" w:hAnsi="Times New Roman" w:cs="Times New Roman"/>
-                <w:noProof/>
-                <w:webHidden/>
-                <w:sz w:val="24"/>
-                <w:szCs w:val="24"/>
-              </w:rPr>
-            </w:r>
-            <w:r>
-              <w:rPr>
-                <w:rFonts w:ascii="Times New Roman" w:hAnsi="Times New Roman" w:cs="Times New Roman"/>
-                <w:noProof/>
-                <w:webHidden/>
-                <w:sz w:val="24"/>
-                <w:szCs w:val="24"/>
-              </w:rPr>
-              <w:fldChar w:fldCharType="separate"/>
-            </w:r>
-            <w:r>
-              <w:rPr>
-                <w:rFonts w:ascii="Times New Roman" w:hAnsi="Times New Roman" w:cs="Times New Roman"/>
-                <w:noProof/>
-                <w:webHidden/>
-                <w:sz w:val="24"/>
-                <w:szCs w:val="24"/>
-              </w:rPr>
-              <w:t>32</w:t>
-            </w:r>
-            <w:r>
-              <w:rPr>
-                <w:rFonts w:ascii="Times New Roman" w:hAnsi="Times New Roman" w:cs="Times New Roman"/>
-                <w:noProof/>
-                <w:webHidden/>
-                <w:sz w:val="24"/>
-                <w:szCs w:val="24"/>
-              </w:rPr>
-              <w:fldChar w:fldCharType="end"/>
-            </w:r>
-          </w:hyperlink>
-        </w:p>
-        <w:p>
-          <w:pPr>
-            <w:pStyle w:val="TOC1"/>
-            <w:tabs>
-              <w:tab w:val="right" w:leader="dot" w:pos="9350"/>
-            </w:tabs>
-            <w:spacing w:line="360" w:lineRule="auto"/>
-            <w:rPr>
-              <w:rFonts w:ascii="Times New Roman" w:hAnsi="Times New Roman" w:cs="Times New Roman"/>
-              <w:noProof/>
-              <w:sz w:val="24"/>
-              <w:szCs w:val="24"/>
-            </w:rPr>
-          </w:pPr>
-          <w:hyperlink w:anchor="_Toc104564340" w:history="1">
-            <w:r>
-              <w:rPr>
-                <w:rStyle w:val="Hyperlink"/>
-                <w:rFonts w:ascii="Times New Roman" w:hAnsi="Times New Roman" w:cs="Times New Roman"/>
-                <w:noProof/>
-                <w:sz w:val="24"/>
-                <w:szCs w:val="24"/>
-                <w:lang w:val="sk-SK"/>
-              </w:rPr>
-              <w:t>Analysis</w:t>
-            </w:r>
-            <w:r>
-              <w:rPr>
-                <w:rFonts w:ascii="Times New Roman" w:hAnsi="Times New Roman" w:cs="Times New Roman"/>
-                <w:noProof/>
-                <w:webHidden/>
-                <w:sz w:val="24"/>
-                <w:szCs w:val="24"/>
-              </w:rPr>
-              <w:tab/>
-            </w:r>
-            <w:r>
-              <w:rPr>
-                <w:rFonts w:ascii="Times New Roman" w:hAnsi="Times New Roman" w:cs="Times New Roman"/>
-                <w:noProof/>
-                <w:webHidden/>
-                <w:sz w:val="24"/>
-                <w:szCs w:val="24"/>
-              </w:rPr>
-              <w:fldChar w:fldCharType="begin"/>
-            </w:r>
-            <w:r>
-              <w:rPr>
-                <w:rFonts w:ascii="Times New Roman" w:hAnsi="Times New Roman" w:cs="Times New Roman"/>
-                <w:noProof/>
-                <w:webHidden/>
-                <w:sz w:val="24"/>
-                <w:szCs w:val="24"/>
-              </w:rPr>
-              <w:instrText xml:space="preserve"> PAGEREF _Toc104564340 \h </w:instrText>
+              <w:instrText xml:space="preserve"> PAGEREF _Toc104569328 \h </w:instrText>
             </w:r>
             <w:r>
               <w:rPr>
@@ -2155,7 +2070,7 @@
               <w:szCs w:val="24"/>
             </w:rPr>
           </w:pPr>
-          <w:hyperlink w:anchor="_Toc104564341" w:history="1">
+          <w:hyperlink w:anchor="_Toc104569329" w:history="1">
             <w:r>
               <w:rPr>
                 <w:rStyle w:val="Hyperlink"/>
@@ -2165,7 +2080,7 @@
                 <w:szCs w:val="24"/>
                 <w:lang w:val="sk-SK"/>
               </w:rPr>
-              <w:t>Qualitative analysis</w:t>
+              <w:t>Net extraction</w:t>
             </w:r>
             <w:r>
               <w:rPr>
@@ -2195,7 +2110,7 @@
                 <w:sz w:val="24"/>
                 <w:szCs w:val="24"/>
               </w:rPr>
-              <w:instrText xml:space="preserve"> PAGEREF _Toc104564341 \h </w:instrText>
+              <w:instrText xml:space="preserve"> PAGEREF _Toc104569329 \h </w:instrText>
             </w:r>
             <w:r>
               <w:rPr>
@@ -2224,7 +2139,7 @@
                 <w:sz w:val="24"/>
                 <w:szCs w:val="24"/>
               </w:rPr>
-              <w:t>35</w:t>
+              <w:t>36</w:t>
             </w:r>
             <w:r>
               <w:rPr>
@@ -2240,7 +2155,7 @@
         </w:p>
         <w:p>
           <w:pPr>
-            <w:pStyle w:val="TOC2"/>
+            <w:pStyle w:val="TOC1"/>
             <w:tabs>
               <w:tab w:val="right" w:leader="dot" w:pos="9350"/>
             </w:tabs>
@@ -2252,7 +2167,7 @@
               <w:szCs w:val="24"/>
             </w:rPr>
           </w:pPr>
-          <w:hyperlink w:anchor="_Toc104564342" w:history="1">
+          <w:hyperlink w:anchor="_Toc104569330" w:history="1">
             <w:r>
               <w:rPr>
                 <w:rStyle w:val="Hyperlink"/>
@@ -2262,7 +2177,7 @@
                 <w:szCs w:val="24"/>
                 <w:lang w:val="sk-SK"/>
               </w:rPr>
-              <w:t>Quantitative analysis</w:t>
+              <w:t>Analysis</w:t>
             </w:r>
             <w:r>
               <w:rPr>
@@ -2292,7 +2207,7 @@
                 <w:sz w:val="24"/>
                 <w:szCs w:val="24"/>
               </w:rPr>
-              <w:instrText xml:space="preserve"> PAGEREF _Toc104564342 \h </w:instrText>
+              <w:instrText xml:space="preserve"> PAGEREF _Toc104569330 \h </w:instrText>
             </w:r>
             <w:r>
               <w:rPr>
@@ -2337,6 +2252,200 @@
         </w:p>
         <w:p>
           <w:pPr>
+            <w:pStyle w:val="TOC2"/>
+            <w:tabs>
+              <w:tab w:val="right" w:leader="dot" w:pos="9350"/>
+            </w:tabs>
+            <w:spacing w:line="360" w:lineRule="auto"/>
+            <w:rPr>
+              <w:rFonts w:ascii="Times New Roman" w:hAnsi="Times New Roman" w:cs="Times New Roman"/>
+              <w:noProof/>
+              <w:sz w:val="24"/>
+              <w:szCs w:val="24"/>
+            </w:rPr>
+          </w:pPr>
+          <w:hyperlink w:anchor="_Toc104569331" w:history="1">
+            <w:r>
+              <w:rPr>
+                <w:rStyle w:val="Hyperlink"/>
+                <w:rFonts w:ascii="Times New Roman" w:hAnsi="Times New Roman" w:cs="Times New Roman"/>
+                <w:noProof/>
+                <w:sz w:val="24"/>
+                <w:szCs w:val="24"/>
+                <w:lang w:val="sk-SK"/>
+              </w:rPr>
+              <w:t>Qualitative analysis</w:t>
+            </w:r>
+            <w:r>
+              <w:rPr>
+                <w:rFonts w:ascii="Times New Roman" w:hAnsi="Times New Roman" w:cs="Times New Roman"/>
+                <w:noProof/>
+                <w:webHidden/>
+                <w:sz w:val="24"/>
+                <w:szCs w:val="24"/>
+              </w:rPr>
+              <w:tab/>
+            </w:r>
+            <w:r>
+              <w:rPr>
+                <w:rFonts w:ascii="Times New Roman" w:hAnsi="Times New Roman" w:cs="Times New Roman"/>
+                <w:noProof/>
+                <w:webHidden/>
+                <w:sz w:val="24"/>
+                <w:szCs w:val="24"/>
+              </w:rPr>
+              <w:fldChar w:fldCharType="begin"/>
+            </w:r>
+            <w:r>
+              <w:rPr>
+                <w:rFonts w:ascii="Times New Roman" w:hAnsi="Times New Roman" w:cs="Times New Roman"/>
+                <w:noProof/>
+                <w:webHidden/>
+                <w:sz w:val="24"/>
+                <w:szCs w:val="24"/>
+              </w:rPr>
+              <w:instrText xml:space="preserve"> PAGEREF _Toc104569331 \h </w:instrText>
+            </w:r>
+            <w:r>
+              <w:rPr>
+                <w:rFonts w:ascii="Times New Roman" w:hAnsi="Times New Roman" w:cs="Times New Roman"/>
+                <w:noProof/>
+                <w:webHidden/>
+                <w:sz w:val="24"/>
+                <w:szCs w:val="24"/>
+              </w:rPr>
+            </w:r>
+            <w:r>
+              <w:rPr>
+                <w:rFonts w:ascii="Times New Roman" w:hAnsi="Times New Roman" w:cs="Times New Roman"/>
+                <w:noProof/>
+                <w:webHidden/>
+                <w:sz w:val="24"/>
+                <w:szCs w:val="24"/>
+              </w:rPr>
+              <w:fldChar w:fldCharType="separate"/>
+            </w:r>
+            <w:r>
+              <w:rPr>
+                <w:rFonts w:ascii="Times New Roman" w:hAnsi="Times New Roman" w:cs="Times New Roman"/>
+                <w:noProof/>
+                <w:webHidden/>
+                <w:sz w:val="24"/>
+                <w:szCs w:val="24"/>
+              </w:rPr>
+              <w:t>39</w:t>
+            </w:r>
+            <w:r>
+              <w:rPr>
+                <w:rFonts w:ascii="Times New Roman" w:hAnsi="Times New Roman" w:cs="Times New Roman"/>
+                <w:noProof/>
+                <w:webHidden/>
+                <w:sz w:val="24"/>
+                <w:szCs w:val="24"/>
+              </w:rPr>
+              <w:fldChar w:fldCharType="end"/>
+            </w:r>
+          </w:hyperlink>
+        </w:p>
+        <w:p>
+          <w:pPr>
+            <w:pStyle w:val="TOC2"/>
+            <w:tabs>
+              <w:tab w:val="right" w:leader="dot" w:pos="9350"/>
+            </w:tabs>
+            <w:spacing w:line="360" w:lineRule="auto"/>
+            <w:rPr>
+              <w:rFonts w:ascii="Times New Roman" w:hAnsi="Times New Roman" w:cs="Times New Roman"/>
+              <w:noProof/>
+              <w:sz w:val="24"/>
+              <w:szCs w:val="24"/>
+            </w:rPr>
+          </w:pPr>
+          <w:hyperlink w:anchor="_Toc104569332" w:history="1">
+            <w:r>
+              <w:rPr>
+                <w:rStyle w:val="Hyperlink"/>
+                <w:rFonts w:ascii="Times New Roman" w:hAnsi="Times New Roman" w:cs="Times New Roman"/>
+                <w:noProof/>
+                <w:sz w:val="24"/>
+                <w:szCs w:val="24"/>
+                <w:lang w:val="sk-SK"/>
+              </w:rPr>
+              <w:t>Quantitative analysis</w:t>
+            </w:r>
+            <w:r>
+              <w:rPr>
+                <w:rFonts w:ascii="Times New Roman" w:hAnsi="Times New Roman" w:cs="Times New Roman"/>
+                <w:noProof/>
+                <w:webHidden/>
+                <w:sz w:val="24"/>
+                <w:szCs w:val="24"/>
+              </w:rPr>
+              <w:tab/>
+            </w:r>
+            <w:r>
+              <w:rPr>
+                <w:rFonts w:ascii="Times New Roman" w:hAnsi="Times New Roman" w:cs="Times New Roman"/>
+                <w:noProof/>
+                <w:webHidden/>
+                <w:sz w:val="24"/>
+                <w:szCs w:val="24"/>
+              </w:rPr>
+              <w:fldChar w:fldCharType="begin"/>
+            </w:r>
+            <w:r>
+              <w:rPr>
+                <w:rFonts w:ascii="Times New Roman" w:hAnsi="Times New Roman" w:cs="Times New Roman"/>
+                <w:noProof/>
+                <w:webHidden/>
+                <w:sz w:val="24"/>
+                <w:szCs w:val="24"/>
+              </w:rPr>
+              <w:instrText xml:space="preserve"> PAGEREF _Toc104569332 \h </w:instrText>
+            </w:r>
+            <w:r>
+              <w:rPr>
+                <w:rFonts w:ascii="Times New Roman" w:hAnsi="Times New Roman" w:cs="Times New Roman"/>
+                <w:noProof/>
+                <w:webHidden/>
+                <w:sz w:val="24"/>
+                <w:szCs w:val="24"/>
+              </w:rPr>
+            </w:r>
+            <w:r>
+              <w:rPr>
+                <w:rFonts w:ascii="Times New Roman" w:hAnsi="Times New Roman" w:cs="Times New Roman"/>
+                <w:noProof/>
+                <w:webHidden/>
+                <w:sz w:val="24"/>
+                <w:szCs w:val="24"/>
+              </w:rPr>
+              <w:fldChar w:fldCharType="separate"/>
+            </w:r>
+            <w:r>
+              <w:rPr>
+                <w:rFonts w:ascii="Times New Roman" w:hAnsi="Times New Roman" w:cs="Times New Roman"/>
+                <w:noProof/>
+                <w:webHidden/>
+                <w:sz w:val="24"/>
+                <w:szCs w:val="24"/>
+              </w:rPr>
+              <w:t>42</w:t>
+            </w:r>
+            <w:r>
+              <w:rPr>
+                <w:rFonts w:ascii="Times New Roman" w:hAnsi="Times New Roman" w:cs="Times New Roman"/>
+                <w:noProof/>
+                <w:webHidden/>
+                <w:sz w:val="24"/>
+                <w:szCs w:val="24"/>
+              </w:rPr>
+              <w:fldChar w:fldCharType="end"/>
+            </w:r>
+          </w:hyperlink>
+        </w:p>
+        <w:p>
+          <w:pPr>
             <w:pStyle w:val="TOC1"/>
             <w:tabs>
               <w:tab w:val="right" w:leader="dot" w:pos="9350"/>
@@ -2349,7 +2458,7 @@
               <w:szCs w:val="24"/>
             </w:rPr>
           </w:pPr>
-          <w:hyperlink w:anchor="_Toc104564343" w:history="1">
+          <w:hyperlink w:anchor="_Toc104569333" w:history="1">
             <w:r>
               <w:rPr>
                 <w:rStyle w:val="Hyperlink"/>
@@ -2389,7 +2498,7 @@
                 <w:sz w:val="24"/>
                 <w:szCs w:val="24"/>
               </w:rPr>
-              <w:instrText xml:space="preserve"> PAGEREF _Toc104564343 \h </w:instrText>
+              <w:instrText xml:space="preserve"> PAGEREF _Toc104569333 \h </w:instrText>
             </w:r>
             <w:r>
               <w:rPr>
@@ -2418,7 +2527,7 @@
                 <w:sz w:val="24"/>
                 <w:szCs w:val="24"/>
               </w:rPr>
-              <w:t>40</w:t>
+              <w:t>44</w:t>
             </w:r>
             <w:r>
               <w:rPr>
@@ -2446,7 +2555,7 @@
               <w:szCs w:val="24"/>
             </w:rPr>
           </w:pPr>
-          <w:hyperlink w:anchor="_Toc104564344" w:history="1">
+          <w:hyperlink w:anchor="_Toc104569334" w:history="1">
             <w:r>
               <w:rPr>
                 <w:rStyle w:val="Hyperlink"/>
@@ -2486,104 +2595,7 @@
                 <w:sz w:val="24"/>
                 <w:szCs w:val="24"/>
               </w:rPr>
-              <w:instrText xml:space="preserve"> PAGEREF _Toc104564344 \h </w:instrText>
-            </w:r>
-            <w:r>
-              <w:rPr>
-                <w:rFonts w:ascii="Times New Roman" w:hAnsi="Times New Roman" w:cs="Times New Roman"/>
-                <w:noProof/>
-                <w:webHidden/>
-                <w:sz w:val="24"/>
-                <w:szCs w:val="24"/>
-              </w:rPr>
-            </w:r>
-            <w:r>
-              <w:rPr>
-                <w:rFonts w:ascii="Times New Roman" w:hAnsi="Times New Roman" w:cs="Times New Roman"/>
-                <w:noProof/>
-                <w:webHidden/>
-                <w:sz w:val="24"/>
-                <w:szCs w:val="24"/>
-              </w:rPr>
-              <w:fldChar w:fldCharType="separate"/>
-            </w:r>
-            <w:r>
-              <w:rPr>
-                <w:rFonts w:ascii="Times New Roman" w:hAnsi="Times New Roman" w:cs="Times New Roman"/>
-                <w:noProof/>
-                <w:webHidden/>
-                <w:sz w:val="24"/>
-                <w:szCs w:val="24"/>
-              </w:rPr>
-              <w:t>41</w:t>
-            </w:r>
-            <w:r>
-              <w:rPr>
-                <w:rFonts w:ascii="Times New Roman" w:hAnsi="Times New Roman" w:cs="Times New Roman"/>
-                <w:noProof/>
-                <w:webHidden/>
-                <w:sz w:val="24"/>
-                <w:szCs w:val="24"/>
-              </w:rPr>
-              <w:fldChar w:fldCharType="end"/>
-            </w:r>
-          </w:hyperlink>
-        </w:p>
-        <w:p>
-          <w:pPr>
-            <w:pStyle w:val="TOC2"/>
-            <w:tabs>
-              <w:tab w:val="right" w:leader="dot" w:pos="9350"/>
-            </w:tabs>
-            <w:spacing w:line="360" w:lineRule="auto"/>
-            <w:rPr>
-              <w:rFonts w:ascii="Times New Roman" w:hAnsi="Times New Roman" w:cs="Times New Roman"/>
-              <w:noProof/>
-              <w:sz w:val="24"/>
-              <w:szCs w:val="24"/>
-            </w:rPr>
-          </w:pPr>
-          <w:hyperlink w:anchor="_Toc104564345" w:history="1">
-            <w:r>
-              <w:rPr>
-                <w:rStyle w:val="Hyperlink"/>
-                <w:rFonts w:ascii="Times New Roman" w:hAnsi="Times New Roman" w:cs="Times New Roman"/>
-                <w:noProof/>
-                <w:sz w:val="24"/>
-                <w:szCs w:val="24"/>
-                <w:lang w:val="sk-SK"/>
-              </w:rPr>
-              <w:t>Detector efficiencies</w:t>
-            </w:r>
-            <w:r>
-              <w:rPr>
-                <w:rFonts w:ascii="Times New Roman" w:hAnsi="Times New Roman" w:cs="Times New Roman"/>
-                <w:noProof/>
-                <w:webHidden/>
-                <w:sz w:val="24"/>
-                <w:szCs w:val="24"/>
-              </w:rPr>
-              <w:tab/>
-            </w:r>
-            <w:r>
-              <w:rPr>
-                <w:rFonts w:ascii="Times New Roman" w:hAnsi="Times New Roman" w:cs="Times New Roman"/>
-                <w:noProof/>
-                <w:webHidden/>
-                <w:sz w:val="24"/>
-                <w:szCs w:val="24"/>
-              </w:rPr>
-              <w:fldChar w:fldCharType="begin"/>
-            </w:r>
-            <w:r>
-              <w:rPr>
-                <w:rFonts w:ascii="Times New Roman" w:hAnsi="Times New Roman" w:cs="Times New Roman"/>
-                <w:noProof/>
-                <w:webHidden/>
-                <w:sz w:val="24"/>
-                <w:szCs w:val="24"/>
-              </w:rPr>
-              <w:instrText xml:space="preserve"> PAGEREF _Toc104564345 \h </w:instrText>
+              <w:instrText xml:space="preserve"> PAGEREF _Toc104569334 \h </w:instrText>
             </w:r>
             <w:r>
               <w:rPr>
@@ -2640,7 +2652,7 @@
               <w:szCs w:val="24"/>
             </w:rPr>
           </w:pPr>
-          <w:hyperlink w:anchor="_Toc104564346" w:history="1">
+          <w:hyperlink w:anchor="_Toc104569335" w:history="1">
             <w:r>
               <w:rPr>
                 <w:rStyle w:val="Hyperlink"/>
@@ -2650,7 +2662,7 @@
                 <w:szCs w:val="24"/>
                 <w:lang w:val="sk-SK"/>
               </w:rPr>
-              <w:t>Fluorescent yields</w:t>
+              <w:t>Detector efficiencies</w:t>
             </w:r>
             <w:r>
               <w:rPr>
@@ -2680,7 +2692,7 @@
                 <w:sz w:val="24"/>
                 <w:szCs w:val="24"/>
               </w:rPr>
-              <w:instrText xml:space="preserve"> PAGEREF _Toc104564346 \h </w:instrText>
+              <w:instrText xml:space="preserve"> PAGEREF _Toc104569335 \h </w:instrText>
             </w:r>
             <w:r>
               <w:rPr>
@@ -2737,7 +2749,7 @@
               <w:szCs w:val="24"/>
             </w:rPr>
           </w:pPr>
-          <w:hyperlink w:anchor="_Toc104564347" w:history="1">
+          <w:hyperlink w:anchor="_Toc104569336" w:history="1">
             <w:r>
               <w:rPr>
                 <w:rStyle w:val="Hyperlink"/>
@@ -2747,7 +2759,7 @@
                 <w:szCs w:val="24"/>
                 <w:lang w:val="sk-SK"/>
               </w:rPr>
-              <w:t>Jump ratios</w:t>
+              <w:t>Fluorescent yields</w:t>
             </w:r>
             <w:r>
               <w:rPr>
@@ -2777,7 +2789,7 @@
                 <w:sz w:val="24"/>
                 <w:szCs w:val="24"/>
               </w:rPr>
-              <w:instrText xml:space="preserve"> PAGEREF _Toc104564347 \h </w:instrText>
+              <w:instrText xml:space="preserve"> PAGEREF _Toc104569336 \h </w:instrText>
             </w:r>
             <w:r>
               <w:rPr>
@@ -2834,7 +2846,7 @@
               <w:szCs w:val="24"/>
             </w:rPr>
           </w:pPr>
-          <w:hyperlink w:anchor="_Toc104564348" w:history="1">
+          <w:hyperlink w:anchor="_Toc104569337" w:history="1">
             <w:r>
               <w:rPr>
                 <w:rStyle w:val="Hyperlink"/>
@@ -2844,7 +2856,7 @@
                 <w:szCs w:val="24"/>
                 <w:lang w:val="sk-SK"/>
               </w:rPr>
-              <w:t>Xray mass coefficients</w:t>
+              <w:t>Jump ratios</w:t>
             </w:r>
             <w:r>
               <w:rPr>
@@ -2874,7 +2886,7 @@
                 <w:sz w:val="24"/>
                 <w:szCs w:val="24"/>
               </w:rPr>
-              <w:instrText xml:space="preserve"> PAGEREF _Toc104564348 \h </w:instrText>
+              <w:instrText xml:space="preserve"> PAGEREF _Toc104569337 \h </w:instrText>
             </w:r>
             <w:r>
               <w:rPr>
@@ -2919,6 +2931,103 @@
         </w:p>
         <w:p>
           <w:pPr>
+            <w:pStyle w:val="TOC2"/>
+            <w:tabs>
+              <w:tab w:val="right" w:leader="dot" w:pos="9350"/>
+            </w:tabs>
+            <w:spacing w:line="360" w:lineRule="auto"/>
+            <w:rPr>
+              <w:rFonts w:ascii="Times New Roman" w:hAnsi="Times New Roman" w:cs="Times New Roman"/>
+              <w:noProof/>
+              <w:sz w:val="24"/>
+              <w:szCs w:val="24"/>
+            </w:rPr>
+          </w:pPr>
+          <w:hyperlink w:anchor="_Toc104569338" w:history="1">
+            <w:r>
+              <w:rPr>
+                <w:rStyle w:val="Hyperlink"/>
+                <w:rFonts w:ascii="Times New Roman" w:hAnsi="Times New Roman" w:cs="Times New Roman"/>
+                <w:noProof/>
+                <w:sz w:val="24"/>
+                <w:szCs w:val="24"/>
+                <w:lang w:val="sk-SK"/>
+              </w:rPr>
+              <w:t>Xray mass coefficients</w:t>
+            </w:r>
+            <w:r>
+              <w:rPr>
+                <w:rFonts w:ascii="Times New Roman" w:hAnsi="Times New Roman" w:cs="Times New Roman"/>
+                <w:noProof/>
+                <w:webHidden/>
+                <w:sz w:val="24"/>
+                <w:szCs w:val="24"/>
+              </w:rPr>
+              <w:tab/>
+            </w:r>
+            <w:r>
+              <w:rPr>
+                <w:rFonts w:ascii="Times New Roman" w:hAnsi="Times New Roman" w:cs="Times New Roman"/>
+                <w:noProof/>
+                <w:webHidden/>
+                <w:sz w:val="24"/>
+                <w:szCs w:val="24"/>
+              </w:rPr>
+              <w:fldChar w:fldCharType="begin"/>
+            </w:r>
+            <w:r>
+              <w:rPr>
+                <w:rFonts w:ascii="Times New Roman" w:hAnsi="Times New Roman" w:cs="Times New Roman"/>
+                <w:noProof/>
+                <w:webHidden/>
+                <w:sz w:val="24"/>
+                <w:szCs w:val="24"/>
+              </w:rPr>
+              <w:instrText xml:space="preserve"> PAGEREF _Toc104569338 \h </w:instrText>
+            </w:r>
+            <w:r>
+              <w:rPr>
+                <w:rFonts w:ascii="Times New Roman" w:hAnsi="Times New Roman" w:cs="Times New Roman"/>
+                <w:noProof/>
+                <w:webHidden/>
+                <w:sz w:val="24"/>
+                <w:szCs w:val="24"/>
+              </w:rPr>
+            </w:r>
+            <w:r>
+              <w:rPr>
+                <w:rFonts w:ascii="Times New Roman" w:hAnsi="Times New Roman" w:cs="Times New Roman"/>
+                <w:noProof/>
+                <w:webHidden/>
+                <w:sz w:val="24"/>
+                <w:szCs w:val="24"/>
+              </w:rPr>
+              <w:fldChar w:fldCharType="separate"/>
+            </w:r>
+            <w:r>
+              <w:rPr>
+                <w:rFonts w:ascii="Times New Roman" w:hAnsi="Times New Roman" w:cs="Times New Roman"/>
+                <w:noProof/>
+                <w:webHidden/>
+                <w:sz w:val="24"/>
+                <w:szCs w:val="24"/>
+              </w:rPr>
+              <w:t>61</w:t>
+            </w:r>
+            <w:r>
+              <w:rPr>
+                <w:rFonts w:ascii="Times New Roman" w:hAnsi="Times New Roman" w:cs="Times New Roman"/>
+                <w:noProof/>
+                <w:webHidden/>
+                <w:sz w:val="24"/>
+                <w:szCs w:val="24"/>
+              </w:rPr>
+              <w:fldChar w:fldCharType="end"/>
+            </w:r>
+          </w:hyperlink>
+        </w:p>
+        <w:p>
+          <w:pPr>
             <w:spacing w:line="360" w:lineRule="auto"/>
             <w:rPr>
               <w:rFonts w:ascii="Times New Roman" w:hAnsi="Times New Roman" w:cs="Times New Roman"/>
@@ -2938,6 +3047,7 @@
               <w:szCs w:val="24"/>
               <w:lang w:val="sk-SK"/>
             </w:rPr>
+            <w:lastRenderedPageBreak/>
             <w:fldChar w:fldCharType="end"/>
           </w:r>
         </w:p>
@@ -2945,6 +3055,25 @@
     </w:sdt>
     <w:p>
       <w:pPr>
+        <w:rPr>
+          <w:rFonts w:ascii="Times New Roman" w:eastAsiaTheme="majorEastAsia" w:hAnsi="Times New Roman" w:cs="Times New Roman"/>
+          <w:color w:val="2F5496" w:themeColor="accent1" w:themeShade="BF"/>
+          <w:sz w:val="32"/>
+          <w:szCs w:val="32"/>
+          <w:lang w:val="sk-SK"/>
+        </w:rPr>
+      </w:pPr>
+      <w:bookmarkStart w:id="0" w:name="_Toc104569315"/>
+      <w:r>
+        <w:rPr>
+          <w:rFonts w:ascii="Times New Roman" w:hAnsi="Times New Roman" w:cs="Times New Roman"/>
+          <w:lang w:val="sk-SK"/>
+        </w:rPr>
+        <w:br w:type="page"/>
+      </w:r>
+    </w:p>
+    <w:p>
+      <w:pPr>
         <w:pStyle w:val="Heading1"/>
         <w:spacing w:line="360" w:lineRule="auto"/>
         <w:rPr>
@@ -2952,7 +3081,6 @@
           <w:lang w:val="sk-SK"/>
         </w:rPr>
       </w:pPr>
-      <w:bookmarkStart w:id="0" w:name="_Toc104564326"/>
       <w:r>
         <w:rPr>
           <w:rFonts w:ascii="Times New Roman" w:hAnsi="Times New Roman" w:cs="Times New Roman"/>
@@ -3011,6 +3139,19 @@
         </w:rPr>
         <w:t>pre správne vyhodnotenie analýzy XRF dát spektra.</w:t>
       </w:r>
+    </w:p>
+    <w:p>
+      <w:pPr>
+        <w:spacing w:line="360" w:lineRule="auto"/>
+        <w:ind w:firstLine="720"/>
+        <w:jc w:val="both"/>
+        <w:rPr>
+          <w:rFonts w:ascii="Times New Roman" w:hAnsi="Times New Roman" w:cs="Times New Roman"/>
+          <w:sz w:val="24"/>
+          <w:szCs w:val="24"/>
+          <w:lang w:val="sk-SK"/>
+        </w:rPr>
+      </w:pPr>
       <w:r>
         <w:rPr>
           <w:rFonts w:ascii="Times New Roman" w:hAnsi="Times New Roman" w:cs="Times New Roman"/>
@@ -3030,7 +3171,1034 @@
           <w:lang w:val="sk-SK"/>
         </w:rPr>
       </w:pPr>
-      <w:bookmarkStart w:id="1" w:name="_Toc104564327"/>
+      <w:bookmarkStart w:id="1" w:name="_Toc104569316"/>
+      <w:r>
+        <w:rPr>
+          <w:rFonts w:ascii="Times New Roman" w:hAnsi="Times New Roman" w:cs="Times New Roman"/>
+          <w:lang w:val="sk-SK"/>
+        </w:rPr>
+        <w:lastRenderedPageBreak/>
+        <w:t>Inštalácia/spustenie</w:t>
+      </w:r>
+      <w:bookmarkEnd w:id="1"/>
+    </w:p>
+    <w:p>
+      <w:pPr>
+        <w:rPr>
+          <w:lang w:val="sk-SK"/>
+        </w:rPr>
+      </w:pPr>
+    </w:p>
+    <w:p>
+      <w:pPr>
+        <w:spacing w:line="360" w:lineRule="auto"/>
+        <w:ind w:firstLine="720"/>
+        <w:jc w:val="both"/>
+        <w:rPr>
+          <w:rFonts w:ascii="Times New Roman" w:hAnsi="Times New Roman" w:cs="Times New Roman"/>
+          <w:sz w:val="24"/>
+          <w:szCs w:val="24"/>
+          <w:lang w:val="sk-SK"/>
+        </w:rPr>
+      </w:pPr>
+      <w:r>
+        <w:rPr>
+          <w:rFonts w:ascii="Times New Roman" w:hAnsi="Times New Roman" w:cs="Times New Roman"/>
+          <w:sz w:val="24"/>
+          <w:szCs w:val="24"/>
+          <w:lang w:val="sk-SK"/>
+        </w:rPr>
+        <w:t xml:space="preserve">Softvér </w:t>
+      </w:r>
+      <w:proofErr w:type="spellStart"/>
+      <w:r>
+        <w:rPr>
+          <w:rFonts w:ascii="Times New Roman" w:hAnsi="Times New Roman" w:cs="Times New Roman"/>
+          <w:sz w:val="24"/>
+          <w:szCs w:val="24"/>
+          <w:lang w:val="sk-SK"/>
+        </w:rPr>
+        <w:t>XRayAnalyzer</w:t>
+      </w:r>
+      <w:proofErr w:type="spellEnd"/>
+      <w:r>
+        <w:rPr>
+          <w:rFonts w:ascii="Times New Roman" w:hAnsi="Times New Roman" w:cs="Times New Roman"/>
+          <w:sz w:val="24"/>
+          <w:szCs w:val="24"/>
+          <w:lang w:val="sk-SK"/>
+        </w:rPr>
+        <w:t xml:space="preserve"> v0.1.2 sa neinštaluje. Jeho používanie funguje ako </w:t>
+      </w:r>
+      <w:proofErr w:type="spellStart"/>
+      <w:r>
+        <w:rPr>
+          <w:rFonts w:ascii="Times New Roman" w:hAnsi="Times New Roman" w:cs="Times New Roman"/>
+          <w:sz w:val="24"/>
+          <w:szCs w:val="24"/>
+          <w:lang w:val="sk-SK"/>
+        </w:rPr>
+        <w:t>portable</w:t>
+      </w:r>
+      <w:proofErr w:type="spellEnd"/>
+      <w:r>
+        <w:rPr>
+          <w:rFonts w:ascii="Times New Roman" w:hAnsi="Times New Roman" w:cs="Times New Roman"/>
+          <w:sz w:val="24"/>
+          <w:szCs w:val="24"/>
+          <w:lang w:val="sk-SK"/>
+        </w:rPr>
+        <w:t xml:space="preserve"> verzia. To znamená, že prostredníctvom operačného systému Windows 10 je možné ho spustiť z akéhokoľvek zariadenia. Pre jeho odinštalovanie stačí odstrániť stiahnuté súbory. Pre uloženie akýchkoľvek dát, ktoré softvér pre svoje správne fungovanie potrebuje, si ukladá do svojho priečinku, v ktorom sa softvér nachádza. Pre používanie softvéru je nevyhnutné si softvér najskôr </w:t>
+      </w:r>
+      <w:r>
+        <w:rPr>
+          <w:rFonts w:ascii="Times New Roman" w:hAnsi="Times New Roman" w:cs="Times New Roman"/>
+          <w:sz w:val="24"/>
+          <w:szCs w:val="24"/>
+          <w:lang w:val="sk-SK"/>
+        </w:rPr>
+        <w:t>stiahnuť. Verzia, ku ktorej je používateľská príručka písaná je v0.1.2</w:t>
+      </w:r>
+      <w:r>
+        <w:rPr>
+          <w:rFonts w:ascii="Times New Roman" w:hAnsi="Times New Roman" w:cs="Times New Roman"/>
+          <w:sz w:val="24"/>
+          <w:szCs w:val="24"/>
+          <w:lang w:val="sk-SK"/>
+        </w:rPr>
+        <w:t>:</w:t>
+      </w:r>
+    </w:p>
+    <w:p>
+      <w:pPr>
+        <w:spacing w:line="360" w:lineRule="auto"/>
+        <w:ind w:firstLine="720"/>
+        <w:jc w:val="both"/>
+        <w:rPr>
+          <w:rFonts w:ascii="Times New Roman" w:hAnsi="Times New Roman" w:cs="Times New Roman"/>
+          <w:sz w:val="24"/>
+          <w:szCs w:val="24"/>
+          <w:lang w:val="sk-SK"/>
+        </w:rPr>
+      </w:pPr>
+      <w:r>
+        <w:rPr>
+          <w:rFonts w:ascii="Times New Roman" w:hAnsi="Times New Roman" w:cs="Times New Roman"/>
+          <w:sz w:val="24"/>
+          <w:szCs w:val="24"/>
+          <w:lang w:val="sk-SK"/>
+        </w:rPr>
+        <w:t>o</w:t>
+      </w:r>
+      <w:r>
+        <w:rPr>
+          <w:rFonts w:ascii="Times New Roman" w:hAnsi="Times New Roman" w:cs="Times New Roman"/>
+          <w:sz w:val="24"/>
+          <w:szCs w:val="24"/>
+          <w:lang w:val="sk-SK"/>
+        </w:rPr>
+        <w:t xml:space="preserve">dkaz pre stiahnutie verzie v0.1.2: </w:t>
+      </w:r>
+      <w:hyperlink r:id="rId6" w:history="1">
+        <w:r>
+          <w:rPr>
+            <w:rStyle w:val="Hyperlink"/>
+            <w:rFonts w:ascii="Times New Roman" w:hAnsi="Times New Roman" w:cs="Times New Roman"/>
+            <w:sz w:val="24"/>
+            <w:szCs w:val="24"/>
+            <w:lang w:val="sk-SK"/>
+          </w:rPr>
+          <w:t>xrayanalyzer-0.1.2.zip</w:t>
+        </w:r>
+      </w:hyperlink>
+    </w:p>
+    <w:p>
+      <w:pPr>
+        <w:spacing w:line="360" w:lineRule="auto"/>
+        <w:jc w:val="both"/>
+        <w:rPr>
+          <w:rFonts w:ascii="Times New Roman" w:hAnsi="Times New Roman" w:cs="Times New Roman"/>
+          <w:sz w:val="24"/>
+          <w:szCs w:val="24"/>
+          <w:lang w:val="sk-SK"/>
+        </w:rPr>
+      </w:pPr>
+      <w:r>
+        <w:rPr>
+          <w:rFonts w:ascii="Times New Roman" w:hAnsi="Times New Roman" w:cs="Times New Roman"/>
+          <w:sz w:val="24"/>
+          <w:szCs w:val="24"/>
+          <w:lang w:val="sk-SK"/>
+        </w:rPr>
+        <w:t xml:space="preserve">Pre stiahnutie najnovšej verzie, ku ktorej nie je aktuálna verzia používateľskej príručky viazaná, je potrebné ísť na stránku vydaných verzií softvéru na </w:t>
+      </w:r>
+      <w:proofErr w:type="spellStart"/>
+      <w:r>
+        <w:rPr>
+          <w:rFonts w:ascii="Times New Roman" w:hAnsi="Times New Roman" w:cs="Times New Roman"/>
+          <w:sz w:val="24"/>
+          <w:szCs w:val="24"/>
+          <w:lang w:val="sk-SK"/>
+        </w:rPr>
+        <w:t>github</w:t>
+      </w:r>
+      <w:proofErr w:type="spellEnd"/>
+      <w:r>
+        <w:rPr>
+          <w:rFonts w:ascii="Times New Roman" w:hAnsi="Times New Roman" w:cs="Times New Roman"/>
+          <w:sz w:val="24"/>
+          <w:szCs w:val="24"/>
+          <w:lang w:val="sk-SK"/>
+        </w:rPr>
+        <w:t>-e:</w:t>
+      </w:r>
+    </w:p>
+    <w:p>
+      <w:pPr>
+        <w:spacing w:line="360" w:lineRule="auto"/>
+        <w:jc w:val="both"/>
+        <w:rPr>
+          <w:rFonts w:ascii="Times New Roman" w:hAnsi="Times New Roman" w:cs="Times New Roman"/>
+          <w:sz w:val="24"/>
+          <w:szCs w:val="24"/>
+          <w:lang w:val="sk-SK"/>
+        </w:rPr>
+      </w:pPr>
+      <w:r>
+        <w:rPr>
+          <w:rFonts w:ascii="Times New Roman" w:hAnsi="Times New Roman" w:cs="Times New Roman"/>
+          <w:sz w:val="24"/>
+          <w:szCs w:val="24"/>
+          <w:lang w:val="sk-SK"/>
+        </w:rPr>
+        <w:tab/>
+        <w:t xml:space="preserve">odkaz pre vydané verzie softvéru: </w:t>
+      </w:r>
+      <w:hyperlink r:id="rId7" w:history="1">
+        <w:proofErr w:type="spellStart"/>
+        <w:r>
+          <w:rPr>
+            <w:rStyle w:val="Hyperlink"/>
+            <w:rFonts w:ascii="Times New Roman" w:hAnsi="Times New Roman" w:cs="Times New Roman"/>
+            <w:sz w:val="24"/>
+            <w:szCs w:val="24"/>
+            <w:lang w:val="sk-SK"/>
+          </w:rPr>
+          <w:t>releases</w:t>
+        </w:r>
+        <w:proofErr w:type="spellEnd"/>
+      </w:hyperlink>
+    </w:p>
+    <w:p>
+      <w:pPr>
+        <w:spacing w:line="360" w:lineRule="auto"/>
+        <w:jc w:val="both"/>
+        <w:rPr>
+          <w:rFonts w:ascii="Times New Roman" w:hAnsi="Times New Roman" w:cs="Times New Roman"/>
+          <w:sz w:val="24"/>
+          <w:szCs w:val="24"/>
+          <w:lang w:val="sk-SK"/>
+        </w:rPr>
+      </w:pPr>
+      <w:r>
+        <w:rPr>
+          <w:rFonts w:ascii="Times New Roman" w:hAnsi="Times New Roman" w:cs="Times New Roman"/>
+          <w:sz w:val="24"/>
+          <w:szCs w:val="24"/>
+          <w:lang w:val="sk-SK"/>
+        </w:rPr>
+        <w:t>Na stránke so zoznamom vydaných verzií sa nachádzajú aj zmeny, ktoré boli pre dané verzie vykonané. Každá verzia má vlastný zoznam zmien.</w:t>
+      </w:r>
+    </w:p>
+    <w:p>
+      <w:pPr>
+        <w:spacing w:line="360" w:lineRule="auto"/>
+        <w:ind w:firstLine="720"/>
+        <w:jc w:val="both"/>
+        <w:rPr>
+          <w:rFonts w:ascii="Times New Roman" w:hAnsi="Times New Roman" w:cs="Times New Roman"/>
+          <w:sz w:val="24"/>
+          <w:szCs w:val="24"/>
+          <w:lang w:val="sk-SK"/>
+        </w:rPr>
+      </w:pPr>
+      <w:r>
+        <w:rPr>
+          <w:rFonts w:ascii="Times New Roman" w:hAnsi="Times New Roman" w:cs="Times New Roman"/>
+          <w:sz w:val="24"/>
+          <w:szCs w:val="24"/>
+          <w:lang w:val="sk-SK"/>
+        </w:rPr>
+        <w:t>Úplne hore sa nachádza názov s hlavnou verziou, pre ktorú je tag viazaný. V tomto prípade 0.1. Následne je nižšie popísaná každá vydaná verzia spolu s krátkym popisom a jednotlivými zmenami vykonanými a aplikovanými pre danú verziu. Úplne dole sa nachádzajú súbory na stiahnutie spolu s údajom, ako stará je daná verzia súboru. Názov súboru označený ako „</w:t>
+      </w:r>
+      <w:proofErr w:type="spellStart"/>
+      <w:r>
+        <w:rPr>
+          <w:rFonts w:ascii="Times New Roman" w:hAnsi="Times New Roman" w:cs="Times New Roman"/>
+          <w:b/>
+          <w:bCs/>
+          <w:sz w:val="24"/>
+          <w:szCs w:val="24"/>
+          <w:lang w:val="sk-SK"/>
+        </w:rPr>
+        <w:t>Source</w:t>
+      </w:r>
+      <w:proofErr w:type="spellEnd"/>
+      <w:r>
+        <w:rPr>
+          <w:rFonts w:ascii="Times New Roman" w:hAnsi="Times New Roman" w:cs="Times New Roman"/>
+          <w:b/>
+          <w:bCs/>
+          <w:sz w:val="24"/>
+          <w:szCs w:val="24"/>
+          <w:lang w:val="sk-SK"/>
+        </w:rPr>
+        <w:t xml:space="preserve"> </w:t>
+      </w:r>
+      <w:proofErr w:type="spellStart"/>
+      <w:r>
+        <w:rPr>
+          <w:rFonts w:ascii="Times New Roman" w:hAnsi="Times New Roman" w:cs="Times New Roman"/>
+          <w:b/>
+          <w:bCs/>
+          <w:sz w:val="24"/>
+          <w:szCs w:val="24"/>
+          <w:lang w:val="sk-SK"/>
+        </w:rPr>
+        <w:t>code</w:t>
+      </w:r>
+      <w:proofErr w:type="spellEnd"/>
+      <w:r>
+        <w:rPr>
+          <w:rFonts w:ascii="Times New Roman" w:hAnsi="Times New Roman" w:cs="Times New Roman"/>
+          <w:sz w:val="24"/>
+          <w:szCs w:val="24"/>
+          <w:lang w:val="sk-SK"/>
+        </w:rPr>
+        <w:t xml:space="preserve">“ je určený pre zdrojový kód. Ostatné súbory, pri ktorých je uvedená aj veľkosť súboru, sú jednotlivé súbory softvéru. Samotná </w:t>
+      </w:r>
+      <w:proofErr w:type="spellStart"/>
+      <w:r>
+        <w:rPr>
+          <w:rFonts w:ascii="Times New Roman" w:hAnsi="Times New Roman" w:cs="Times New Roman"/>
+          <w:sz w:val="24"/>
+          <w:szCs w:val="24"/>
+          <w:lang w:val="sk-SK"/>
+        </w:rPr>
+        <w:t>portable</w:t>
+      </w:r>
+      <w:proofErr w:type="spellEnd"/>
+      <w:r>
+        <w:rPr>
+          <w:rFonts w:ascii="Times New Roman" w:hAnsi="Times New Roman" w:cs="Times New Roman"/>
+          <w:sz w:val="24"/>
+          <w:szCs w:val="24"/>
+          <w:lang w:val="sk-SK"/>
+        </w:rPr>
+        <w:t xml:space="preserve"> verzia softvéru je vždy označená svojím názvov a verziou. Vyššie číslo označuje vyššiu verziu softvéru. Je všeobecne odporúčané si vždy </w:t>
+      </w:r>
+      <w:r>
+        <w:rPr>
+          <w:rFonts w:ascii="Times New Roman" w:hAnsi="Times New Roman" w:cs="Times New Roman"/>
+          <w:sz w:val="24"/>
+          <w:szCs w:val="24"/>
+          <w:lang w:val="sk-SK"/>
+        </w:rPr>
+        <w:t>stiahnuť</w:t>
+      </w:r>
+      <w:r>
+        <w:rPr>
+          <w:rFonts w:ascii="Times New Roman" w:hAnsi="Times New Roman" w:cs="Times New Roman"/>
+          <w:sz w:val="24"/>
+          <w:szCs w:val="24"/>
+          <w:lang w:val="sk-SK"/>
+        </w:rPr>
+        <w:t xml:space="preserve"> najnovšiu verziu.</w:t>
+      </w:r>
+    </w:p>
+    <w:p>
+      <w:pPr>
+        <w:spacing w:line="360" w:lineRule="auto"/>
+        <w:jc w:val="both"/>
+        <w:rPr>
+          <w:rFonts w:ascii="Times New Roman" w:hAnsi="Times New Roman" w:cs="Times New Roman"/>
+          <w:sz w:val="24"/>
+          <w:szCs w:val="24"/>
+          <w:lang w:val="sk-SK"/>
+        </w:rPr>
+      </w:pPr>
+    </w:p>
+    <w:p>
+      <w:pPr>
+        <w:spacing w:line="360" w:lineRule="auto"/>
+        <w:jc w:val="both"/>
+        <w:rPr>
+          <w:rFonts w:ascii="Times New Roman" w:hAnsi="Times New Roman" w:cs="Times New Roman"/>
+          <w:sz w:val="24"/>
+          <w:szCs w:val="24"/>
+          <w:lang w:val="sk-SK"/>
+        </w:rPr>
+      </w:pPr>
+    </w:p>
+    <w:p>
+      <w:pPr>
+        <w:spacing w:line="360" w:lineRule="auto"/>
+        <w:jc w:val="both"/>
+        <w:rPr>
+          <w:rFonts w:ascii="Times New Roman" w:hAnsi="Times New Roman" w:cs="Times New Roman"/>
+          <w:sz w:val="24"/>
+          <w:szCs w:val="24"/>
+          <w:lang w:val="sk-SK"/>
+        </w:rPr>
+      </w:pPr>
+    </w:p>
+    <w:p>
+      <w:pPr>
+        <w:spacing w:line="360" w:lineRule="auto"/>
+        <w:jc w:val="both"/>
+        <w:rPr>
+          <w:rFonts w:ascii="Times New Roman" w:hAnsi="Times New Roman" w:cs="Times New Roman"/>
+          <w:sz w:val="24"/>
+          <w:szCs w:val="24"/>
+          <w:lang w:val="sk-SK"/>
+        </w:rPr>
+      </w:pPr>
+    </w:p>
+    <w:p>
+      <w:pPr>
+        <w:rPr>
+          <w:rFonts w:ascii="Times New Roman" w:hAnsi="Times New Roman" w:cs="Times New Roman"/>
+          <w:lang w:val="sk-SK"/>
+        </w:rPr>
+      </w:pPr>
+      <w:r>
+        <w:rPr>
+          <w:noProof/>
+        </w:rPr>
+        <w:lastRenderedPageBreak/>
+        <w:drawing>
+          <wp:inline distT="0" distB="0" distL="0" distR="0" wp14:anchorId="60F48204" wp14:editId="16D7C8FE">
+            <wp:extent cx="5943600" cy="6499225"/>
+            <wp:effectExtent l="0" t="0" r="0" b="0"/>
+            <wp:docPr id="140" name="Picture 140" descr="A screenshot of a computer&#10;&#10;Description automatically generated with medium confidence"/>
+            <wp:cNvGraphicFramePr>
+              <a:graphicFrameLocks xmlns:a="http://schemas.openxmlformats.org/drawingml/2006/main" noChangeAspect="1"/>
+            </wp:cNvGraphicFramePr>
+            <a:graphic xmlns:a="http://schemas.openxmlformats.org/drawingml/2006/main">
+              <a:graphicData uri="http://schemas.openxmlformats.org/drawingml/2006/picture">
+                <pic:pic xmlns:pic="http://schemas.openxmlformats.org/drawingml/2006/picture">
+                  <pic:nvPicPr>
+                    <pic:cNvPr id="140" name="Picture 140" descr="A screenshot of a computer&#10;&#10;Description automatically generated with medium confidence"/>
+                    <pic:cNvPicPr/>
+                  </pic:nvPicPr>
+                  <pic:blipFill>
+                    <a:blip r:embed="rId8"/>
+                    <a:stretch>
+                      <a:fillRect/>
+                    </a:stretch>
+                  </pic:blipFill>
+                  <pic:spPr>
+                    <a:xfrm>
+                      <a:off x="0" y="0"/>
+                      <a:ext cx="5943600" cy="6499225"/>
+                    </a:xfrm>
+                    <a:prstGeom prst="rect">
+                      <a:avLst/>
+                    </a:prstGeom>
+                  </pic:spPr>
+                </pic:pic>
+              </a:graphicData>
+            </a:graphic>
+          </wp:inline>
+        </w:drawing>
+      </w:r>
+    </w:p>
+    <w:p>
+      <w:pPr>
+        <w:rPr>
+          <w:rFonts w:ascii="Times New Roman" w:hAnsi="Times New Roman" w:cs="Times New Roman"/>
+          <w:lang w:val="sk-SK"/>
+        </w:rPr>
+      </w:pPr>
+    </w:p>
+    <w:p>
+      <w:pPr>
+        <w:spacing w:line="360" w:lineRule="auto"/>
+        <w:ind w:firstLine="720"/>
+        <w:jc w:val="both"/>
+        <w:rPr>
+          <w:rFonts w:ascii="Times New Roman" w:hAnsi="Times New Roman" w:cs="Times New Roman"/>
+          <w:sz w:val="24"/>
+          <w:szCs w:val="24"/>
+          <w:lang w:val="sk-SK"/>
+        </w:rPr>
+      </w:pPr>
+      <w:r>
+        <w:rPr>
+          <w:rFonts w:ascii="Times New Roman" w:hAnsi="Times New Roman" w:cs="Times New Roman"/>
+          <w:sz w:val="24"/>
+          <w:szCs w:val="24"/>
+          <w:lang w:val="sk-SK"/>
+        </w:rPr>
+        <w:t>Po stiahnutí archívu/</w:t>
+      </w:r>
+      <w:proofErr w:type="spellStart"/>
+      <w:r>
+        <w:rPr>
+          <w:rFonts w:ascii="Times New Roman" w:hAnsi="Times New Roman" w:cs="Times New Roman"/>
+          <w:sz w:val="24"/>
+          <w:szCs w:val="24"/>
+          <w:lang w:val="sk-SK"/>
+        </w:rPr>
+        <w:t>portable</w:t>
+      </w:r>
+      <w:proofErr w:type="spellEnd"/>
+      <w:r>
+        <w:rPr>
+          <w:rFonts w:ascii="Times New Roman" w:hAnsi="Times New Roman" w:cs="Times New Roman"/>
+          <w:sz w:val="24"/>
+          <w:szCs w:val="24"/>
+          <w:lang w:val="sk-SK"/>
+        </w:rPr>
+        <w:t xml:space="preserve"> verzie softvéru, je potrebné disponovať </w:t>
+      </w:r>
+      <w:proofErr w:type="spellStart"/>
+      <w:r>
+        <w:rPr>
+          <w:rFonts w:ascii="Times New Roman" w:hAnsi="Times New Roman" w:cs="Times New Roman"/>
+          <w:sz w:val="24"/>
+          <w:szCs w:val="24"/>
+          <w:lang w:val="sk-SK"/>
+        </w:rPr>
+        <w:t>archivovacím</w:t>
+      </w:r>
+      <w:proofErr w:type="spellEnd"/>
+      <w:r>
+        <w:rPr>
+          <w:rFonts w:ascii="Times New Roman" w:hAnsi="Times New Roman" w:cs="Times New Roman"/>
+          <w:sz w:val="24"/>
+          <w:szCs w:val="24"/>
+          <w:lang w:val="sk-SK"/>
+        </w:rPr>
+        <w:t xml:space="preserve"> softvérom. V prípade archívu ZIP, by mal byť samotný operačný systém Windows 10 byť schopný rozbaliť daný typ archívu. V opačnom prípade je potrebné </w:t>
+      </w:r>
+      <w:proofErr w:type="spellStart"/>
+      <w:r>
+        <w:rPr>
+          <w:rFonts w:ascii="Times New Roman" w:hAnsi="Times New Roman" w:cs="Times New Roman"/>
+          <w:sz w:val="24"/>
+          <w:szCs w:val="24"/>
+          <w:lang w:val="sk-SK"/>
+        </w:rPr>
+        <w:t>stiahnúť</w:t>
+      </w:r>
+      <w:proofErr w:type="spellEnd"/>
+      <w:r>
+        <w:rPr>
+          <w:rFonts w:ascii="Times New Roman" w:hAnsi="Times New Roman" w:cs="Times New Roman"/>
+          <w:sz w:val="24"/>
+          <w:szCs w:val="24"/>
+          <w:lang w:val="sk-SK"/>
+        </w:rPr>
+        <w:t xml:space="preserve"> softvér tretej strany. Napríklad 7zip. Po rozbalení súboru, sa v priečinku nachádza niekoľko súborov a priečinkov:</w:t>
+      </w:r>
+    </w:p>
+    <w:p>
+      <w:pPr>
+        <w:pStyle w:val="ListParagraph"/>
+        <w:numPr>
+          <w:ilvl w:val="0"/>
+          <w:numId w:val="9"/>
+        </w:numPr>
+        <w:spacing w:line="360" w:lineRule="auto"/>
+        <w:jc w:val="both"/>
+        <w:rPr>
+          <w:rFonts w:ascii="Times New Roman" w:hAnsi="Times New Roman" w:cs="Times New Roman"/>
+          <w:sz w:val="24"/>
+          <w:szCs w:val="24"/>
+          <w:lang w:val="sk-SK"/>
+        </w:rPr>
+      </w:pPr>
+      <w:proofErr w:type="spellStart"/>
+      <w:r>
+        <w:rPr>
+          <w:rFonts w:ascii="Times New Roman" w:hAnsi="Times New Roman" w:cs="Times New Roman"/>
+          <w:sz w:val="24"/>
+          <w:szCs w:val="24"/>
+          <w:lang w:val="sk-SK"/>
+        </w:rPr>
+        <w:t>Datasets</w:t>
+      </w:r>
+      <w:proofErr w:type="spellEnd"/>
+      <w:r>
+        <w:rPr>
+          <w:rFonts w:ascii="Times New Roman" w:hAnsi="Times New Roman" w:cs="Times New Roman"/>
+          <w:sz w:val="24"/>
+          <w:szCs w:val="24"/>
+          <w:lang w:val="sk-SK"/>
+        </w:rPr>
+        <w:t xml:space="preserve"> – obsahuje všetky </w:t>
+      </w:r>
+      <w:proofErr w:type="spellStart"/>
+      <w:r>
+        <w:rPr>
+          <w:rFonts w:ascii="Times New Roman" w:hAnsi="Times New Roman" w:cs="Times New Roman"/>
+          <w:sz w:val="24"/>
+          <w:szCs w:val="24"/>
+          <w:lang w:val="sk-SK"/>
+        </w:rPr>
+        <w:t>datasety</w:t>
+      </w:r>
+      <w:proofErr w:type="spellEnd"/>
+      <w:r>
+        <w:rPr>
+          <w:rFonts w:ascii="Times New Roman" w:hAnsi="Times New Roman" w:cs="Times New Roman"/>
+          <w:sz w:val="24"/>
+          <w:szCs w:val="24"/>
+          <w:lang w:val="sk-SK"/>
+        </w:rPr>
+        <w:t>, ktoré softvér pri spracovaní a analýzy využíva</w:t>
+      </w:r>
+    </w:p>
+    <w:p>
+      <w:pPr>
+        <w:pStyle w:val="ListParagraph"/>
+        <w:numPr>
+          <w:ilvl w:val="0"/>
+          <w:numId w:val="9"/>
+        </w:numPr>
+        <w:spacing w:line="360" w:lineRule="auto"/>
+        <w:jc w:val="both"/>
+        <w:rPr>
+          <w:rFonts w:ascii="Times New Roman" w:hAnsi="Times New Roman" w:cs="Times New Roman"/>
+          <w:sz w:val="24"/>
+          <w:szCs w:val="24"/>
+          <w:lang w:val="sk-SK"/>
+        </w:rPr>
+      </w:pPr>
+      <w:proofErr w:type="spellStart"/>
+      <w:r>
+        <w:rPr>
+          <w:rFonts w:ascii="Times New Roman" w:hAnsi="Times New Roman" w:cs="Times New Roman"/>
+          <w:sz w:val="24"/>
+          <w:szCs w:val="24"/>
+          <w:lang w:val="sk-SK"/>
+        </w:rPr>
+        <w:lastRenderedPageBreak/>
+        <w:t>Languages</w:t>
+      </w:r>
+      <w:proofErr w:type="spellEnd"/>
+      <w:r>
+        <w:rPr>
+          <w:rFonts w:ascii="Times New Roman" w:hAnsi="Times New Roman" w:cs="Times New Roman"/>
+          <w:sz w:val="24"/>
+          <w:szCs w:val="24"/>
+          <w:lang w:val="sk-SK"/>
+        </w:rPr>
+        <w:t xml:space="preserve"> – obsahuje jazykové verzie softvéru</w:t>
+      </w:r>
+    </w:p>
+    <w:p>
+      <w:pPr>
+        <w:pStyle w:val="ListParagraph"/>
+        <w:numPr>
+          <w:ilvl w:val="0"/>
+          <w:numId w:val="9"/>
+        </w:numPr>
+        <w:spacing w:line="360" w:lineRule="auto"/>
+        <w:jc w:val="both"/>
+        <w:rPr>
+          <w:rFonts w:ascii="Times New Roman" w:hAnsi="Times New Roman" w:cs="Times New Roman"/>
+          <w:sz w:val="24"/>
+          <w:szCs w:val="24"/>
+          <w:lang w:val="sk-SK"/>
+        </w:rPr>
+      </w:pPr>
+      <w:proofErr w:type="spellStart"/>
+      <w:r>
+        <w:rPr>
+          <w:rFonts w:ascii="Times New Roman" w:hAnsi="Times New Roman" w:cs="Times New Roman"/>
+          <w:sz w:val="24"/>
+          <w:szCs w:val="24"/>
+          <w:lang w:val="sk-SK"/>
+        </w:rPr>
+        <w:t>Logs</w:t>
+      </w:r>
+      <w:proofErr w:type="spellEnd"/>
+      <w:r>
+        <w:rPr>
+          <w:rFonts w:ascii="Times New Roman" w:hAnsi="Times New Roman" w:cs="Times New Roman"/>
+          <w:sz w:val="24"/>
+          <w:szCs w:val="24"/>
+          <w:lang w:val="sk-SK"/>
+        </w:rPr>
+        <w:t xml:space="preserve"> – nachádza sa v ňom vždy jediný súbor obsahujúci záznamy volaní skriptov</w:t>
+      </w:r>
+    </w:p>
+    <w:p>
+      <w:pPr>
+        <w:pStyle w:val="ListParagraph"/>
+        <w:numPr>
+          <w:ilvl w:val="0"/>
+          <w:numId w:val="9"/>
+        </w:numPr>
+        <w:spacing w:line="360" w:lineRule="auto"/>
+        <w:jc w:val="both"/>
+        <w:rPr>
+          <w:rFonts w:ascii="Times New Roman" w:hAnsi="Times New Roman" w:cs="Times New Roman"/>
+          <w:sz w:val="24"/>
+          <w:szCs w:val="24"/>
+          <w:lang w:val="sk-SK"/>
+        </w:rPr>
+      </w:pPr>
+      <w:proofErr w:type="spellStart"/>
+      <w:r>
+        <w:rPr>
+          <w:rFonts w:ascii="Times New Roman" w:hAnsi="Times New Roman" w:cs="Times New Roman"/>
+          <w:sz w:val="24"/>
+          <w:szCs w:val="24"/>
+          <w:lang w:val="sk-SK"/>
+        </w:rPr>
+        <w:t>Python</w:t>
+      </w:r>
+      <w:proofErr w:type="spellEnd"/>
+      <w:r>
+        <w:rPr>
+          <w:rFonts w:ascii="Times New Roman" w:hAnsi="Times New Roman" w:cs="Times New Roman"/>
+          <w:sz w:val="24"/>
+          <w:szCs w:val="24"/>
+          <w:lang w:val="sk-SK"/>
+        </w:rPr>
+        <w:t xml:space="preserve"> – obsahuje všetky potrebné súbory pre spustenie </w:t>
+      </w:r>
+      <w:proofErr w:type="spellStart"/>
+      <w:r>
+        <w:rPr>
+          <w:rFonts w:ascii="Times New Roman" w:hAnsi="Times New Roman" w:cs="Times New Roman"/>
+          <w:sz w:val="24"/>
+          <w:szCs w:val="24"/>
+          <w:lang w:val="sk-SK"/>
+        </w:rPr>
+        <w:t>python</w:t>
+      </w:r>
+      <w:proofErr w:type="spellEnd"/>
+      <w:r>
+        <w:rPr>
+          <w:rFonts w:ascii="Times New Roman" w:hAnsi="Times New Roman" w:cs="Times New Roman"/>
+          <w:sz w:val="24"/>
+          <w:szCs w:val="24"/>
+          <w:lang w:val="sk-SK"/>
+        </w:rPr>
+        <w:t xml:space="preserve"> </w:t>
+      </w:r>
+      <w:proofErr w:type="spellStart"/>
+      <w:r>
+        <w:rPr>
+          <w:rFonts w:ascii="Times New Roman" w:hAnsi="Times New Roman" w:cs="Times New Roman"/>
+          <w:sz w:val="24"/>
+          <w:szCs w:val="24"/>
+          <w:lang w:val="sk-SK"/>
+        </w:rPr>
+        <w:t>skryptov</w:t>
+      </w:r>
+      <w:proofErr w:type="spellEnd"/>
+      <w:r>
+        <w:rPr>
+          <w:rFonts w:ascii="Times New Roman" w:hAnsi="Times New Roman" w:cs="Times New Roman"/>
+          <w:sz w:val="24"/>
+          <w:szCs w:val="24"/>
+          <w:lang w:val="sk-SK"/>
+        </w:rPr>
+        <w:t xml:space="preserve"> spolu s knižnicami</w:t>
+      </w:r>
+    </w:p>
+    <w:p>
+      <w:pPr>
+        <w:pStyle w:val="ListParagraph"/>
+        <w:numPr>
+          <w:ilvl w:val="0"/>
+          <w:numId w:val="9"/>
+        </w:numPr>
+        <w:spacing w:line="360" w:lineRule="auto"/>
+        <w:jc w:val="both"/>
+        <w:rPr>
+          <w:rFonts w:ascii="Times New Roman" w:hAnsi="Times New Roman" w:cs="Times New Roman"/>
+          <w:sz w:val="24"/>
+          <w:szCs w:val="24"/>
+          <w:lang w:val="sk-SK"/>
+        </w:rPr>
+      </w:pPr>
+      <w:proofErr w:type="spellStart"/>
+      <w:r>
+        <w:rPr>
+          <w:rFonts w:ascii="Times New Roman" w:hAnsi="Times New Roman" w:cs="Times New Roman"/>
+          <w:sz w:val="24"/>
+          <w:szCs w:val="24"/>
+          <w:lang w:val="sk-SK"/>
+        </w:rPr>
+        <w:t>Scripts</w:t>
+      </w:r>
+      <w:proofErr w:type="spellEnd"/>
+      <w:r>
+        <w:rPr>
+          <w:rFonts w:ascii="Times New Roman" w:hAnsi="Times New Roman" w:cs="Times New Roman"/>
+          <w:sz w:val="24"/>
+          <w:szCs w:val="24"/>
+          <w:lang w:val="sk-SK"/>
+        </w:rPr>
+        <w:t xml:space="preserve"> – nachádzajú sa v ňom súbory so skriptami, ktoré softvér pre svoj chod potrebuje</w:t>
+      </w:r>
+    </w:p>
+    <w:p>
+      <w:pPr>
+        <w:pStyle w:val="ListParagraph"/>
+        <w:numPr>
+          <w:ilvl w:val="0"/>
+          <w:numId w:val="9"/>
+        </w:numPr>
+        <w:spacing w:line="360" w:lineRule="auto"/>
+        <w:jc w:val="both"/>
+        <w:rPr>
+          <w:rFonts w:ascii="Times New Roman" w:hAnsi="Times New Roman" w:cs="Times New Roman"/>
+          <w:sz w:val="24"/>
+          <w:szCs w:val="24"/>
+          <w:lang w:val="sk-SK"/>
+        </w:rPr>
+      </w:pPr>
+      <w:proofErr w:type="spellStart"/>
+      <w:r>
+        <w:rPr>
+          <w:rFonts w:ascii="Times New Roman" w:hAnsi="Times New Roman" w:cs="Times New Roman"/>
+          <w:sz w:val="24"/>
+          <w:szCs w:val="24"/>
+          <w:lang w:val="sk-SK"/>
+        </w:rPr>
+        <w:t>TestData</w:t>
+      </w:r>
+      <w:proofErr w:type="spellEnd"/>
+      <w:r>
+        <w:rPr>
+          <w:rFonts w:ascii="Times New Roman" w:hAnsi="Times New Roman" w:cs="Times New Roman"/>
+          <w:sz w:val="24"/>
+          <w:szCs w:val="24"/>
+          <w:lang w:val="sk-SK"/>
+        </w:rPr>
+        <w:t xml:space="preserve"> – obsahuje všetky testovacie resp. súbory s príkladmi dát</w:t>
+      </w:r>
+    </w:p>
+    <w:p>
+      <w:pPr>
+        <w:pStyle w:val="ListParagraph"/>
+        <w:numPr>
+          <w:ilvl w:val="0"/>
+          <w:numId w:val="9"/>
+        </w:numPr>
+        <w:spacing w:line="360" w:lineRule="auto"/>
+        <w:jc w:val="both"/>
+        <w:rPr>
+          <w:rFonts w:ascii="Times New Roman" w:hAnsi="Times New Roman" w:cs="Times New Roman"/>
+          <w:sz w:val="24"/>
+          <w:szCs w:val="24"/>
+          <w:lang w:val="sk-SK"/>
+        </w:rPr>
+      </w:pPr>
+      <w:r>
+        <w:rPr>
+          <w:rFonts w:ascii="Times New Roman" w:hAnsi="Times New Roman" w:cs="Times New Roman"/>
+          <w:sz w:val="24"/>
+          <w:szCs w:val="24"/>
+          <w:lang w:val="sk-SK"/>
+        </w:rPr>
+        <w:t xml:space="preserve">Niekoľko súborov označených ako </w:t>
+      </w:r>
+      <w:proofErr w:type="spellStart"/>
+      <w:r>
+        <w:rPr>
+          <w:rFonts w:ascii="Times New Roman" w:hAnsi="Times New Roman" w:cs="Times New Roman"/>
+          <w:sz w:val="24"/>
+          <w:szCs w:val="24"/>
+          <w:lang w:val="sk-SK"/>
+        </w:rPr>
+        <w:t>dll</w:t>
+      </w:r>
+      <w:proofErr w:type="spellEnd"/>
+      <w:r>
+        <w:rPr>
+          <w:rFonts w:ascii="Times New Roman" w:hAnsi="Times New Roman" w:cs="Times New Roman"/>
+          <w:sz w:val="24"/>
+          <w:szCs w:val="24"/>
+          <w:lang w:val="sk-SK"/>
+        </w:rPr>
+        <w:t xml:space="preserve"> – knižnice nevyhnutné pre chod softvéru</w:t>
+      </w:r>
+    </w:p>
+    <w:p>
+      <w:pPr>
+        <w:pStyle w:val="ListParagraph"/>
+        <w:numPr>
+          <w:ilvl w:val="0"/>
+          <w:numId w:val="9"/>
+        </w:numPr>
+        <w:spacing w:line="360" w:lineRule="auto"/>
+        <w:jc w:val="both"/>
+        <w:rPr>
+          <w:rFonts w:ascii="Times New Roman" w:hAnsi="Times New Roman" w:cs="Times New Roman"/>
+          <w:sz w:val="24"/>
+          <w:szCs w:val="24"/>
+          <w:lang w:val="sk-SK"/>
+        </w:rPr>
+      </w:pPr>
+      <w:r>
+        <w:rPr>
+          <w:rFonts w:ascii="Times New Roman" w:hAnsi="Times New Roman" w:cs="Times New Roman"/>
+          <w:sz w:val="24"/>
+          <w:szCs w:val="24"/>
+          <w:lang w:val="sk-SK"/>
+        </w:rPr>
+        <w:t>XRayAnalyzer.pdb</w:t>
+      </w:r>
+      <w:r>
+        <w:rPr>
+          <w:rFonts w:ascii="Times New Roman" w:hAnsi="Times New Roman" w:cs="Times New Roman"/>
+          <w:sz w:val="24"/>
+          <w:szCs w:val="24"/>
+          <w:lang w:val="sk-SK"/>
+        </w:rPr>
+        <w:t xml:space="preserve"> – </w:t>
+      </w:r>
+      <w:proofErr w:type="spellStart"/>
+      <w:r>
+        <w:rPr>
+          <w:rFonts w:ascii="Times New Roman" w:hAnsi="Times New Roman" w:cs="Times New Roman"/>
+          <w:sz w:val="24"/>
+          <w:szCs w:val="24"/>
+          <w:lang w:val="sk-SK"/>
+        </w:rPr>
+        <w:t>debug</w:t>
+      </w:r>
+      <w:proofErr w:type="spellEnd"/>
+      <w:r>
+        <w:rPr>
+          <w:rFonts w:ascii="Times New Roman" w:hAnsi="Times New Roman" w:cs="Times New Roman"/>
+          <w:sz w:val="24"/>
+          <w:szCs w:val="24"/>
+          <w:lang w:val="sk-SK"/>
+        </w:rPr>
+        <w:t xml:space="preserve"> databáza softvéru</w:t>
+      </w:r>
+    </w:p>
+    <w:p>
+      <w:pPr>
+        <w:pStyle w:val="ListParagraph"/>
+        <w:numPr>
+          <w:ilvl w:val="0"/>
+          <w:numId w:val="9"/>
+        </w:numPr>
+        <w:spacing w:line="360" w:lineRule="auto"/>
+        <w:jc w:val="both"/>
+        <w:rPr>
+          <w:rFonts w:ascii="Times New Roman" w:hAnsi="Times New Roman" w:cs="Times New Roman"/>
+          <w:lang w:val="sk-SK"/>
+        </w:rPr>
+      </w:pPr>
+      <w:r>
+        <w:rPr>
+          <w:rFonts w:ascii="Times New Roman" w:hAnsi="Times New Roman" w:cs="Times New Roman"/>
+          <w:b/>
+          <w:bCs/>
+          <w:sz w:val="24"/>
+          <w:szCs w:val="24"/>
+          <w:lang w:val="sk-SK"/>
+        </w:rPr>
+        <w:t>XRayAnalyzer.exe</w:t>
+      </w:r>
+      <w:r>
+        <w:rPr>
+          <w:rFonts w:ascii="Times New Roman" w:hAnsi="Times New Roman" w:cs="Times New Roman"/>
+          <w:sz w:val="24"/>
+          <w:szCs w:val="24"/>
+          <w:lang w:val="sk-SK"/>
+        </w:rPr>
+        <w:t xml:space="preserve"> – samotný spúšťací súbor pre spustenie softvéru</w:t>
+      </w:r>
+    </w:p>
+    <w:p>
+      <w:pPr>
+        <w:spacing w:line="360" w:lineRule="auto"/>
+        <w:jc w:val="both"/>
+        <w:rPr>
+          <w:rFonts w:ascii="Times New Roman" w:hAnsi="Times New Roman" w:cs="Times New Roman"/>
+          <w:lang w:val="sk-SK"/>
+        </w:rPr>
+      </w:pPr>
+    </w:p>
+    <w:p>
+      <w:pPr>
+        <w:spacing w:line="360" w:lineRule="auto"/>
+        <w:jc w:val="both"/>
+        <w:rPr>
+          <w:rFonts w:ascii="Times New Roman" w:hAnsi="Times New Roman" w:cs="Times New Roman"/>
+          <w:lang w:val="sk-SK"/>
+        </w:rPr>
+      </w:pPr>
+      <w:r>
+        <w:rPr>
+          <w:noProof/>
+        </w:rPr>
+        <w:drawing>
+          <wp:inline distT="0" distB="0" distL="0" distR="0" wp14:anchorId="67CF343E" wp14:editId="728287DA">
+            <wp:extent cx="5943600" cy="2710180"/>
+            <wp:effectExtent l="0" t="0" r="0" b="0"/>
+            <wp:docPr id="142" name="Picture 142" descr="Graphical user interface&#10;&#10;Description automatically generated"/>
+            <wp:cNvGraphicFramePr>
+              <a:graphicFrameLocks xmlns:a="http://schemas.openxmlformats.org/drawingml/2006/main" noChangeAspect="1"/>
+            </wp:cNvGraphicFramePr>
+            <a:graphic xmlns:a="http://schemas.openxmlformats.org/drawingml/2006/main">
+              <a:graphicData uri="http://schemas.openxmlformats.org/drawingml/2006/picture">
+                <pic:pic xmlns:pic="http://schemas.openxmlformats.org/drawingml/2006/picture">
+                  <pic:nvPicPr>
+                    <pic:cNvPr id="142" name="Picture 142" descr="Graphical user interface&#10;&#10;Description automatically generated"/>
+                    <pic:cNvPicPr/>
+                  </pic:nvPicPr>
+                  <pic:blipFill>
+                    <a:blip r:embed="rId9"/>
+                    <a:stretch>
+                      <a:fillRect/>
+                    </a:stretch>
+                  </pic:blipFill>
+                  <pic:spPr>
+                    <a:xfrm>
+                      <a:off x="0" y="0"/>
+                      <a:ext cx="5943600" cy="2710180"/>
+                    </a:xfrm>
+                    <a:prstGeom prst="rect">
+                      <a:avLst/>
+                    </a:prstGeom>
+                  </pic:spPr>
+                </pic:pic>
+              </a:graphicData>
+            </a:graphic>
+          </wp:inline>
+        </w:drawing>
+      </w:r>
+      <w:r>
+        <w:rPr>
+          <w:rFonts w:ascii="Times New Roman" w:hAnsi="Times New Roman" w:cs="Times New Roman"/>
+          <w:lang w:val="sk-SK"/>
+        </w:rPr>
+        <w:br w:type="page"/>
+      </w:r>
+    </w:p>
+    <w:p>
+      <w:pPr>
+        <w:pStyle w:val="Heading1"/>
+        <w:spacing w:line="360" w:lineRule="auto"/>
+        <w:rPr>
+          <w:rFonts w:ascii="Times New Roman" w:hAnsi="Times New Roman" w:cs="Times New Roman"/>
+          <w:lang w:val="sk-SK"/>
+        </w:rPr>
+      </w:pPr>
+      <w:bookmarkStart w:id="2" w:name="_Toc104569317"/>
       <w:r>
         <w:rPr>
           <w:rFonts w:ascii="Times New Roman" w:hAnsi="Times New Roman" w:cs="Times New Roman"/>
@@ -3039,7 +4207,7 @@
         <w:lastRenderedPageBreak/>
         <w:t>Začíname</w:t>
       </w:r>
-      <w:bookmarkEnd w:id="1"/>
+      <w:bookmarkEnd w:id="2"/>
     </w:p>
     <w:p>
       <w:pPr>
@@ -4645,7 +5813,7 @@
           </mc:Choice>
           <mc:Fallback>
             <w:pict>
-              <v:roundrect w14:anchorId="20E93531" id="Rectangle: Rounded Corners 139" o:spid="_x0000_s1026" style="position:absolute;margin-left:-8.25pt;margin-top:26.35pt;width:483.75pt;height:61.5pt;z-index:-251527168;visibility:visible;mso-wrap-style:square;mso-width-percent:0;mso-height-percent:0;mso-wrap-distance-left:9pt;mso-wrap-distance-top:0;mso-wrap-distance-right:9pt;mso-wrap-distance-bottom:0;mso-position-horizontal:absolute;mso-position-horizontal-relative:margin;mso-position-vertical:absolute;mso-position-vertical-relative:text;mso-width-percent:0;mso-height-percent:0;mso-width-relative:margin;mso-height-relative:margin;v-text-anchor:middle" arcsize="10923f" o:gfxdata="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" fillcolor="#ff8585" strokecolor="white [3212]" strokeweight="1pt">
+              <v:roundrect w14:anchorId="639D058E" id="Rectangle: Rounded Corners 139" o:spid="_x0000_s1026" style="position:absolute;margin-left:-8.25pt;margin-top:26.35pt;width:483.75pt;height:61.5pt;z-index:-251527168;visibility:visible;mso-wrap-style:square;mso-width-percent:0;mso-height-percent:0;mso-wrap-distance-left:9pt;mso-wrap-distance-top:0;mso-wrap-distance-right:9pt;mso-wrap-distance-bottom:0;mso-position-horizontal:absolute;mso-position-horizontal-relative:margin;mso-position-vertical:absolute;mso-position-vertical-relative:text;mso-width-percent:0;mso-height-percent:0;mso-width-relative:margin;mso-height-relative:margin;v-text-anchor:middle" arcsize="10923f" o:gfxdata="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" fillcolor="#ff8585" strokecolor="white [3212]" strokeweight="1pt">
                 <v:stroke joinstyle="miter"/>
                 <w10:wrap anchorx="margin"/>
               </v:roundrect>
@@ -4805,7 +5973,7 @@
           </mc:Choice>
           <mc:Fallback>
             <w:pict>
-              <v:roundrect w14:anchorId="0EC641D1" id="Rectangle: Rounded Corners 25" o:spid="_x0000_s1026" style="position:absolute;margin-left:-8.25pt;margin-top:27.2pt;width:483.75pt;height:40.5pt;z-index:-251637760;visibility:visible;mso-wrap-style:square;mso-width-percent:0;mso-height-percent:0;mso-wrap-distance-left:9pt;mso-wrap-distance-top:0;mso-wrap-distance-right:9pt;mso-wrap-distance-bottom:0;mso-position-horizontal:absolute;mso-position-horizontal-relative:margin;mso-position-vertical:absolute;mso-position-vertical-relative:text;mso-width-percent:0;mso-height-percent:0;mso-width-relative:margin;mso-height-relative:margin;v-text-anchor:middle" arcsize="10923f" o:gfxdata="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" fillcolor="#ff8585" strokecolor="white [3212]" strokeweight="1pt">
+              <v:roundrect w14:anchorId="3DA068AF" id="Rectangle: Rounded Corners 25" o:spid="_x0000_s1026" style="position:absolute;margin-left:-8.25pt;margin-top:27.2pt;width:483.75pt;height:40.5pt;z-index:-251637760;visibility:visible;mso-wrap-style:square;mso-width-percent:0;mso-height-percent:0;mso-wrap-distance-left:9pt;mso-wrap-distance-top:0;mso-wrap-distance-right:9pt;mso-wrap-distance-bottom:0;mso-position-horizontal:absolute;mso-position-horizontal-relative:margin;mso-position-vertical:absolute;mso-position-vertical-relative:text;mso-width-percent:0;mso-height-percent:0;mso-width-relative:margin;mso-height-relative:margin;v-text-anchor:middle" arcsize="10923f" o:gfxdata="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" fillcolor="#ff8585" strokecolor="white [3212]" strokeweight="1pt">
                 <v:stroke joinstyle="miter"/>
                 <w10:wrap anchorx="margin"/>
               </v:roundrect>
@@ -4864,7 +6032,7 @@
           <w:lang w:val="sk-SK"/>
         </w:rPr>
       </w:pPr>
-      <w:bookmarkStart w:id="2" w:name="_Toc104564328"/>
+      <w:bookmarkStart w:id="3" w:name="_Toc104569318"/>
       <w:proofErr w:type="spellStart"/>
       <w:r>
         <w:rPr>
@@ -4890,7 +6058,7 @@
         </w:rPr>
         <w:t>processing</w:t>
       </w:r>
-      <w:bookmarkEnd w:id="2"/>
+      <w:bookmarkEnd w:id="3"/>
       <w:proofErr w:type="spellEnd"/>
     </w:p>
     <w:p>
@@ -5059,7 +6227,7 @@
                     </pic:cNvPicPr>
                   </pic:nvPicPr>
                   <pic:blipFill>
-                    <a:blip r:embed="rId6">
+                    <a:blip r:embed="rId10">
                       <a:extLst>
                         <a:ext uri="{28A0092B-C50C-407E-A947-70E740481C1C}">
                           <a14:useLocalDpi xmlns:a14="http://schemas.microsoft.com/office/drawing/2010/main" val="0"/>
@@ -5195,7 +6363,7 @@
           <w:lang w:val="sk-SK"/>
         </w:rPr>
       </w:pPr>
-      <w:bookmarkStart w:id="3" w:name="_Toc104564329"/>
+      <w:bookmarkStart w:id="4" w:name="_Toc104569319"/>
       <w:proofErr w:type="spellStart"/>
       <w:r>
         <w:rPr>
@@ -5227,7 +6395,7 @@
         </w:rPr>
         <w:t>file</w:t>
       </w:r>
-      <w:bookmarkEnd w:id="3"/>
+      <w:bookmarkEnd w:id="4"/>
       <w:proofErr w:type="spellEnd"/>
     </w:p>
     <w:p>
@@ -5272,7 +6440,7 @@
                     </pic:cNvPicPr>
                   </pic:nvPicPr>
                   <pic:blipFill rotWithShape="1">
-                    <a:blip r:embed="rId7">
+                    <a:blip r:embed="rId11">
                       <a:extLst>
                         <a:ext uri="{28A0092B-C50C-407E-A947-70E740481C1C}">
                           <a14:useLocalDpi xmlns:a14="http://schemas.microsoft.com/office/drawing/2010/main" val="0"/>
@@ -5604,18 +6772,6 @@
           <w:lang w:val="sk-SK"/>
         </w:rPr>
       </w:pPr>
-    </w:p>
-    <w:p>
-      <w:pPr>
-        <w:spacing w:line="360" w:lineRule="auto"/>
-        <w:jc w:val="both"/>
-        <w:rPr>
-          <w:rFonts w:ascii="Times New Roman" w:hAnsi="Times New Roman" w:cs="Times New Roman"/>
-          <w:sz w:val="24"/>
-          <w:szCs w:val="24"/>
-          <w:lang w:val="sk-SK"/>
-        </w:rPr>
-      </w:pPr>
       <w:r>
         <w:rPr>
           <w:rFonts w:ascii="Times New Roman" w:hAnsi="Times New Roman" w:cs="Times New Roman"/>
@@ -5683,7 +6839,7 @@
                     <pic:cNvPicPr/>
                   </pic:nvPicPr>
                   <pic:blipFill>
-                    <a:blip r:embed="rId8"/>
+                    <a:blip r:embed="rId12"/>
                     <a:stretch>
                       <a:fillRect/>
                     </a:stretch>
@@ -5757,7 +6913,7 @@
                     <pic:cNvPicPr/>
                   </pic:nvPicPr>
                   <pic:blipFill>
-                    <a:blip r:embed="rId9">
+                    <a:blip r:embed="rId13">
                       <a:extLst>
                         <a:ext uri="{28A0092B-C50C-407E-A947-70E740481C1C}">
                           <a14:useLocalDpi xmlns:a14="http://schemas.microsoft.com/office/drawing/2010/main" val="0"/>
@@ -5973,7 +7129,7 @@
                     <pic:cNvPicPr/>
                   </pic:nvPicPr>
                   <pic:blipFill>
-                    <a:blip r:embed="rId10"/>
+                    <a:blip r:embed="rId14"/>
                     <a:stretch>
                       <a:fillRect/>
                     </a:stretch>
@@ -6182,7 +7338,7 @@
                     <pic:cNvPicPr/>
                   </pic:nvPicPr>
                   <pic:blipFill rotWithShape="1">
-                    <a:blip r:embed="rId10">
+                    <a:blip r:embed="rId14">
                       <a:extLst>
                         <a:ext uri="{28A0092B-C50C-407E-A947-70E740481C1C}">
                           <a14:useLocalDpi xmlns:a14="http://schemas.microsoft.com/office/drawing/2010/main" val="0"/>
@@ -6943,7 +8099,7 @@
           <w:lang w:val="sk-SK"/>
         </w:rPr>
       </w:pPr>
-      <w:bookmarkStart w:id="4" w:name="_Toc104564330"/>
+      <w:bookmarkStart w:id="5" w:name="_Toc104569320"/>
       <w:proofErr w:type="spellStart"/>
       <w:r>
         <w:rPr>
@@ -6975,7 +8131,7 @@
         </w:rPr>
         <w:t>editing</w:t>
       </w:r>
-      <w:bookmarkEnd w:id="4"/>
+      <w:bookmarkEnd w:id="5"/>
       <w:proofErr w:type="spellEnd"/>
     </w:p>
     <w:p>
@@ -7035,7 +8191,7 @@
                     </pic:cNvPicPr>
                   </pic:nvPicPr>
                   <pic:blipFill>
-                    <a:blip r:embed="rId11">
+                    <a:blip r:embed="rId15">
                       <a:extLst>
                         <a:ext uri="{28A0092B-C50C-407E-A947-70E740481C1C}">
                           <a14:useLocalDpi xmlns:a14="http://schemas.microsoft.com/office/drawing/2010/main" val="0"/>
@@ -7422,7 +8578,7 @@
           <w:lang w:val="sk-SK"/>
         </w:rPr>
       </w:pPr>
-      <w:bookmarkStart w:id="5" w:name="_Toc104564331"/>
+      <w:bookmarkStart w:id="6" w:name="_Toc104569321"/>
       <w:proofErr w:type="spellStart"/>
       <w:r>
         <w:rPr>
@@ -7474,7 +8630,7 @@
         </w:rPr>
         <w:t>peak</w:t>
       </w:r>
-      <w:bookmarkEnd w:id="5"/>
+      <w:bookmarkEnd w:id="6"/>
       <w:proofErr w:type="spellEnd"/>
     </w:p>
     <w:p>
@@ -7527,7 +8683,7 @@
                     <pic:cNvPicPr/>
                   </pic:nvPicPr>
                   <pic:blipFill>
-                    <a:blip r:embed="rId12">
+                    <a:blip r:embed="rId16">
                       <a:extLst>
                         <a:ext uri="{28A0092B-C50C-407E-A947-70E740481C1C}">
                           <a14:useLocalDpi xmlns:a14="http://schemas.microsoft.com/office/drawing/2010/main" val="0"/>
@@ -7822,7 +8978,7 @@
                     <pic:cNvPicPr/>
                   </pic:nvPicPr>
                   <pic:blipFill>
-                    <a:blip r:embed="rId13">
+                    <a:blip r:embed="rId17">
                       <a:extLst>
                         <a:ext uri="{28A0092B-C50C-407E-A947-70E740481C1C}">
                           <a14:useLocalDpi xmlns:a14="http://schemas.microsoft.com/office/drawing/2010/main" val="0"/>
@@ -8021,7 +9177,7 @@
           <w:lang w:val="sk-SK"/>
         </w:rPr>
       </w:pPr>
-      <w:bookmarkStart w:id="6" w:name="_Toc104564332"/>
+      <w:bookmarkStart w:id="7" w:name="_Toc104569322"/>
       <w:proofErr w:type="spellStart"/>
       <w:r>
         <w:rPr>
@@ -8053,7 +9209,7 @@
         </w:rPr>
         <w:t>peak</w:t>
       </w:r>
-      <w:bookmarkEnd w:id="6"/>
+      <w:bookmarkEnd w:id="7"/>
       <w:proofErr w:type="spellEnd"/>
     </w:p>
     <w:p>
@@ -8111,7 +9267,7 @@
                     <pic:cNvPicPr/>
                   </pic:nvPicPr>
                   <pic:blipFill>
-                    <a:blip r:embed="rId14">
+                    <a:blip r:embed="rId18">
                       <a:extLst>
                         <a:ext uri="{28A0092B-C50C-407E-A947-70E740481C1C}">
                           <a14:useLocalDpi xmlns:a14="http://schemas.microsoft.com/office/drawing/2010/main" val="0"/>
@@ -8392,7 +9548,7 @@
                     <pic:cNvPicPr/>
                   </pic:nvPicPr>
                   <pic:blipFill>
-                    <a:blip r:embed="rId15"/>
+                    <a:blip r:embed="rId19"/>
                     <a:stretch>
                       <a:fillRect/>
                     </a:stretch>
@@ -8468,7 +9624,7 @@
                     <pic:cNvPicPr/>
                   </pic:nvPicPr>
                   <pic:blipFill>
-                    <a:blip r:embed="rId16">
+                    <a:blip r:embed="rId20">
                       <a:extLst>
                         <a:ext uri="{28A0092B-C50C-407E-A947-70E740481C1C}">
                           <a14:useLocalDpi xmlns:a14="http://schemas.microsoft.com/office/drawing/2010/main" val="0"/>
@@ -8613,7 +9769,7 @@
           <w:lang w:val="sk-SK"/>
         </w:rPr>
       </w:pPr>
-      <w:bookmarkStart w:id="7" w:name="_Toc104564333"/>
+      <w:bookmarkStart w:id="8" w:name="_Toc104569323"/>
       <w:proofErr w:type="spellStart"/>
       <w:r>
         <w:rPr>
@@ -8665,7 +9821,7 @@
         </w:rPr>
         <w:t>bases</w:t>
       </w:r>
-      <w:bookmarkEnd w:id="7"/>
+      <w:bookmarkEnd w:id="8"/>
       <w:proofErr w:type="spellEnd"/>
     </w:p>
     <w:p>
@@ -8720,7 +9876,7 @@
                     <pic:cNvPicPr/>
                   </pic:nvPicPr>
                   <pic:blipFill>
-                    <a:blip r:embed="rId17">
+                    <a:blip r:embed="rId21">
                       <a:extLst>
                         <a:ext uri="{28A0092B-C50C-407E-A947-70E740481C1C}">
                           <a14:useLocalDpi xmlns:a14="http://schemas.microsoft.com/office/drawing/2010/main" val="0"/>
@@ -9195,7 +10351,7 @@
                     <pic:cNvPicPr/>
                   </pic:nvPicPr>
                   <pic:blipFill>
-                    <a:blip r:embed="rId18"/>
+                    <a:blip r:embed="rId22"/>
                     <a:stretch>
                       <a:fillRect/>
                     </a:stretch>
@@ -9271,7 +10427,7 @@
                     <pic:cNvPicPr/>
                   </pic:nvPicPr>
                   <pic:blipFill>
-                    <a:blip r:embed="rId16">
+                    <a:blip r:embed="rId20">
                       <a:extLst>
                         <a:ext uri="{28A0092B-C50C-407E-A947-70E740481C1C}">
                           <a14:useLocalDpi xmlns:a14="http://schemas.microsoft.com/office/drawing/2010/main" val="0"/>
@@ -9456,7 +10612,7 @@
           <w:lang w:val="sk-SK"/>
         </w:rPr>
       </w:pPr>
-      <w:bookmarkStart w:id="8" w:name="_Toc104564334"/>
+      <w:bookmarkStart w:id="9" w:name="_Toc104569324"/>
       <w:proofErr w:type="spellStart"/>
       <w:r>
         <w:rPr>
@@ -9488,7 +10644,7 @@
         </w:rPr>
         <w:t>peak</w:t>
       </w:r>
-      <w:bookmarkEnd w:id="8"/>
+      <w:bookmarkEnd w:id="9"/>
       <w:proofErr w:type="spellEnd"/>
     </w:p>
     <w:p>
@@ -9543,7 +10699,7 @@
                     <pic:cNvPicPr/>
                   </pic:nvPicPr>
                   <pic:blipFill>
-                    <a:blip r:embed="rId19">
+                    <a:blip r:embed="rId23">
                       <a:extLst>
                         <a:ext uri="{28A0092B-C50C-407E-A947-70E740481C1C}">
                           <a14:useLocalDpi xmlns:a14="http://schemas.microsoft.com/office/drawing/2010/main" val="0"/>
@@ -9842,7 +10998,7 @@
           <w:lang w:val="sk-SK"/>
         </w:rPr>
       </w:pPr>
-      <w:bookmarkStart w:id="9" w:name="_Toc104564335"/>
+      <w:bookmarkStart w:id="10" w:name="_Toc104569325"/>
       <w:proofErr w:type="spellStart"/>
       <w:r>
         <w:rPr>
@@ -9874,7 +11030,7 @@
         </w:rPr>
         <w:t>peaks</w:t>
       </w:r>
-      <w:bookmarkEnd w:id="9"/>
+      <w:bookmarkEnd w:id="10"/>
       <w:proofErr w:type="spellEnd"/>
     </w:p>
     <w:p>
@@ -9927,7 +11083,7 @@
                     <pic:cNvPicPr/>
                   </pic:nvPicPr>
                   <pic:blipFill>
-                    <a:blip r:embed="rId20">
+                    <a:blip r:embed="rId24">
                       <a:extLst>
                         <a:ext uri="{28A0092B-C50C-407E-A947-70E740481C1C}">
                           <a14:useLocalDpi xmlns:a14="http://schemas.microsoft.com/office/drawing/2010/main" val="0"/>
@@ -10232,7 +11388,7 @@
                     <pic:cNvPicPr/>
                   </pic:nvPicPr>
                   <pic:blipFill>
-                    <a:blip r:embed="rId21">
+                    <a:blip r:embed="rId25">
                       <a:extLst>
                         <a:ext uri="{28A0092B-C50C-407E-A947-70E740481C1C}">
                           <a14:useLocalDpi xmlns:a14="http://schemas.microsoft.com/office/drawing/2010/main" val="0"/>
@@ -10713,7 +11869,7 @@
                     <pic:cNvPicPr/>
                   </pic:nvPicPr>
                   <pic:blipFill rotWithShape="1">
-                    <a:blip r:embed="rId22">
+                    <a:blip r:embed="rId26">
                       <a:extLst>
                         <a:ext uri="{28A0092B-C50C-407E-A947-70E740481C1C}">
                           <a14:useLocalDpi xmlns:a14="http://schemas.microsoft.com/office/drawing/2010/main" val="0"/>
@@ -10827,7 +11983,7 @@
                     <pic:cNvPicPr/>
                   </pic:nvPicPr>
                   <pic:blipFill>
-                    <a:blip r:embed="rId23">
+                    <a:blip r:embed="rId27">
                       <a:extLst>
                         <a:ext uri="{28A0092B-C50C-407E-A947-70E740481C1C}">
                           <a14:useLocalDpi xmlns:a14="http://schemas.microsoft.com/office/drawing/2010/main" val="0"/>
@@ -10950,7 +12106,7 @@
                     <pic:cNvPicPr/>
                   </pic:nvPicPr>
                   <pic:blipFill>
-                    <a:blip r:embed="rId24">
+                    <a:blip r:embed="rId28">
                       <a:extLst>
                         <a:ext uri="{28A0092B-C50C-407E-A947-70E740481C1C}">
                           <a14:useLocalDpi xmlns:a14="http://schemas.microsoft.com/office/drawing/2010/main" val="0"/>
@@ -11168,7 +12324,7 @@
                     <pic:cNvPicPr/>
                   </pic:nvPicPr>
                   <pic:blipFill>
-                    <a:blip r:embed="rId25"/>
+                    <a:blip r:embed="rId29"/>
                     <a:stretch>
                       <a:fillRect/>
                     </a:stretch>
@@ -11279,7 +12435,7 @@
           </mc:Choice>
           <mc:Fallback>
             <w:pict>
-              <v:roundrect w14:anchorId="39F609A3" id="Rectangle: Rounded Corners 24" o:spid="_x0000_s1026" style="position:absolute;margin-left:-12pt;margin-top:40.15pt;width:475.5pt;height:25.5pt;z-index:-251639808;visibility:visible;mso-wrap-style:square;mso-wrap-distance-left:9pt;mso-wrap-distance-top:0;mso-wrap-distance-right:9pt;mso-wrap-distance-bottom:0;mso-position-horizontal:absolute;mso-position-horizontal-relative:text;mso-position-vertical:absolute;mso-position-vertical-relative:text;v-text-anchor:middle" arcsize="10923f" o:gfxdata="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" fillcolor="#ff8585" strokecolor="white [3212]" strokeweight="1pt">
+              <v:roundrect w14:anchorId="76FDE38B" id="Rectangle: Rounded Corners 24" o:spid="_x0000_s1026" style="position:absolute;margin-left:-12pt;margin-top:40.15pt;width:475.5pt;height:25.5pt;z-index:-251639808;visibility:visible;mso-wrap-style:square;mso-wrap-distance-left:9pt;mso-wrap-distance-top:0;mso-wrap-distance-right:9pt;mso-wrap-distance-bottom:0;mso-position-horizontal:absolute;mso-position-horizontal-relative:text;mso-position-vertical:absolute;mso-position-vertical-relative:text;v-text-anchor:middle" arcsize="10923f" o:gfxdata="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" fillcolor="#ff8585" strokecolor="white [3212]" strokeweight="1pt">
                 <v:stroke joinstyle="miter"/>
               </v:roundrect>
             </w:pict>
@@ -11385,7 +12541,7 @@
           <w:lang w:val="sk-SK"/>
         </w:rPr>
       </w:pPr>
-      <w:bookmarkStart w:id="10" w:name="_Toc104564336"/>
+      <w:bookmarkStart w:id="11" w:name="_Toc104569326"/>
       <w:proofErr w:type="spellStart"/>
       <w:r>
         <w:rPr>
@@ -11413,7 +12569,7 @@
         </w:rPr>
         <w:t>calibration</w:t>
       </w:r>
-      <w:bookmarkEnd w:id="10"/>
+      <w:bookmarkEnd w:id="11"/>
       <w:proofErr w:type="spellEnd"/>
     </w:p>
     <w:p>
@@ -11474,7 +12630,7 @@
                     </pic:cNvPicPr>
                   </pic:nvPicPr>
                   <pic:blipFill rotWithShape="1">
-                    <a:blip r:embed="rId26">
+                    <a:blip r:embed="rId30">
                       <a:extLst>
                         <a:ext uri="{28A0092B-C50C-407E-A947-70E740481C1C}">
                           <a14:useLocalDpi xmlns:a14="http://schemas.microsoft.com/office/drawing/2010/main" val="0"/>
@@ -11819,7 +12975,7 @@
                     <pic:cNvPicPr/>
                   </pic:nvPicPr>
                   <pic:blipFill>
-                    <a:blip r:embed="rId27">
+                    <a:blip r:embed="rId31">
                       <a:extLst>
                         <a:ext uri="{28A0092B-C50C-407E-A947-70E740481C1C}">
                           <a14:useLocalDpi xmlns:a14="http://schemas.microsoft.com/office/drawing/2010/main" val="0"/>
@@ -11953,7 +13109,7 @@
                     <pic:cNvPicPr/>
                   </pic:nvPicPr>
                   <pic:blipFill>
-                    <a:blip r:embed="rId28">
+                    <a:blip r:embed="rId32">
                       <a:extLst>
                         <a:ext uri="{28A0092B-C50C-407E-A947-70E740481C1C}">
                           <a14:useLocalDpi xmlns:a14="http://schemas.microsoft.com/office/drawing/2010/main" val="0"/>
@@ -12364,7 +13520,7 @@
                     <pic:cNvPicPr/>
                   </pic:nvPicPr>
                   <pic:blipFill>
-                    <a:blip r:embed="rId29"/>
+                    <a:blip r:embed="rId33"/>
                     <a:stretch>
                       <a:fillRect/>
                     </a:stretch>
@@ -12427,7 +13583,7 @@
                     <pic:cNvPicPr/>
                   </pic:nvPicPr>
                   <pic:blipFill>
-                    <a:blip r:embed="rId30">
+                    <a:blip r:embed="rId34">
                       <a:extLst>
                         <a:ext uri="{28A0092B-C50C-407E-A947-70E740481C1C}">
                           <a14:useLocalDpi xmlns:a14="http://schemas.microsoft.com/office/drawing/2010/main" val="0"/>
@@ -12661,7 +13817,7 @@
                     </pic:cNvPicPr>
                   </pic:nvPicPr>
                   <pic:blipFill>
-                    <a:blip r:embed="rId31">
+                    <a:blip r:embed="rId35">
                       <a:extLst>
                         <a:ext uri="{28A0092B-C50C-407E-A947-70E740481C1C}">
                           <a14:useLocalDpi xmlns:a14="http://schemas.microsoft.com/office/drawing/2010/main" val="0"/>
@@ -12914,7 +14070,7 @@
                     </pic:cNvPicPr>
                   </pic:nvPicPr>
                   <pic:blipFill>
-                    <a:blip r:embed="rId32">
+                    <a:blip r:embed="rId36">
                       <a:extLst>
                         <a:ext uri="{28A0092B-C50C-407E-A947-70E740481C1C}">
                           <a14:useLocalDpi xmlns:a14="http://schemas.microsoft.com/office/drawing/2010/main" val="0"/>
@@ -13106,7 +14262,7 @@
                     <pic:cNvPicPr/>
                   </pic:nvPicPr>
                   <pic:blipFill>
-                    <a:blip r:embed="rId33">
+                    <a:blip r:embed="rId37">
                       <a:extLst>
                         <a:ext uri="{28A0092B-C50C-407E-A947-70E740481C1C}">
                           <a14:useLocalDpi xmlns:a14="http://schemas.microsoft.com/office/drawing/2010/main" val="0"/>
@@ -13298,7 +14454,7 @@
                     <pic:cNvPicPr/>
                   </pic:nvPicPr>
                   <pic:blipFill>
-                    <a:blip r:embed="rId34">
+                    <a:blip r:embed="rId38">
                       <a:extLst>
                         <a:ext uri="{28A0092B-C50C-407E-A947-70E740481C1C}">
                           <a14:useLocalDpi xmlns:a14="http://schemas.microsoft.com/office/drawing/2010/main" val="0"/>
@@ -13470,7 +14626,7 @@
                     <pic:cNvPicPr/>
                   </pic:nvPicPr>
                   <pic:blipFill>
-                    <a:blip r:embed="rId35">
+                    <a:blip r:embed="rId39">
                       <a:extLst>
                         <a:ext uri="{28A0092B-C50C-407E-A947-70E740481C1C}">
                           <a14:useLocalDpi xmlns:a14="http://schemas.microsoft.com/office/drawing/2010/main" val="0"/>
@@ -13661,7 +14817,7 @@
                     <pic:cNvPicPr/>
                   </pic:nvPicPr>
                   <pic:blipFill>
-                    <a:blip r:embed="rId36">
+                    <a:blip r:embed="rId40">
                       <a:extLst>
                         <a:ext uri="{28A0092B-C50C-407E-A947-70E740481C1C}">
                           <a14:useLocalDpi xmlns:a14="http://schemas.microsoft.com/office/drawing/2010/main" val="0"/>
@@ -13758,7 +14914,7 @@
                     <pic:cNvPicPr/>
                   </pic:nvPicPr>
                   <pic:blipFill>
-                    <a:blip r:embed="rId37">
+                    <a:blip r:embed="rId41">
                       <a:extLst>
                         <a:ext uri="{28A0092B-C50C-407E-A947-70E740481C1C}">
                           <a14:useLocalDpi xmlns:a14="http://schemas.microsoft.com/office/drawing/2010/main" val="0"/>
@@ -13934,7 +15090,7 @@
           </mc:Choice>
           <mc:Fallback>
             <w:pict>
-              <v:roundrect w14:anchorId="62B18AFC" id="Rectangle: Rounded Corners 66" o:spid="_x0000_s1026" style="position:absolute;margin-left:-8.25pt;margin-top:19.85pt;width:484.5pt;height:48.75pt;z-index:-251591680;visibility:visible;mso-wrap-style:square;mso-width-percent:0;mso-height-percent:0;mso-wrap-distance-left:9pt;mso-wrap-distance-top:0;mso-wrap-distance-right:9pt;mso-wrap-distance-bottom:0;mso-position-horizontal:absolute;mso-position-horizontal-relative:text;mso-position-vertical:absolute;mso-position-vertical-relative:text;mso-width-percent:0;mso-height-percent:0;mso-width-relative:margin;mso-height-relative:margin;v-text-anchor:middle" arcsize="10923f" o:gfxdata="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" fillcolor="#ff8585" strokecolor="white [3212]" strokeweight="1pt">
+              <v:roundrect w14:anchorId="2871F07C" id="Rectangle: Rounded Corners 66" o:spid="_x0000_s1026" style="position:absolute;margin-left:-8.25pt;margin-top:19.85pt;width:484.5pt;height:48.75pt;z-index:-251591680;visibility:visible;mso-wrap-style:square;mso-width-percent:0;mso-height-percent:0;mso-wrap-distance-left:9pt;mso-wrap-distance-top:0;mso-wrap-distance-right:9pt;mso-wrap-distance-bottom:0;mso-position-horizontal:absolute;mso-position-horizontal-relative:text;mso-position-vertical:absolute;mso-position-vertical-relative:text;mso-width-percent:0;mso-height-percent:0;mso-width-relative:margin;mso-height-relative:margin;v-text-anchor:middle" arcsize="10923f" o:gfxdata="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" fillcolor="#ff8585" strokecolor="white [3212]" strokeweight="1pt">
                 <v:stroke joinstyle="miter"/>
               </v:roundrect>
             </w:pict>
@@ -14058,7 +15214,7 @@
           <w:lang w:val="sk-SK"/>
         </w:rPr>
       </w:pPr>
-      <w:bookmarkStart w:id="11" w:name="_Toc104564337"/>
+      <w:bookmarkStart w:id="12" w:name="_Toc104569327"/>
       <w:proofErr w:type="spellStart"/>
       <w:r>
         <w:rPr>
@@ -14090,7 +15246,7 @@
         </w:rPr>
         <w:t>removal</w:t>
       </w:r>
-      <w:bookmarkEnd w:id="11"/>
+      <w:bookmarkEnd w:id="12"/>
       <w:proofErr w:type="spellEnd"/>
     </w:p>
     <w:p>
@@ -14147,7 +15303,7 @@
                     </pic:cNvPicPr>
                   </pic:nvPicPr>
                   <pic:blipFill>
-                    <a:blip r:embed="rId38">
+                    <a:blip r:embed="rId42">
                       <a:extLst>
                         <a:ext uri="{28A0092B-C50C-407E-A947-70E740481C1C}">
                           <a14:useLocalDpi xmlns:a14="http://schemas.microsoft.com/office/drawing/2010/main" val="0"/>
@@ -14414,7 +15570,7 @@
                     <pic:cNvPicPr/>
                   </pic:nvPicPr>
                   <pic:blipFill>
-                    <a:blip r:embed="rId39">
+                    <a:blip r:embed="rId43">
                       <a:extLst>
                         <a:ext uri="{28A0092B-C50C-407E-A947-70E740481C1C}">
                           <a14:useLocalDpi xmlns:a14="http://schemas.microsoft.com/office/drawing/2010/main" val="0"/>
@@ -14768,7 +15924,7 @@
                     <pic:cNvPicPr/>
                   </pic:nvPicPr>
                   <pic:blipFill rotWithShape="1">
-                    <a:blip r:embed="rId22">
+                    <a:blip r:embed="rId26">
                       <a:extLst>
                         <a:ext uri="{28A0092B-C50C-407E-A947-70E740481C1C}">
                           <a14:useLocalDpi xmlns:a14="http://schemas.microsoft.com/office/drawing/2010/main" val="0"/>
@@ -14960,7 +16116,7 @@
                     <pic:cNvPicPr/>
                   </pic:nvPicPr>
                   <pic:blipFill rotWithShape="1">
-                    <a:blip r:embed="rId23">
+                    <a:blip r:embed="rId27">
                       <a:extLst>
                         <a:ext uri="{28A0092B-C50C-407E-A947-70E740481C1C}">
                           <a14:useLocalDpi xmlns:a14="http://schemas.microsoft.com/office/drawing/2010/main" val="0"/>
@@ -15109,7 +16265,7 @@
                     <pic:cNvPicPr/>
                   </pic:nvPicPr>
                   <pic:blipFill>
-                    <a:blip r:embed="rId24">
+                    <a:blip r:embed="rId28">
                       <a:extLst>
                         <a:ext uri="{28A0092B-C50C-407E-A947-70E740481C1C}">
                           <a14:useLocalDpi xmlns:a14="http://schemas.microsoft.com/office/drawing/2010/main" val="0"/>
@@ -15357,7 +16513,7 @@
                     <pic:cNvPicPr/>
                   </pic:nvPicPr>
                   <pic:blipFill>
-                    <a:blip r:embed="rId40"/>
+                    <a:blip r:embed="rId44"/>
                     <a:stretch>
                       <a:fillRect/>
                     </a:stretch>
@@ -16492,7 +17648,7 @@
                     <pic:cNvPicPr/>
                   </pic:nvPicPr>
                   <pic:blipFill>
-                    <a:blip r:embed="rId41"/>
+                    <a:blip r:embed="rId45"/>
                     <a:stretch>
                       <a:fillRect/>
                     </a:stretch>
@@ -16605,7 +17761,7 @@
           </mc:Choice>
           <mc:Fallback>
             <w:pict>
-              <v:roundrect w14:anchorId="26775FD2" id="Rectangle: Rounded Corners 81" o:spid="_x0000_s1026" style="position:absolute;margin-left:-12pt;margin-top:23.7pt;width:484.5pt;height:27.75pt;z-index:-251578368;visibility:visible;mso-wrap-style:square;mso-width-percent:0;mso-height-percent:0;mso-wrap-distance-left:9pt;mso-wrap-distance-top:0;mso-wrap-distance-right:9pt;mso-wrap-distance-bottom:0;mso-position-horizontal:absolute;mso-position-horizontal-relative:margin;mso-position-vertical:absolute;mso-position-vertical-relative:text;mso-width-percent:0;mso-height-percent:0;mso-width-relative:margin;mso-height-relative:margin;v-text-anchor:middle" arcsize="10923f" o:gfxdata="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" fillcolor="#ff8585" strokecolor="white [3212]" strokeweight="1pt">
+              <v:roundrect w14:anchorId="36958D96" id="Rectangle: Rounded Corners 81" o:spid="_x0000_s1026" style="position:absolute;margin-left:-12pt;margin-top:23.7pt;width:484.5pt;height:27.75pt;z-index:-251578368;visibility:visible;mso-wrap-style:square;mso-width-percent:0;mso-height-percent:0;mso-wrap-distance-left:9pt;mso-wrap-distance-top:0;mso-wrap-distance-right:9pt;mso-wrap-distance-bottom:0;mso-position-horizontal:absolute;mso-position-horizontal-relative:margin;mso-position-vertical:absolute;mso-position-vertical-relative:text;mso-width-percent:0;mso-height-percent:0;mso-width-relative:margin;mso-height-relative:margin;v-text-anchor:middle" arcsize="10923f" o:gfxdata="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" fillcolor="#ff8585" strokecolor="white [3212]" strokeweight="1pt">
                 <v:stroke joinstyle="miter"/>
                 <w10:wrap anchorx="margin"/>
               </v:roundrect>
@@ -16676,7 +17832,7 @@
           <w:lang w:val="sk-SK"/>
         </w:rPr>
       </w:pPr>
-      <w:bookmarkStart w:id="12" w:name="_Toc104564338"/>
+      <w:bookmarkStart w:id="13" w:name="_Toc104569328"/>
       <w:proofErr w:type="spellStart"/>
       <w:r>
         <w:rPr>
@@ -16728,7 +17884,7 @@
         </w:rPr>
         <w:t>removal</w:t>
       </w:r>
-      <w:bookmarkEnd w:id="12"/>
+      <w:bookmarkEnd w:id="13"/>
       <w:proofErr w:type="spellEnd"/>
     </w:p>
     <w:p>
@@ -16785,7 +17941,7 @@
                     </pic:cNvPicPr>
                   </pic:nvPicPr>
                   <pic:blipFill>
-                    <a:blip r:embed="rId42">
+                    <a:blip r:embed="rId46">
                       <a:extLst>
                         <a:ext uri="{28A0092B-C50C-407E-A947-70E740481C1C}">
                           <a14:useLocalDpi xmlns:a14="http://schemas.microsoft.com/office/drawing/2010/main" val="0"/>
@@ -17065,7 +18221,7 @@
                     <pic:cNvPicPr/>
                   </pic:nvPicPr>
                   <pic:blipFill rotWithShape="1">
-                    <a:blip r:embed="rId43">
+                    <a:blip r:embed="rId47">
                       <a:extLst>
                         <a:ext uri="{28A0092B-C50C-407E-A947-70E740481C1C}">
                           <a14:useLocalDpi xmlns:a14="http://schemas.microsoft.com/office/drawing/2010/main" val="0"/>
@@ -17319,7 +18475,7 @@
                     <pic:cNvPicPr/>
                   </pic:nvPicPr>
                   <pic:blipFill rotWithShape="1">
-                    <a:blip r:embed="rId43">
+                    <a:blip r:embed="rId47">
                       <a:extLst>
                         <a:ext uri="{28A0092B-C50C-407E-A947-70E740481C1C}">
                           <a14:useLocalDpi xmlns:a14="http://schemas.microsoft.com/office/drawing/2010/main" val="0"/>
@@ -17510,7 +18666,7 @@
           </mc:Choice>
           <mc:Fallback>
             <w:pict>
-              <v:roundrect w14:anchorId="3A683EAF" id="Rectangle: Rounded Corners 79" o:spid="_x0000_s1026" style="position:absolute;margin-left:-11.25pt;margin-top:24.2pt;width:484.5pt;height:65.25pt;z-index:-251580416;visibility:visible;mso-wrap-style:square;mso-width-percent:0;mso-height-percent:0;mso-wrap-distance-left:9pt;mso-wrap-distance-top:0;mso-wrap-distance-right:9pt;mso-wrap-distance-bottom:0;mso-position-horizontal:absolute;mso-position-horizontal-relative:margin;mso-position-vertical:absolute;mso-position-vertical-relative:text;mso-width-percent:0;mso-height-percent:0;mso-width-relative:margin;mso-height-relative:margin;v-text-anchor:middle" arcsize="10923f" o:gfxdata="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" fillcolor="#ff8585" strokecolor="white [3212]" strokeweight="1pt">
+              <v:roundrect w14:anchorId="3C30C3E3" id="Rectangle: Rounded Corners 79" o:spid="_x0000_s1026" style="position:absolute;margin-left:-11.25pt;margin-top:24.2pt;width:484.5pt;height:65.25pt;z-index:-251580416;visibility:visible;mso-wrap-style:square;mso-width-percent:0;mso-height-percent:0;mso-wrap-distance-left:9pt;mso-wrap-distance-top:0;mso-wrap-distance-right:9pt;mso-wrap-distance-bottom:0;mso-position-horizontal:absolute;mso-position-horizontal-relative:margin;mso-position-vertical:absolute;mso-position-vertical-relative:text;mso-width-percent:0;mso-height-percent:0;mso-width-relative:margin;mso-height-relative:margin;v-text-anchor:middle" arcsize="10923f" o:gfxdata="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" fillcolor="#ff8585" strokecolor="white [3212]" strokeweight="1pt">
                 <v:stroke joinstyle="miter"/>
                 <w10:wrap anchorx="margin"/>
               </v:roundrect>
@@ -17669,7 +18825,7 @@
           <w:lang w:val="sk-SK"/>
         </w:rPr>
       </w:pPr>
-      <w:bookmarkStart w:id="13" w:name="_Toc104564339"/>
+      <w:bookmarkStart w:id="14" w:name="_Toc104569329"/>
       <w:r>
         <w:rPr>
           <w:rFonts w:ascii="Times New Roman" w:hAnsi="Times New Roman" w:cs="Times New Roman"/>
@@ -17690,7 +18846,7 @@
         </w:rPr>
         <w:t>extraction</w:t>
       </w:r>
-      <w:bookmarkEnd w:id="13"/>
+      <w:bookmarkEnd w:id="14"/>
       <w:proofErr w:type="spellEnd"/>
     </w:p>
     <w:p>
@@ -17747,7 +18903,7 @@
                     </pic:cNvPicPr>
                   </pic:nvPicPr>
                   <pic:blipFill>
-                    <a:blip r:embed="rId44">
+                    <a:blip r:embed="rId48">
                       <a:extLst>
                         <a:ext uri="{28A0092B-C50C-407E-A947-70E740481C1C}">
                           <a14:useLocalDpi xmlns:a14="http://schemas.microsoft.com/office/drawing/2010/main" val="0"/>
@@ -17974,7 +19130,7 @@
                     <pic:cNvPicPr/>
                   </pic:nvPicPr>
                   <pic:blipFill>
-                    <a:blip r:embed="rId45">
+                    <a:blip r:embed="rId49">
                       <a:extLst>
                         <a:ext uri="{28A0092B-C50C-407E-A947-70E740481C1C}">
                           <a14:useLocalDpi xmlns:a14="http://schemas.microsoft.com/office/drawing/2010/main" val="0"/>
@@ -18226,7 +19382,7 @@
                     <pic:cNvPicPr/>
                   </pic:nvPicPr>
                   <pic:blipFill>
-                    <a:blip r:embed="rId46">
+                    <a:blip r:embed="rId50">
                       <a:extLst>
                         <a:ext uri="{28A0092B-C50C-407E-A947-70E740481C1C}">
                           <a14:useLocalDpi xmlns:a14="http://schemas.microsoft.com/office/drawing/2010/main" val="0"/>
@@ -18324,7 +19480,7 @@
           <w:lang w:val="sk-SK"/>
         </w:rPr>
       </w:pPr>
-      <w:bookmarkStart w:id="14" w:name="_Toc104564340"/>
+      <w:bookmarkStart w:id="15" w:name="_Toc104569330"/>
       <w:proofErr w:type="spellStart"/>
       <w:r>
         <w:rPr>
@@ -18334,7 +19490,7 @@
         <w:lastRenderedPageBreak/>
         <w:t>Analysis</w:t>
       </w:r>
-      <w:bookmarkEnd w:id="14"/>
+      <w:bookmarkEnd w:id="15"/>
       <w:proofErr w:type="spellEnd"/>
     </w:p>
     <w:p>
@@ -18461,7 +19617,7 @@
                     </pic:cNvPicPr>
                   </pic:nvPicPr>
                   <pic:blipFill>
-                    <a:blip r:embed="rId47">
+                    <a:blip r:embed="rId51">
                       <a:extLst>
                         <a:ext uri="{28A0092B-C50C-407E-A947-70E740481C1C}">
                           <a14:useLocalDpi xmlns:a14="http://schemas.microsoft.com/office/drawing/2010/main" val="0"/>
@@ -18582,7 +19738,7 @@
           <w:lang w:val="sk-SK"/>
         </w:rPr>
       </w:pPr>
-      <w:bookmarkStart w:id="15" w:name="_Toc104564341"/>
+      <w:bookmarkStart w:id="16" w:name="_Toc104569331"/>
       <w:proofErr w:type="spellStart"/>
       <w:r>
         <w:rPr>
@@ -18614,7 +19770,7 @@
         </w:rPr>
         <w:t>analysis</w:t>
       </w:r>
-      <w:bookmarkEnd w:id="15"/>
+      <w:bookmarkEnd w:id="16"/>
       <w:proofErr w:type="spellEnd"/>
     </w:p>
     <w:p>
@@ -18671,7 +19827,7 @@
                     </pic:cNvPicPr>
                   </pic:nvPicPr>
                   <pic:blipFill rotWithShape="1">
-                    <a:blip r:embed="rId48">
+                    <a:blip r:embed="rId52">
                       <a:extLst>
                         <a:ext uri="{28A0092B-C50C-407E-A947-70E740481C1C}">
                           <a14:useLocalDpi xmlns:a14="http://schemas.microsoft.com/office/drawing/2010/main" val="0"/>
@@ -18958,7 +20114,7 @@
                     <pic:cNvPicPr/>
                   </pic:nvPicPr>
                   <pic:blipFill rotWithShape="1">
-                    <a:blip r:embed="rId49">
+                    <a:blip r:embed="rId53">
                       <a:extLst>
                         <a:ext uri="{28A0092B-C50C-407E-A947-70E740481C1C}">
                           <a14:useLocalDpi xmlns:a14="http://schemas.microsoft.com/office/drawing/2010/main" val="0"/>
@@ -19731,7 +20887,7 @@
                     <pic:cNvPicPr/>
                   </pic:nvPicPr>
                   <pic:blipFill>
-                    <a:blip r:embed="rId50">
+                    <a:blip r:embed="rId54">
                       <a:extLst>
                         <a:ext uri="{28A0092B-C50C-407E-A947-70E740481C1C}">
                           <a14:useLocalDpi xmlns:a14="http://schemas.microsoft.com/office/drawing/2010/main" val="0"/>
@@ -20493,7 +21649,7 @@
                     <pic:cNvPicPr/>
                   </pic:nvPicPr>
                   <pic:blipFill>
-                    <a:blip r:embed="rId49"/>
+                    <a:blip r:embed="rId53"/>
                     <a:stretch>
                       <a:fillRect/>
                     </a:stretch>
@@ -20580,7 +21736,7 @@
                     <pic:cNvPicPr/>
                   </pic:nvPicPr>
                   <pic:blipFill rotWithShape="1">
-                    <a:blip r:embed="rId49">
+                    <a:blip r:embed="rId53">
                       <a:extLst>
                         <a:ext uri="{28A0092B-C50C-407E-A947-70E740481C1C}">
                           <a14:useLocalDpi xmlns:a14="http://schemas.microsoft.com/office/drawing/2010/main" val="0"/>
@@ -22821,7 +23977,7 @@
           </mc:Choice>
           <mc:Fallback>
             <w:pict>
-              <v:roundrect w14:anchorId="1D098E2A" id="Rectangle: Rounded Corners 90" o:spid="_x0000_s1026" style="position:absolute;margin-left:-8.25pt;margin-top:24.15pt;width:484.5pt;height:65.25pt;z-index:-251571200;visibility:visible;mso-wrap-style:square;mso-width-percent:0;mso-height-percent:0;mso-wrap-distance-left:9pt;mso-wrap-distance-top:0;mso-wrap-distance-right:9pt;mso-wrap-distance-bottom:0;mso-position-horizontal:absolute;mso-position-horizontal-relative:margin;mso-position-vertical:absolute;mso-position-vertical-relative:text;mso-width-percent:0;mso-height-percent:0;mso-width-relative:margin;mso-height-relative:margin;v-text-anchor:middle" arcsize="10923f" o:gfxdata="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" fillcolor="#ff8585" strokecolor="white [3212]" strokeweight="1pt">
+              <v:roundrect w14:anchorId="301483B9" id="Rectangle: Rounded Corners 90" o:spid="_x0000_s1026" style="position:absolute;margin-left:-8.25pt;margin-top:24.15pt;width:484.5pt;height:65.25pt;z-index:-251571200;visibility:visible;mso-wrap-style:square;mso-width-percent:0;mso-height-percent:0;mso-wrap-distance-left:9pt;mso-wrap-distance-top:0;mso-wrap-distance-right:9pt;mso-wrap-distance-bottom:0;mso-position-horizontal:absolute;mso-position-horizontal-relative:margin;mso-position-vertical:absolute;mso-position-vertical-relative:text;mso-width-percent:0;mso-height-percent:0;mso-width-relative:margin;mso-height-relative:margin;v-text-anchor:middle" arcsize="10923f" o:gfxdata="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" fillcolor="#ff8585" strokecolor="white [3212]" strokeweight="1pt">
                 <v:stroke joinstyle="miter"/>
                 <w10:wrap anchorx="margin"/>
               </v:roundrect>
@@ -23137,7 +24293,7 @@
           <w:lang w:val="sk-SK"/>
         </w:rPr>
       </w:pPr>
-      <w:bookmarkStart w:id="16" w:name="_Toc104564342"/>
+      <w:bookmarkStart w:id="17" w:name="_Toc104569332"/>
       <w:proofErr w:type="spellStart"/>
       <w:r>
         <w:rPr>
@@ -23169,7 +24325,7 @@
         </w:rPr>
         <w:t>analysis</w:t>
       </w:r>
-      <w:bookmarkEnd w:id="16"/>
+      <w:bookmarkEnd w:id="17"/>
       <w:proofErr w:type="spellEnd"/>
     </w:p>
     <w:p>
@@ -23226,7 +24382,7 @@
                     </pic:cNvPicPr>
                   </pic:nvPicPr>
                   <pic:blipFill>
-                    <a:blip r:embed="rId51">
+                    <a:blip r:embed="rId55">
                       <a:extLst>
                         <a:ext uri="{28A0092B-C50C-407E-A947-70E740481C1C}">
                           <a14:useLocalDpi xmlns:a14="http://schemas.microsoft.com/office/drawing/2010/main" val="0"/>
@@ -23489,7 +24645,7 @@
                     <pic:cNvPicPr/>
                   </pic:nvPicPr>
                   <pic:blipFill rotWithShape="1">
-                    <a:blip r:embed="rId52">
+                    <a:blip r:embed="rId56">
                       <a:extLst>
                         <a:ext uri="{28A0092B-C50C-407E-A947-70E740481C1C}">
                           <a14:useLocalDpi xmlns:a14="http://schemas.microsoft.com/office/drawing/2010/main" val="0"/>
@@ -24418,7 +25574,7 @@
                     </pic:cNvPicPr>
                   </pic:nvPicPr>
                   <pic:blipFill rotWithShape="1">
-                    <a:blip r:embed="rId53">
+                    <a:blip r:embed="rId57">
                       <a:extLst>
                         <a:ext uri="{28A0092B-C50C-407E-A947-70E740481C1C}">
                           <a14:useLocalDpi xmlns:a14="http://schemas.microsoft.com/office/drawing/2010/main" val="0"/>
@@ -24961,7 +26117,7 @@
                     <pic:cNvPicPr/>
                   </pic:nvPicPr>
                   <pic:blipFill rotWithShape="1">
-                    <a:blip r:embed="rId52">
+                    <a:blip r:embed="rId56">
                       <a:extLst>
                         <a:ext uri="{28A0092B-C50C-407E-A947-70E740481C1C}">
                           <a14:useLocalDpi xmlns:a14="http://schemas.microsoft.com/office/drawing/2010/main" val="0"/>
@@ -25150,7 +26306,7 @@
           </mc:Choice>
           <mc:Fallback>
             <w:pict>
-              <v:roundrect w14:anchorId="15697BE3" id="Rectangle: Rounded Corners 97" o:spid="_x0000_s1026" style="position:absolute;margin-left:-6.95pt;margin-top:25.2pt;width:484.5pt;height:65.25pt;z-index:-251564032;visibility:visible;mso-wrap-style:square;mso-width-percent:0;mso-height-percent:0;mso-wrap-distance-left:9pt;mso-wrap-distance-top:0;mso-wrap-distance-right:9pt;mso-wrap-distance-bottom:0;mso-position-horizontal:absolute;mso-position-horizontal-relative:margin;mso-position-vertical:absolute;mso-position-vertical-relative:text;mso-width-percent:0;mso-height-percent:0;mso-width-relative:margin;mso-height-relative:margin;v-text-anchor:middle" arcsize="10923f" o:gfxdata="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" fillcolor="#ff8585" strokecolor="white [3212]" strokeweight="1pt">
+              <v:roundrect w14:anchorId="122932C9" id="Rectangle: Rounded Corners 97" o:spid="_x0000_s1026" style="position:absolute;margin-left:-6.95pt;margin-top:25.2pt;width:484.5pt;height:65.25pt;z-index:-251564032;visibility:visible;mso-wrap-style:square;mso-width-percent:0;mso-height-percent:0;mso-wrap-distance-left:9pt;mso-wrap-distance-top:0;mso-wrap-distance-right:9pt;mso-wrap-distance-bottom:0;mso-position-horizontal:absolute;mso-position-horizontal-relative:margin;mso-position-vertical:absolute;mso-position-vertical-relative:text;mso-width-percent:0;mso-height-percent:0;mso-width-relative:margin;mso-height-relative:margin;v-text-anchor:middle" arcsize="10923f" o:gfxdata="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" fillcolor="#ff8585" strokecolor="white [3212]" strokeweight="1pt">
                 <v:stroke joinstyle="miter"/>
                 <w10:wrap anchorx="margin"/>
               </v:roundrect>
@@ -25653,7 +26809,7 @@
           <w:lang w:val="sk-SK"/>
         </w:rPr>
       </w:pPr>
-      <w:bookmarkStart w:id="17" w:name="_Toc104564343"/>
+      <w:bookmarkStart w:id="18" w:name="_Toc104569333"/>
       <w:proofErr w:type="spellStart"/>
       <w:r>
         <w:rPr>
@@ -25663,7 +26819,7 @@
         <w:lastRenderedPageBreak/>
         <w:t>Data</w:t>
       </w:r>
-      <w:bookmarkEnd w:id="17"/>
+      <w:bookmarkEnd w:id="18"/>
       <w:proofErr w:type="spellEnd"/>
     </w:p>
     <w:p>
@@ -25773,7 +26929,7 @@
                     </pic:cNvPicPr>
                   </pic:nvPicPr>
                   <pic:blipFill>
-                    <a:blip r:embed="rId54">
+                    <a:blip r:embed="rId58">
                       <a:extLst>
                         <a:ext uri="{28A0092B-C50C-407E-A947-70E740481C1C}">
                           <a14:useLocalDpi xmlns:a14="http://schemas.microsoft.com/office/drawing/2010/main" val="0"/>
@@ -25874,7 +27030,7 @@
           <w:lang w:val="sk-SK"/>
         </w:rPr>
       </w:pPr>
-      <w:bookmarkStart w:id="18" w:name="_Toc104564344"/>
+      <w:bookmarkStart w:id="19" w:name="_Toc104569334"/>
       <w:proofErr w:type="spellStart"/>
       <w:r>
         <w:rPr>
@@ -25906,7 +27062,7 @@
         </w:rPr>
         <w:t>line</w:t>
       </w:r>
-      <w:bookmarkEnd w:id="18"/>
+      <w:bookmarkEnd w:id="19"/>
       <w:proofErr w:type="spellEnd"/>
     </w:p>
     <w:p>
@@ -25963,7 +27119,7 @@
                     </pic:cNvPicPr>
                   </pic:nvPicPr>
                   <pic:blipFill>
-                    <a:blip r:embed="rId55">
+                    <a:blip r:embed="rId59">
                       <a:extLst>
                         <a:ext uri="{28A0092B-C50C-407E-A947-70E740481C1C}">
                           <a14:useLocalDpi xmlns:a14="http://schemas.microsoft.com/office/drawing/2010/main" val="0"/>
@@ -26566,7 +27722,7 @@
                     <pic:cNvPicPr/>
                   </pic:nvPicPr>
                   <pic:blipFill>
-                    <a:blip r:embed="rId56"/>
+                    <a:blip r:embed="rId60"/>
                     <a:stretch>
                       <a:fillRect/>
                     </a:stretch>
@@ -26735,7 +27891,7 @@
                     </pic:cNvPicPr>
                   </pic:nvPicPr>
                   <pic:blipFill>
-                    <a:blip r:embed="rId57">
+                    <a:blip r:embed="rId61">
                       <a:extLst>
                         <a:ext uri="{28A0092B-C50C-407E-A947-70E740481C1C}">
                           <a14:useLocalDpi xmlns:a14="http://schemas.microsoft.com/office/drawing/2010/main" val="0"/>
@@ -26940,7 +28096,7 @@
                     </pic:cNvPicPr>
                   </pic:nvPicPr>
                   <pic:blipFill>
-                    <a:blip r:embed="rId58">
+                    <a:blip r:embed="rId62">
                       <a:extLst>
                         <a:ext uri="{28A0092B-C50C-407E-A947-70E740481C1C}">
                           <a14:useLocalDpi xmlns:a14="http://schemas.microsoft.com/office/drawing/2010/main" val="0"/>
@@ -27437,7 +28593,7 @@
                     <pic:cNvPicPr/>
                   </pic:nvPicPr>
                   <pic:blipFill>
-                    <a:blip r:embed="rId59">
+                    <a:blip r:embed="rId63">
                       <a:extLst>
                         <a:ext uri="{28A0092B-C50C-407E-A947-70E740481C1C}">
                           <a14:useLocalDpi xmlns:a14="http://schemas.microsoft.com/office/drawing/2010/main" val="0"/>
@@ -27583,7 +28739,7 @@
                     <pic:cNvPicPr/>
                   </pic:nvPicPr>
                   <pic:blipFill>
-                    <a:blip r:embed="rId60">
+                    <a:blip r:embed="rId64">
                       <a:extLst>
                         <a:ext uri="{28A0092B-C50C-407E-A947-70E740481C1C}">
                           <a14:useLocalDpi xmlns:a14="http://schemas.microsoft.com/office/drawing/2010/main" val="0"/>
@@ -27831,7 +28987,7 @@
                     <pic:cNvPicPr/>
                   </pic:nvPicPr>
                   <pic:blipFill rotWithShape="1">
-                    <a:blip r:embed="rId61">
+                    <a:blip r:embed="rId65">
                       <a:extLst>
                         <a:ext uri="{28A0092B-C50C-407E-A947-70E740481C1C}">
                           <a14:useLocalDpi xmlns:a14="http://schemas.microsoft.com/office/drawing/2010/main" val="0"/>
@@ -28018,7 +29174,7 @@
         </w:rPr>
         <w:br w:type="page"/>
       </w:r>
-      <w:bookmarkStart w:id="19" w:name="_Toc104564345"/>
+      <w:bookmarkStart w:id="20" w:name="_Toc104569335"/>
       <w:proofErr w:type="spellStart"/>
       <w:r>
         <w:rPr>
@@ -28050,7 +29206,7 @@
         </w:rPr>
         <w:t>efficiencies</w:t>
       </w:r>
-      <w:bookmarkEnd w:id="19"/>
+      <w:bookmarkEnd w:id="20"/>
       <w:proofErr w:type="spellEnd"/>
     </w:p>
     <w:p>
@@ -28107,7 +29263,7 @@
                     </pic:cNvPicPr>
                   </pic:nvPicPr>
                   <pic:blipFill>
-                    <a:blip r:embed="rId62">
+                    <a:blip r:embed="rId66">
                       <a:extLst>
                         <a:ext uri="{28A0092B-C50C-407E-A947-70E740481C1C}">
                           <a14:useLocalDpi xmlns:a14="http://schemas.microsoft.com/office/drawing/2010/main" val="0"/>
@@ -28658,7 +29814,7 @@
                     <pic:cNvPicPr/>
                   </pic:nvPicPr>
                   <pic:blipFill>
-                    <a:blip r:embed="rId56"/>
+                    <a:blip r:embed="rId60"/>
                     <a:stretch>
                       <a:fillRect/>
                     </a:stretch>
@@ -28818,7 +29974,7 @@
                     </pic:cNvPicPr>
                   </pic:nvPicPr>
                   <pic:blipFill>
-                    <a:blip r:embed="rId57">
+                    <a:blip r:embed="rId61">
                       <a:extLst>
                         <a:ext uri="{28A0092B-C50C-407E-A947-70E740481C1C}">
                           <a14:useLocalDpi xmlns:a14="http://schemas.microsoft.com/office/drawing/2010/main" val="0"/>
@@ -29014,7 +30170,7 @@
                     </pic:cNvPicPr>
                   </pic:nvPicPr>
                   <pic:blipFill>
-                    <a:blip r:embed="rId58">
+                    <a:blip r:embed="rId62">
                       <a:extLst>
                         <a:ext uri="{28A0092B-C50C-407E-A947-70E740481C1C}">
                           <a14:useLocalDpi xmlns:a14="http://schemas.microsoft.com/office/drawing/2010/main" val="0"/>
@@ -29502,7 +30658,7 @@
                     <pic:cNvPicPr/>
                   </pic:nvPicPr>
                   <pic:blipFill>
-                    <a:blip r:embed="rId59">
+                    <a:blip r:embed="rId63">
                       <a:extLst>
                         <a:ext uri="{28A0092B-C50C-407E-A947-70E740481C1C}">
                           <a14:useLocalDpi xmlns:a14="http://schemas.microsoft.com/office/drawing/2010/main" val="0"/>
@@ -29648,7 +30804,7 @@
                     <pic:cNvPicPr/>
                   </pic:nvPicPr>
                   <pic:blipFill>
-                    <a:blip r:embed="rId60">
+                    <a:blip r:embed="rId64">
                       <a:extLst>
                         <a:ext uri="{28A0092B-C50C-407E-A947-70E740481C1C}">
                           <a14:useLocalDpi xmlns:a14="http://schemas.microsoft.com/office/drawing/2010/main" val="0"/>
@@ -29896,7 +31052,7 @@
                     <pic:cNvPicPr/>
                   </pic:nvPicPr>
                   <pic:blipFill rotWithShape="1">
-                    <a:blip r:embed="rId61">
+                    <a:blip r:embed="rId65">
                       <a:extLst>
                         <a:ext uri="{28A0092B-C50C-407E-A947-70E740481C1C}">
                           <a14:useLocalDpi xmlns:a14="http://schemas.microsoft.com/office/drawing/2010/main" val="0"/>
@@ -30011,7 +31167,7 @@
           <w:lang w:val="sk-SK"/>
         </w:rPr>
       </w:pPr>
-      <w:bookmarkStart w:id="20" w:name="_Toc104564346"/>
+      <w:bookmarkStart w:id="21" w:name="_Toc104569336"/>
       <w:proofErr w:type="spellStart"/>
       <w:r>
         <w:rPr>
@@ -30043,7 +31199,7 @@
         </w:rPr>
         <w:t>yields</w:t>
       </w:r>
-      <w:bookmarkEnd w:id="20"/>
+      <w:bookmarkEnd w:id="21"/>
       <w:proofErr w:type="spellEnd"/>
     </w:p>
     <w:p>
@@ -30100,7 +31256,7 @@
                     </pic:cNvPicPr>
                   </pic:nvPicPr>
                   <pic:blipFill>
-                    <a:blip r:embed="rId63">
+                    <a:blip r:embed="rId67">
                       <a:extLst>
                         <a:ext uri="{28A0092B-C50C-407E-A947-70E740481C1C}">
                           <a14:useLocalDpi xmlns:a14="http://schemas.microsoft.com/office/drawing/2010/main" val="0"/>
@@ -30660,7 +31816,7 @@
                     <pic:cNvPicPr/>
                   </pic:nvPicPr>
                   <pic:blipFill>
-                    <a:blip r:embed="rId56"/>
+                    <a:blip r:embed="rId60"/>
                     <a:stretch>
                       <a:fillRect/>
                     </a:stretch>
@@ -30820,7 +31976,7 @@
                     </pic:cNvPicPr>
                   </pic:nvPicPr>
                   <pic:blipFill>
-                    <a:blip r:embed="rId57">
+                    <a:blip r:embed="rId61">
                       <a:extLst>
                         <a:ext uri="{28A0092B-C50C-407E-A947-70E740481C1C}">
                           <a14:useLocalDpi xmlns:a14="http://schemas.microsoft.com/office/drawing/2010/main" val="0"/>
@@ -31016,7 +32172,7 @@
                     </pic:cNvPicPr>
                   </pic:nvPicPr>
                   <pic:blipFill>
-                    <a:blip r:embed="rId58">
+                    <a:blip r:embed="rId62">
                       <a:extLst>
                         <a:ext uri="{28A0092B-C50C-407E-A947-70E740481C1C}">
                           <a14:useLocalDpi xmlns:a14="http://schemas.microsoft.com/office/drawing/2010/main" val="0"/>
@@ -31504,7 +32660,7 @@
                     <pic:cNvPicPr/>
                   </pic:nvPicPr>
                   <pic:blipFill>
-                    <a:blip r:embed="rId59">
+                    <a:blip r:embed="rId63">
                       <a:extLst>
                         <a:ext uri="{28A0092B-C50C-407E-A947-70E740481C1C}">
                           <a14:useLocalDpi xmlns:a14="http://schemas.microsoft.com/office/drawing/2010/main" val="0"/>
@@ -31650,7 +32806,7 @@
                     <pic:cNvPicPr/>
                   </pic:nvPicPr>
                   <pic:blipFill>
-                    <a:blip r:embed="rId60">
+                    <a:blip r:embed="rId64">
                       <a:extLst>
                         <a:ext uri="{28A0092B-C50C-407E-A947-70E740481C1C}">
                           <a14:useLocalDpi xmlns:a14="http://schemas.microsoft.com/office/drawing/2010/main" val="0"/>
@@ -31898,7 +33054,7 @@
                     <pic:cNvPicPr/>
                   </pic:nvPicPr>
                   <pic:blipFill rotWithShape="1">
-                    <a:blip r:embed="rId61">
+                    <a:blip r:embed="rId65">
                       <a:extLst>
                         <a:ext uri="{28A0092B-C50C-407E-A947-70E740481C1C}">
                           <a14:useLocalDpi xmlns:a14="http://schemas.microsoft.com/office/drawing/2010/main" val="0"/>
@@ -32013,7 +33169,7 @@
           <w:lang w:val="sk-SK"/>
         </w:rPr>
       </w:pPr>
-      <w:bookmarkStart w:id="21" w:name="_Toc104564347"/>
+      <w:bookmarkStart w:id="22" w:name="_Toc104569337"/>
       <w:proofErr w:type="spellStart"/>
       <w:r>
         <w:rPr>
@@ -32045,7 +33201,7 @@
         </w:rPr>
         <w:t>ratios</w:t>
       </w:r>
-      <w:bookmarkEnd w:id="21"/>
+      <w:bookmarkEnd w:id="22"/>
       <w:proofErr w:type="spellEnd"/>
     </w:p>
     <w:p>
@@ -32102,7 +33258,7 @@
                     </pic:cNvPicPr>
                   </pic:nvPicPr>
                   <pic:blipFill>
-                    <a:blip r:embed="rId64">
+                    <a:blip r:embed="rId68">
                       <a:extLst>
                         <a:ext uri="{28A0092B-C50C-407E-A947-70E740481C1C}">
                           <a14:useLocalDpi xmlns:a14="http://schemas.microsoft.com/office/drawing/2010/main" val="0"/>
@@ -32651,7 +33807,7 @@
                     <pic:cNvPicPr/>
                   </pic:nvPicPr>
                   <pic:blipFill>
-                    <a:blip r:embed="rId56"/>
+                    <a:blip r:embed="rId60"/>
                     <a:stretch>
                       <a:fillRect/>
                     </a:stretch>
@@ -32811,7 +33967,7 @@
                     </pic:cNvPicPr>
                   </pic:nvPicPr>
                   <pic:blipFill>
-                    <a:blip r:embed="rId57">
+                    <a:blip r:embed="rId61">
                       <a:extLst>
                         <a:ext uri="{28A0092B-C50C-407E-A947-70E740481C1C}">
                           <a14:useLocalDpi xmlns:a14="http://schemas.microsoft.com/office/drawing/2010/main" val="0"/>
@@ -33007,7 +34163,7 @@
                     </pic:cNvPicPr>
                   </pic:nvPicPr>
                   <pic:blipFill>
-                    <a:blip r:embed="rId58">
+                    <a:blip r:embed="rId62">
                       <a:extLst>
                         <a:ext uri="{28A0092B-C50C-407E-A947-70E740481C1C}">
                           <a14:useLocalDpi xmlns:a14="http://schemas.microsoft.com/office/drawing/2010/main" val="0"/>
@@ -33495,7 +34651,7 @@
                     <pic:cNvPicPr/>
                   </pic:nvPicPr>
                   <pic:blipFill>
-                    <a:blip r:embed="rId59">
+                    <a:blip r:embed="rId63">
                       <a:extLst>
                         <a:ext uri="{28A0092B-C50C-407E-A947-70E740481C1C}">
                           <a14:useLocalDpi xmlns:a14="http://schemas.microsoft.com/office/drawing/2010/main" val="0"/>
@@ -33641,7 +34797,7 @@
                     <pic:cNvPicPr/>
                   </pic:nvPicPr>
                   <pic:blipFill>
-                    <a:blip r:embed="rId60">
+                    <a:blip r:embed="rId64">
                       <a:extLst>
                         <a:ext uri="{28A0092B-C50C-407E-A947-70E740481C1C}">
                           <a14:useLocalDpi xmlns:a14="http://schemas.microsoft.com/office/drawing/2010/main" val="0"/>
@@ -33889,7 +35045,7 @@
                     <pic:cNvPicPr/>
                   </pic:nvPicPr>
                   <pic:blipFill rotWithShape="1">
-                    <a:blip r:embed="rId61">
+                    <a:blip r:embed="rId65">
                       <a:extLst>
                         <a:ext uri="{28A0092B-C50C-407E-A947-70E740481C1C}">
                           <a14:useLocalDpi xmlns:a14="http://schemas.microsoft.com/office/drawing/2010/main" val="0"/>
@@ -34004,7 +35160,7 @@
           <w:lang w:val="sk-SK"/>
         </w:rPr>
       </w:pPr>
-      <w:bookmarkStart w:id="22" w:name="_Toc104564348"/>
+      <w:bookmarkStart w:id="23" w:name="_Toc104569338"/>
       <w:proofErr w:type="spellStart"/>
       <w:r>
         <w:rPr>
@@ -34056,7 +35212,7 @@
         </w:rPr>
         <w:t>coefficients</w:t>
       </w:r>
-      <w:bookmarkEnd w:id="22"/>
+      <w:bookmarkEnd w:id="23"/>
       <w:proofErr w:type="spellEnd"/>
     </w:p>
     <w:p>
@@ -34113,7 +35269,7 @@
                     </pic:cNvPicPr>
                   </pic:nvPicPr>
                   <pic:blipFill>
-                    <a:blip r:embed="rId65">
+                    <a:blip r:embed="rId69">
                       <a:extLst>
                         <a:ext uri="{28A0092B-C50C-407E-A947-70E740481C1C}">
                           <a14:useLocalDpi xmlns:a14="http://schemas.microsoft.com/office/drawing/2010/main" val="0"/>
@@ -34700,7 +35856,7 @@
                     <pic:cNvPicPr/>
                   </pic:nvPicPr>
                   <pic:blipFill>
-                    <a:blip r:embed="rId56"/>
+                    <a:blip r:embed="rId60"/>
                     <a:stretch>
                       <a:fillRect/>
                     </a:stretch>
@@ -34859,7 +36015,7 @@
                     </pic:cNvPicPr>
                   </pic:nvPicPr>
                   <pic:blipFill>
-                    <a:blip r:embed="rId57">
+                    <a:blip r:embed="rId61">
                       <a:extLst>
                         <a:ext uri="{28A0092B-C50C-407E-A947-70E740481C1C}">
                           <a14:useLocalDpi xmlns:a14="http://schemas.microsoft.com/office/drawing/2010/main" val="0"/>
@@ -35055,7 +36211,7 @@
                     </pic:cNvPicPr>
                   </pic:nvPicPr>
                   <pic:blipFill>
-                    <a:blip r:embed="rId58">
+                    <a:blip r:embed="rId62">
                       <a:extLst>
                         <a:ext uri="{28A0092B-C50C-407E-A947-70E740481C1C}">
                           <a14:useLocalDpi xmlns:a14="http://schemas.microsoft.com/office/drawing/2010/main" val="0"/>
@@ -35544,7 +36700,7 @@
                     <pic:cNvPicPr/>
                   </pic:nvPicPr>
                   <pic:blipFill>
-                    <a:blip r:embed="rId59">
+                    <a:blip r:embed="rId63">
                       <a:extLst>
                         <a:ext uri="{28A0092B-C50C-407E-A947-70E740481C1C}">
                           <a14:useLocalDpi xmlns:a14="http://schemas.microsoft.com/office/drawing/2010/main" val="0"/>
@@ -35689,7 +36845,7 @@
                     <pic:cNvPicPr/>
                   </pic:nvPicPr>
                   <pic:blipFill>
-                    <a:blip r:embed="rId60">
+                    <a:blip r:embed="rId64">
                       <a:extLst>
                         <a:ext uri="{28A0092B-C50C-407E-A947-70E740481C1C}">
                           <a14:useLocalDpi xmlns:a14="http://schemas.microsoft.com/office/drawing/2010/main" val="0"/>
@@ -35937,7 +37093,7 @@
                     <pic:cNvPicPr/>
                   </pic:nvPicPr>
                   <pic:blipFill rotWithShape="1">
-                    <a:blip r:embed="rId61">
+                    <a:blip r:embed="rId65">
                       <a:extLst>
                         <a:ext uri="{28A0092B-C50C-407E-A947-70E740481C1C}">
                           <a14:useLocalDpi xmlns:a14="http://schemas.microsoft.com/office/drawing/2010/main" val="0"/>
@@ -36275,6 +37431,232 @@
     </w:lvl>
   </w:abstractNum>
   <w:abstractNum w:abstractNumId="2" w15:restartNumberingAfterBreak="0">
+    <w:nsid w:val="14ED7652"/>
+    <w:multiLevelType w:val="hybridMultilevel"/>
+    <w:tmpl w:val="E8B60D1A"/>
+    <w:lvl w:ilvl="0" w:tplc="04090001">
+      <w:start w:val="1"/>
+      <w:numFmt w:val="bullet"/>
+      <w:lvlText w:val=""/>
+      <w:lvlJc w:val="left"/>
+      <w:pPr>
+        <w:ind w:left="3600" w:hanging="360"/>
+      </w:pPr>
+      <w:rPr>
+        <w:rFonts w:ascii="Symbol" w:hAnsi="Symbol" w:hint="default"/>
+      </w:rPr>
+    </w:lvl>
+    <w:lvl w:ilvl="1" w:tplc="04090003" w:tentative="1">
+      <w:start w:val="1"/>
+      <w:numFmt w:val="bullet"/>
+      <w:lvlText w:val="o"/>
+      <w:lvlJc w:val="left"/>
+      <w:pPr>
+        <w:ind w:left="4320" w:hanging="360"/>
+      </w:pPr>
+      <w:rPr>
+        <w:rFonts w:ascii="Courier New" w:hAnsi="Courier New" w:cs="Courier New" w:hint="default"/>
+      </w:rPr>
+    </w:lvl>
+    <w:lvl w:ilvl="2" w:tplc="04090005" w:tentative="1">
+      <w:start w:val="1"/>
+      <w:numFmt w:val="bullet"/>
+      <w:lvlText w:val=""/>
+      <w:lvlJc w:val="left"/>
+      <w:pPr>
+        <w:ind w:left="5040" w:hanging="360"/>
+      </w:pPr>
+      <w:rPr>
+        <w:rFonts w:ascii="Wingdings" w:hAnsi="Wingdings" w:hint="default"/>
+      </w:rPr>
+    </w:lvl>
+    <w:lvl w:ilvl="3" w:tplc="04090001" w:tentative="1">
+      <w:start w:val="1"/>
+      <w:numFmt w:val="bullet"/>
+      <w:lvlText w:val=""/>
+      <w:lvlJc w:val="left"/>
+      <w:pPr>
+        <w:ind w:left="5760" w:hanging="360"/>
+      </w:pPr>
+      <w:rPr>
+        <w:rFonts w:ascii="Symbol" w:hAnsi="Symbol" w:hint="default"/>
+      </w:rPr>
+    </w:lvl>
+    <w:lvl w:ilvl="4" w:tplc="04090003" w:tentative="1">
+      <w:start w:val="1"/>
+      <w:numFmt w:val="bullet"/>
+      <w:lvlText w:val="o"/>
+      <w:lvlJc w:val="left"/>
+      <w:pPr>
+        <w:ind w:left="6480" w:hanging="360"/>
+      </w:pPr>
+      <w:rPr>
+        <w:rFonts w:ascii="Courier New" w:hAnsi="Courier New" w:cs="Courier New" w:hint="default"/>
+      </w:rPr>
+    </w:lvl>
+    <w:lvl w:ilvl="5" w:tplc="04090005" w:tentative="1">
+      <w:start w:val="1"/>
+      <w:numFmt w:val="bullet"/>
+      <w:lvlText w:val=""/>
+      <w:lvlJc w:val="left"/>
+      <w:pPr>
+        <w:ind w:left="7200" w:hanging="360"/>
+      </w:pPr>
+      <w:rPr>
+        <w:rFonts w:ascii="Wingdings" w:hAnsi="Wingdings" w:hint="default"/>
+      </w:rPr>
+    </w:lvl>
+    <w:lvl w:ilvl="6" w:tplc="04090001" w:tentative="1">
+      <w:start w:val="1"/>
+      <w:numFmt w:val="bullet"/>
+      <w:lvlText w:val=""/>
+      <w:lvlJc w:val="left"/>
+      <w:pPr>
+        <w:ind w:left="7920" w:hanging="360"/>
+      </w:pPr>
+      <w:rPr>
+        <w:rFonts w:ascii="Symbol" w:hAnsi="Symbol" w:hint="default"/>
+      </w:rPr>
+    </w:lvl>
+    <w:lvl w:ilvl="7" w:tplc="04090003" w:tentative="1">
+      <w:start w:val="1"/>
+      <w:numFmt w:val="bullet"/>
+      <w:lvlText w:val="o"/>
+      <w:lvlJc w:val="left"/>
+      <w:pPr>
+        <w:ind w:left="8640" w:hanging="360"/>
+      </w:pPr>
+      <w:rPr>
+        <w:rFonts w:ascii="Courier New" w:hAnsi="Courier New" w:cs="Courier New" w:hint="default"/>
+      </w:rPr>
+    </w:lvl>
+    <w:lvl w:ilvl="8" w:tplc="04090005" w:tentative="1">
+      <w:start w:val="1"/>
+      <w:numFmt w:val="bullet"/>
+      <w:lvlText w:val=""/>
+      <w:lvlJc w:val="left"/>
+      <w:pPr>
+        <w:ind w:left="9360" w:hanging="360"/>
+      </w:pPr>
+      <w:rPr>
+        <w:rFonts w:ascii="Wingdings" w:hAnsi="Wingdings" w:hint="default"/>
+      </w:rPr>
+    </w:lvl>
+  </w:abstractNum>
+  <w:abstractNum w:abstractNumId="3" w15:restartNumberingAfterBreak="0">
+    <w:nsid w:val="1A1C6283"/>
+    <w:multiLevelType w:val="hybridMultilevel"/>
+    <w:tmpl w:val="0608B1D4"/>
+    <w:lvl w:ilvl="0" w:tplc="04090001">
+      <w:start w:val="1"/>
+      <w:numFmt w:val="bullet"/>
+      <w:lvlText w:val=""/>
+      <w:lvlJc w:val="left"/>
+      <w:pPr>
+        <w:ind w:left="720" w:hanging="360"/>
+      </w:pPr>
+      <w:rPr>
+        <w:rFonts w:ascii="Symbol" w:hAnsi="Symbol" w:hint="default"/>
+      </w:rPr>
+    </w:lvl>
+    <w:lvl w:ilvl="1" w:tplc="04090003" w:tentative="1">
+      <w:start w:val="1"/>
+      <w:numFmt w:val="bullet"/>
+      <w:lvlText w:val="o"/>
+      <w:lvlJc w:val="left"/>
+      <w:pPr>
+        <w:ind w:left="1440" w:hanging="360"/>
+      </w:pPr>
+      <w:rPr>
+        <w:rFonts w:ascii="Courier New" w:hAnsi="Courier New" w:cs="Courier New" w:hint="default"/>
+      </w:rPr>
+    </w:lvl>
+    <w:lvl w:ilvl="2" w:tplc="04090005" w:tentative="1">
+      <w:start w:val="1"/>
+      <w:numFmt w:val="bullet"/>
+      <w:lvlText w:val=""/>
+      <w:lvlJc w:val="left"/>
+      <w:pPr>
+        <w:ind w:left="2160" w:hanging="360"/>
+      </w:pPr>
+      <w:rPr>
+        <w:rFonts w:ascii="Wingdings" w:hAnsi="Wingdings" w:hint="default"/>
+      </w:rPr>
+    </w:lvl>
+    <w:lvl w:ilvl="3" w:tplc="04090001" w:tentative="1">
+      <w:start w:val="1"/>
+      <w:numFmt w:val="bullet"/>
+      <w:lvlText w:val=""/>
+      <w:lvlJc w:val="left"/>
+      <w:pPr>
+        <w:ind w:left="2880" w:hanging="360"/>
+      </w:pPr>
+      <w:rPr>
+        <w:rFonts w:ascii="Symbol" w:hAnsi="Symbol" w:hint="default"/>
+      </w:rPr>
+    </w:lvl>
+    <w:lvl w:ilvl="4" w:tplc="04090003" w:tentative="1">
+      <w:start w:val="1"/>
+      <w:numFmt w:val="bullet"/>
+      <w:lvlText w:val="o"/>
+      <w:lvlJc w:val="left"/>
+      <w:pPr>
+        <w:ind w:left="3600" w:hanging="360"/>
+      </w:pPr>
+      <w:rPr>
+        <w:rFonts w:ascii="Courier New" w:hAnsi="Courier New" w:cs="Courier New" w:hint="default"/>
+      </w:rPr>
+    </w:lvl>
+    <w:lvl w:ilvl="5" w:tplc="04090005" w:tentative="1">
+      <w:start w:val="1"/>
+      <w:numFmt w:val="bullet"/>
+      <w:lvlText w:val=""/>
+      <w:lvlJc w:val="left"/>
+      <w:pPr>
+        <w:ind w:left="4320" w:hanging="360"/>
+      </w:pPr>
+      <w:rPr>
+        <w:rFonts w:ascii="Wingdings" w:hAnsi="Wingdings" w:hint="default"/>
+      </w:rPr>
+    </w:lvl>
+    <w:lvl w:ilvl="6" w:tplc="04090001" w:tentative="1">
+      <w:start w:val="1"/>
+      <w:numFmt w:val="bullet"/>
+      <w:lvlText w:val=""/>
+      <w:lvlJc w:val="left"/>
+      <w:pPr>
+        <w:ind w:left="5040" w:hanging="360"/>
+      </w:pPr>
+      <w:rPr>
+        <w:rFonts w:ascii="Symbol" w:hAnsi="Symbol" w:hint="default"/>
+      </w:rPr>
+    </w:lvl>
+    <w:lvl w:ilvl="7" w:tplc="04090003" w:tentative="1">
+      <w:start w:val="1"/>
+      <w:numFmt w:val="bullet"/>
+      <w:lvlText w:val="o"/>
+      <w:lvlJc w:val="left"/>
+      <w:pPr>
+        <w:ind w:left="5760" w:hanging="360"/>
+      </w:pPr>
+      <w:rPr>
+        <w:rFonts w:ascii="Courier New" w:hAnsi="Courier New" w:cs="Courier New" w:hint="default"/>
+      </w:rPr>
+    </w:lvl>
+    <w:lvl w:ilvl="8" w:tplc="04090005" w:tentative="1">
+      <w:start w:val="1"/>
+      <w:numFmt w:val="bullet"/>
+      <w:lvlText w:val=""/>
+      <w:lvlJc w:val="left"/>
+      <w:pPr>
+        <w:ind w:left="6480" w:hanging="360"/>
+      </w:pPr>
+      <w:rPr>
+        <w:rFonts w:ascii="Wingdings" w:hAnsi="Wingdings" w:hint="default"/>
+      </w:rPr>
+    </w:lvl>
+  </w:abstractNum>
+  <w:abstractNum w:abstractNumId="4" w15:restartNumberingAfterBreak="0">
     <w:nsid w:val="55461DCE"/>
     <w:multiLevelType w:val="hybridMultilevel"/>
     <w:tmpl w:val="A0F0A242"/>
@@ -36386,7 +37768,7 @@
       </w:rPr>
     </w:lvl>
   </w:abstractNum>
-  <w:abstractNum w:abstractNumId="3" w15:restartNumberingAfterBreak="0">
+  <w:abstractNum w:abstractNumId="5" w15:restartNumberingAfterBreak="0">
     <w:nsid w:val="577E56D7"/>
     <w:multiLevelType w:val="hybridMultilevel"/>
     <w:tmpl w:val="5C7EA44A"/>
@@ -36472,7 +37854,7 @@
       </w:pPr>
     </w:lvl>
   </w:abstractNum>
-  <w:abstractNum w:abstractNumId="4" w15:restartNumberingAfterBreak="0">
+  <w:abstractNum w:abstractNumId="6" w15:restartNumberingAfterBreak="0">
     <w:nsid w:val="594860CB"/>
     <w:multiLevelType w:val="hybridMultilevel"/>
     <w:tmpl w:val="114CF75A"/>
@@ -36585,7 +37967,7 @@
       </w:rPr>
     </w:lvl>
   </w:abstractNum>
-  <w:abstractNum w:abstractNumId="5" w15:restartNumberingAfterBreak="0">
+  <w:abstractNum w:abstractNumId="7" w15:restartNumberingAfterBreak="0">
     <w:nsid w:val="5D4C7089"/>
     <w:multiLevelType w:val="hybridMultilevel"/>
     <w:tmpl w:val="2C1A3616"/>
@@ -36697,7 +38079,7 @@
       </w:rPr>
     </w:lvl>
   </w:abstractNum>
-  <w:abstractNum w:abstractNumId="6" w15:restartNumberingAfterBreak="0">
+  <w:abstractNum w:abstractNumId="8" w15:restartNumberingAfterBreak="0">
     <w:nsid w:val="6685558C"/>
     <w:multiLevelType w:val="hybridMultilevel"/>
     <w:tmpl w:val="6D5AA9CE"/>
@@ -36814,21 +38196,27 @@
     <w:abstractNumId w:val="1"/>
   </w:num>
   <w:num w:numId="2" w16cid:durableId="523978825">
-    <w:abstractNumId w:val="2"/>
+    <w:abstractNumId w:val="4"/>
   </w:num>
   <w:num w:numId="3" w16cid:durableId="2022002491">
-    <w:abstractNumId w:val="5"/>
+    <w:abstractNumId w:val="7"/>
   </w:num>
   <w:num w:numId="4" w16cid:durableId="1559050545">
-    <w:abstractNumId w:val="4"/>
+    <w:abstractNumId w:val="6"/>
   </w:num>
   <w:num w:numId="5" w16cid:durableId="834102954">
-    <w:abstractNumId w:val="6"/>
+    <w:abstractNumId w:val="8"/>
   </w:num>
   <w:num w:numId="6" w16cid:durableId="506212251">
     <w:abstractNumId w:val="0"/>
   </w:num>
   <w:num w:numId="7" w16cid:durableId="2009819798">
+    <w:abstractNumId w:val="5"/>
+  </w:num>
+  <w:num w:numId="8" w16cid:durableId="401563117">
+    <w:abstractNumId w:val="2"/>
+  </w:num>
+  <w:num w:numId="9" w16cid:durableId="1586114446">
     <w:abstractNumId w:val="3"/>
   </w:num>
 </w:numbering>
@@ -37492,6 +38880,18 @@
       <w:lang w:val="sk-SK" w:eastAsia="en-US"/>
     </w:rPr>
   </w:style>
+  <w:style w:type="character" w:styleId="UnresolvedMention">
+    <w:name w:val="Unresolved Mention"/>
+    <w:basedOn w:val="DefaultParagraphFont"/>
+    <w:uiPriority w:val="99"/>
+    <w:semiHidden/>
+    <w:unhideWhenUsed/>
+    <w:rsid w:val="00001510"/>
+    <w:rPr>
+      <w:color w:val="605E5C"/>
+      <w:shd w:val="clear" w:color="auto" w:fill="E1DFDD"/>
+    </w:rPr>
+  </w:style>
 </w:styles>
 </file>
 

</xml_diff>